<commit_message>
Tabla con gramática abstracta
archivo BNF con gramática abstracta sin terminar aun
</commit_message>
<xml_diff>
--- a/Practica1/tablaDeTokens.docx
+++ b/Practica1/tablaDeTokens.docx
@@ -9,13 +9,17 @@
         <w:tblLook w:val="04A0" w:firstRow="1" w:lastRow="0" w:firstColumn="1" w:lastColumn="0" w:noHBand="0" w:noVBand="1"/>
       </w:tblPr>
       <w:tblGrid>
-        <w:gridCol w:w="4322"/>
-        <w:gridCol w:w="4322"/>
+        <w:gridCol w:w="3168"/>
+        <w:gridCol w:w="3284"/>
+        <w:gridCol w:w="2268"/>
       </w:tblGrid>
       <w:tr>
-        <w:tc>
-          <w:tcPr>
-            <w:tcW w:w="4322" w:type="dxa"/>
+        <w:trPr>
+          <w:trHeight w:val="405"/>
+        </w:trPr>
+        <w:tc>
+          <w:tcPr>
+            <w:tcW w:w="3168" w:type="dxa"/>
             <w:tcBorders>
               <w:top w:val="single" w:sz="12" w:space="0" w:color="auto"/>
               <w:left w:val="single" w:sz="12" w:space="0" w:color="auto"/>
@@ -32,7 +36,7 @@
         </w:tc>
         <w:tc>
           <w:tcPr>
-            <w:tcW w:w="4322" w:type="dxa"/>
+            <w:tcW w:w="3284" w:type="dxa"/>
             <w:tcBorders>
               <w:top w:val="single" w:sz="12" w:space="0" w:color="auto"/>
               <w:left w:val="single" w:sz="12" w:space="0" w:color="auto"/>
@@ -47,11 +51,28 @@
             </w:r>
           </w:p>
         </w:tc>
+        <w:tc>
+          <w:tcPr>
+            <w:tcW w:w="2268" w:type="dxa"/>
+            <w:tcBorders>
+              <w:top w:val="single" w:sz="12" w:space="0" w:color="auto"/>
+              <w:left w:val="single" w:sz="12" w:space="0" w:color="auto"/>
+              <w:bottom w:val="single" w:sz="12" w:space="0" w:color="auto"/>
+              <w:right w:val="single" w:sz="12" w:space="0" w:color="auto"/>
+            </w:tcBorders>
+            <w:shd w:val="clear" w:color="auto" w:fill="D9D9D9" w:themeFill="background1" w:themeFillShade="D9"/>
+          </w:tcPr>
+          <w:p>
+            <w:r>
+              <w:t>Gramática Abstracta</w:t>
+            </w:r>
+          </w:p>
+        </w:tc>
       </w:tr>
       <w:tr>
         <w:tc>
           <w:tcPr>
-            <w:tcW w:w="4322" w:type="dxa"/>
+            <w:tcW w:w="3168" w:type="dxa"/>
             <w:tcBorders>
               <w:top w:val="single" w:sz="12" w:space="0" w:color="auto"/>
               <w:left w:val="single" w:sz="12" w:space="0" w:color="auto"/>
@@ -85,10 +106,161 @@
         </w:tc>
         <w:tc>
           <w:tcPr>
-            <w:tcW w:w="4322" w:type="dxa"/>
+            <w:tcW w:w="3284" w:type="dxa"/>
             <w:vMerge w:val="restart"/>
             <w:tcBorders>
               <w:top w:val="single" w:sz="12" w:space="0" w:color="auto"/>
+              <w:right w:val="single" w:sz="4" w:space="0" w:color="auto"/>
+            </w:tcBorders>
+            <w:shd w:val="clear" w:color="auto" w:fill="F2F2F2" w:themeFill="background1" w:themeFillShade="F2"/>
+          </w:tcPr>
+          <w:p>
+            <w:pPr>
+              <w:rPr>
+                <w:rFonts w:cs="Times New Roman"/>
+                <w:szCs w:val="24"/>
+                <w:lang w:val="en-US"/>
+              </w:rPr>
+            </w:pPr>
+            <w:r>
+              <w:rPr>
+                <w:rFonts w:cs="Times New Roman"/>
+                <w:szCs w:val="24"/>
+                <w:lang w:val="en-US"/>
+              </w:rPr>
+              <w:t>{: set of integer,: set of real</w:t>
+            </w:r>
+          </w:p>
+          <w:p>
+            <w:pPr>
+              <w:rPr>
+                <w:rFonts w:cs="Times New Roman"/>
+                <w:szCs w:val="24"/>
+                <w:lang w:val="en-US"/>
+              </w:rPr>
+            </w:pPr>
+            <w:r>
+              <w:rPr>
+                <w:rFonts w:cs="Times New Roman"/>
+                <w:szCs w:val="24"/>
+                <w:lang w:val="en-US"/>
+              </w:rPr>
+              <w:t>: set of character</w:t>
+            </w:r>
+            <w:r>
+              <w:rPr>
+                <w:rFonts w:cs="Times New Roman"/>
+                <w:szCs w:val="24"/>
+                <w:lang w:val="en-US"/>
+              </w:rPr>
+              <w:t>,</w:t>
+            </w:r>
+            <w:r>
+              <w:rPr>
+                <w:rFonts w:cs="Times New Roman"/>
+                <w:szCs w:val="24"/>
+                <w:lang w:val="en-US"/>
+              </w:rPr>
+              <w:t xml:space="preserve">: set of </w:t>
+            </w:r>
+            <w:proofErr w:type="spellStart"/>
+            <w:r>
+              <w:rPr>
+                <w:rFonts w:cs="Times New Roman"/>
+                <w:szCs w:val="24"/>
+                <w:lang w:val="en-US"/>
+              </w:rPr>
+              <w:t>boolean</w:t>
+            </w:r>
+            <w:proofErr w:type="spellEnd"/>
+          </w:p>
+          <w:p>
+            <w:pPr>
+              <w:rPr>
+                <w:rFonts w:cs="Times New Roman"/>
+                <w:szCs w:val="24"/>
+              </w:rPr>
+            </w:pPr>
+            <w:r>
+              <w:rPr>
+                <w:rFonts w:cs="Times New Roman"/>
+                <w:szCs w:val="24"/>
+                <w:lang w:val="en-US"/>
+              </w:rPr>
+              <w:t>: integer</w:t>
+            </w:r>
+            <w:r>
+              <w:rPr>
+                <w:rFonts w:cs="Times New Roman"/>
+                <w:szCs w:val="24"/>
+                <w:lang w:val="en-US"/>
+              </w:rPr>
+              <w:t>,</w:t>
+            </w:r>
+            <w:r>
+              <w:rPr>
+                <w:rFonts w:cs="Times New Roman"/>
+                <w:szCs w:val="24"/>
+                <w:lang w:val="en-US"/>
+              </w:rPr>
+              <w:t>: real</w:t>
+            </w:r>
+            <w:r>
+              <w:rPr>
+                <w:rFonts w:cs="Times New Roman"/>
+                <w:szCs w:val="24"/>
+                <w:lang w:val="en-US"/>
+              </w:rPr>
+              <w:t>,</w:t>
+            </w:r>
+            <w:r>
+              <w:rPr>
+                <w:rFonts w:cs="Times New Roman"/>
+                <w:szCs w:val="24"/>
+                <w:lang w:val="en-US"/>
+              </w:rPr>
+              <w:t>: character</w:t>
+            </w:r>
+            <w:r>
+              <w:rPr>
+                <w:rFonts w:cs="Times New Roman"/>
+                <w:szCs w:val="24"/>
+                <w:lang w:val="en-US"/>
+              </w:rPr>
+              <w:t>,</w:t>
+            </w:r>
+            <w:r>
+              <w:rPr>
+                <w:rFonts w:cs="Times New Roman"/>
+                <w:szCs w:val="24"/>
+              </w:rPr>
+              <w:t xml:space="preserve">: </w:t>
+            </w:r>
+            <w:proofErr w:type="spellStart"/>
+            <w:r>
+              <w:rPr>
+                <w:rFonts w:cs="Times New Roman"/>
+                <w:szCs w:val="24"/>
+              </w:rPr>
+              <w:t>boolean</w:t>
+            </w:r>
+            <w:proofErr w:type="spellEnd"/>
+            <w:r>
+              <w:rPr>
+                <w:rFonts w:cs="Times New Roman"/>
+                <w:szCs w:val="24"/>
+              </w:rPr>
+              <w:t>}</w:t>
+            </w:r>
+          </w:p>
+        </w:tc>
+        <w:tc>
+          <w:tcPr>
+            <w:tcW w:w="2268" w:type="dxa"/>
+            <w:vMerge w:val="restart"/>
+            <w:tcBorders>
+              <w:top w:val="single" w:sz="12" w:space="0" w:color="auto"/>
+              <w:left w:val="single" w:sz="4" w:space="0" w:color="auto"/>
               <w:right w:val="single" w:sz="12" w:space="0" w:color="auto"/>
             </w:tcBorders>
             <w:shd w:val="clear" w:color="auto" w:fill="F2F2F2" w:themeFill="background1" w:themeFillShade="F2"/>
@@ -107,153 +279,7 @@
                 <w:szCs w:val="24"/>
                 <w:lang w:val="en-US"/>
               </w:rPr>
-              <w:t>{</w:t>
-            </w:r>
-            <w:r>
-              <w:rPr>
-                <w:rFonts w:cs="Times New Roman"/>
-                <w:szCs w:val="24"/>
-                <w:lang w:val="en-US"/>
-              </w:rPr>
-              <w:t>: set of integer</w:t>
-            </w:r>
-            <w:r>
-              <w:rPr>
-                <w:rFonts w:cs="Times New Roman"/>
-                <w:szCs w:val="24"/>
-                <w:lang w:val="en-US"/>
-              </w:rPr>
-              <w:t>,</w:t>
-            </w:r>
-            <w:r>
-              <w:rPr>
-                <w:rFonts w:cs="Times New Roman"/>
-                <w:szCs w:val="24"/>
-                <w:lang w:val="en-US"/>
-              </w:rPr>
-              <w:t>: set of real</w:t>
-            </w:r>
-          </w:p>
-          <w:p>
-            <w:pPr>
-              <w:rPr>
-                <w:rFonts w:cs="Times New Roman"/>
-                <w:szCs w:val="24"/>
-                <w:lang w:val="en-US"/>
-              </w:rPr>
-            </w:pPr>
-            <w:r>
-              <w:rPr>
-                <w:rFonts w:cs="Times New Roman"/>
-                <w:szCs w:val="24"/>
-                <w:lang w:val="en-US"/>
-              </w:rPr>
-              <w:t>: set of character</w:t>
-            </w:r>
-            <w:r>
-              <w:rPr>
-                <w:rFonts w:cs="Times New Roman"/>
-                <w:szCs w:val="24"/>
-                <w:lang w:val="en-US"/>
-              </w:rPr>
-              <w:t>,</w:t>
-            </w:r>
-            <w:r>
-              <w:rPr>
-                <w:rFonts w:cs="Times New Roman"/>
-                <w:szCs w:val="24"/>
-                <w:lang w:val="en-US"/>
-              </w:rPr>
-              <w:t xml:space="preserve">: set of </w:t>
-            </w:r>
-            <w:proofErr w:type="spellStart"/>
-            <w:r>
-              <w:rPr>
-                <w:rFonts w:cs="Times New Roman"/>
-                <w:szCs w:val="24"/>
-                <w:lang w:val="en-US"/>
-              </w:rPr>
-              <w:t>boolean</w:t>
-            </w:r>
-            <w:proofErr w:type="spellEnd"/>
-          </w:p>
-          <w:p>
-            <w:pPr>
-              <w:rPr>
-                <w:rFonts w:cs="Times New Roman"/>
-                <w:szCs w:val="24"/>
-              </w:rPr>
-            </w:pPr>
-            <w:r>
-              <w:rPr>
-                <w:rFonts w:cs="Times New Roman"/>
-                <w:szCs w:val="24"/>
-                <w:lang w:val="en-US"/>
-              </w:rPr>
-              <w:t>: integer</w:t>
-            </w:r>
-            <w:r>
-              <w:rPr>
-                <w:rFonts w:cs="Times New Roman"/>
-                <w:szCs w:val="24"/>
-                <w:lang w:val="en-US"/>
-              </w:rPr>
-              <w:t>,</w:t>
-            </w:r>
-            <w:r>
-              <w:rPr>
-                <w:rFonts w:cs="Times New Roman"/>
-                <w:szCs w:val="24"/>
-                <w:lang w:val="en-US"/>
-              </w:rPr>
-              <w:t>: real</w:t>
-            </w:r>
-            <w:r>
-              <w:rPr>
-                <w:rFonts w:cs="Times New Roman"/>
-                <w:szCs w:val="24"/>
-                <w:lang w:val="en-US"/>
-              </w:rPr>
-              <w:t>,</w:t>
-            </w:r>
-            <w:r>
-              <w:rPr>
-                <w:rFonts w:cs="Times New Roman"/>
-                <w:szCs w:val="24"/>
-                <w:lang w:val="en-US"/>
-              </w:rPr>
-              <w:t>: character</w:t>
-            </w:r>
-            <w:r>
-              <w:rPr>
-                <w:rFonts w:cs="Times New Roman"/>
-                <w:szCs w:val="24"/>
-                <w:lang w:val="en-US"/>
-              </w:rPr>
-              <w:t>,</w:t>
-            </w:r>
-            <w:r>
-              <w:rPr>
-                <w:rFonts w:cs="Times New Roman"/>
-                <w:szCs w:val="24"/>
-              </w:rPr>
-              <w:t xml:space="preserve">: </w:t>
-            </w:r>
-            <w:proofErr w:type="spellStart"/>
-            <w:r>
-              <w:rPr>
-                <w:rFonts w:cs="Times New Roman"/>
-                <w:szCs w:val="24"/>
-              </w:rPr>
-              <w:t>boolean</w:t>
-            </w:r>
-            <w:proofErr w:type="spellEnd"/>
-            <w:r>
-              <w:rPr>
-                <w:rFonts w:cs="Times New Roman"/>
-                <w:szCs w:val="24"/>
-              </w:rPr>
-              <w:t>}</w:t>
+              <w:t>TIPO</w:t>
             </w:r>
           </w:p>
         </w:tc>
@@ -261,7 +287,7 @@
       <w:tr>
         <w:tc>
           <w:tcPr>
-            <w:tcW w:w="4322" w:type="dxa"/>
+            <w:tcW w:w="3168" w:type="dxa"/>
             <w:tcBorders>
               <w:left w:val="single" w:sz="12" w:space="0" w:color="auto"/>
             </w:tcBorders>
@@ -292,9 +318,28 @@
         </w:tc>
         <w:tc>
           <w:tcPr>
-            <w:tcW w:w="4322" w:type="dxa"/>
+            <w:tcW w:w="3284" w:type="dxa"/>
             <w:vMerge/>
             <w:tcBorders>
+              <w:right w:val="single" w:sz="4" w:space="0" w:color="auto"/>
+            </w:tcBorders>
+            <w:shd w:val="clear" w:color="auto" w:fill="F2F2F2" w:themeFill="background1" w:themeFillShade="F2"/>
+          </w:tcPr>
+          <w:p>
+            <w:pPr>
+              <w:rPr>
+                <w:rFonts w:cs="Times New Roman"/>
+                <w:szCs w:val="24"/>
+              </w:rPr>
+            </w:pPr>
+          </w:p>
+        </w:tc>
+        <w:tc>
+          <w:tcPr>
+            <w:tcW w:w="2268" w:type="dxa"/>
+            <w:vMerge/>
+            <w:tcBorders>
+              <w:left w:val="single" w:sz="4" w:space="0" w:color="auto"/>
               <w:right w:val="single" w:sz="12" w:space="0" w:color="auto"/>
             </w:tcBorders>
             <w:shd w:val="clear" w:color="auto" w:fill="F2F2F2" w:themeFill="background1" w:themeFillShade="F2"/>
@@ -312,7 +357,7 @@
       <w:tr>
         <w:tc>
           <w:tcPr>
-            <w:tcW w:w="4322" w:type="dxa"/>
+            <w:tcW w:w="3168" w:type="dxa"/>
             <w:tcBorders>
               <w:left w:val="single" w:sz="12" w:space="0" w:color="auto"/>
             </w:tcBorders>
@@ -352,9 +397,28 @@
         </w:tc>
         <w:tc>
           <w:tcPr>
-            <w:tcW w:w="4322" w:type="dxa"/>
+            <w:tcW w:w="3284" w:type="dxa"/>
             <w:vMerge/>
             <w:tcBorders>
+              <w:right w:val="single" w:sz="4" w:space="0" w:color="auto"/>
+            </w:tcBorders>
+            <w:shd w:val="clear" w:color="auto" w:fill="F2F2F2" w:themeFill="background1" w:themeFillShade="F2"/>
+          </w:tcPr>
+          <w:p>
+            <w:pPr>
+              <w:rPr>
+                <w:rFonts w:cs="Times New Roman"/>
+                <w:szCs w:val="24"/>
+              </w:rPr>
+            </w:pPr>
+          </w:p>
+        </w:tc>
+        <w:tc>
+          <w:tcPr>
+            <w:tcW w:w="2268" w:type="dxa"/>
+            <w:vMerge/>
+            <w:tcBorders>
+              <w:left w:val="single" w:sz="4" w:space="0" w:color="auto"/>
               <w:right w:val="single" w:sz="12" w:space="0" w:color="auto"/>
             </w:tcBorders>
             <w:shd w:val="clear" w:color="auto" w:fill="F2F2F2" w:themeFill="background1" w:themeFillShade="F2"/>
@@ -372,7 +436,7 @@
       <w:tr>
         <w:tc>
           <w:tcPr>
-            <w:tcW w:w="4322" w:type="dxa"/>
+            <w:tcW w:w="3168" w:type="dxa"/>
             <w:tcBorders>
               <w:left w:val="single" w:sz="12" w:space="0" w:color="auto"/>
             </w:tcBorders>
@@ -412,9 +476,28 @@
         </w:tc>
         <w:tc>
           <w:tcPr>
-            <w:tcW w:w="4322" w:type="dxa"/>
+            <w:tcW w:w="3284" w:type="dxa"/>
             <w:vMerge/>
             <w:tcBorders>
+              <w:right w:val="single" w:sz="4" w:space="0" w:color="auto"/>
+            </w:tcBorders>
+            <w:shd w:val="clear" w:color="auto" w:fill="F2F2F2" w:themeFill="background1" w:themeFillShade="F2"/>
+          </w:tcPr>
+          <w:p>
+            <w:pPr>
+              <w:rPr>
+                <w:rFonts w:cs="Times New Roman"/>
+                <w:szCs w:val="24"/>
+              </w:rPr>
+            </w:pPr>
+          </w:p>
+        </w:tc>
+        <w:tc>
+          <w:tcPr>
+            <w:tcW w:w="2268" w:type="dxa"/>
+            <w:vMerge/>
+            <w:tcBorders>
+              <w:left w:val="single" w:sz="4" w:space="0" w:color="auto"/>
               <w:right w:val="single" w:sz="12" w:space="0" w:color="auto"/>
             </w:tcBorders>
             <w:shd w:val="clear" w:color="auto" w:fill="F2F2F2" w:themeFill="background1" w:themeFillShade="F2"/>
@@ -432,7 +515,7 @@
       <w:tr>
         <w:tc>
           <w:tcPr>
-            <w:tcW w:w="4322" w:type="dxa"/>
+            <w:tcW w:w="3168" w:type="dxa"/>
             <w:tcBorders>
               <w:left w:val="single" w:sz="12" w:space="0" w:color="auto"/>
             </w:tcBorders>
@@ -465,9 +548,28 @@
         </w:tc>
         <w:tc>
           <w:tcPr>
-            <w:tcW w:w="4322" w:type="dxa"/>
+            <w:tcW w:w="3284" w:type="dxa"/>
             <w:vMerge/>
             <w:tcBorders>
+              <w:right w:val="single" w:sz="4" w:space="0" w:color="auto"/>
+            </w:tcBorders>
+            <w:shd w:val="clear" w:color="auto" w:fill="F2F2F2" w:themeFill="background1" w:themeFillShade="F2"/>
+          </w:tcPr>
+          <w:p>
+            <w:pPr>
+              <w:rPr>
+                <w:rFonts w:cs="Times New Roman"/>
+                <w:szCs w:val="24"/>
+              </w:rPr>
+            </w:pPr>
+          </w:p>
+        </w:tc>
+        <w:tc>
+          <w:tcPr>
+            <w:tcW w:w="2268" w:type="dxa"/>
+            <w:vMerge/>
+            <w:tcBorders>
+              <w:left w:val="single" w:sz="4" w:space="0" w:color="auto"/>
               <w:right w:val="single" w:sz="12" w:space="0" w:color="auto"/>
             </w:tcBorders>
             <w:shd w:val="clear" w:color="auto" w:fill="F2F2F2" w:themeFill="background1" w:themeFillShade="F2"/>
@@ -485,7 +587,7 @@
       <w:tr>
         <w:tc>
           <w:tcPr>
-            <w:tcW w:w="4322" w:type="dxa"/>
+            <w:tcW w:w="3168" w:type="dxa"/>
             <w:tcBorders>
               <w:left w:val="single" w:sz="12" w:space="0" w:color="auto"/>
             </w:tcBorders>
@@ -516,9 +618,28 @@
         </w:tc>
         <w:tc>
           <w:tcPr>
-            <w:tcW w:w="4322" w:type="dxa"/>
+            <w:tcW w:w="3284" w:type="dxa"/>
             <w:vMerge/>
             <w:tcBorders>
+              <w:right w:val="single" w:sz="4" w:space="0" w:color="auto"/>
+            </w:tcBorders>
+            <w:shd w:val="clear" w:color="auto" w:fill="F2F2F2" w:themeFill="background1" w:themeFillShade="F2"/>
+          </w:tcPr>
+          <w:p>
+            <w:pPr>
+              <w:rPr>
+                <w:rFonts w:cs="Times New Roman"/>
+                <w:szCs w:val="24"/>
+              </w:rPr>
+            </w:pPr>
+          </w:p>
+        </w:tc>
+        <w:tc>
+          <w:tcPr>
+            <w:tcW w:w="2268" w:type="dxa"/>
+            <w:vMerge/>
+            <w:tcBorders>
+              <w:left w:val="single" w:sz="4" w:space="0" w:color="auto"/>
               <w:right w:val="single" w:sz="12" w:space="0" w:color="auto"/>
             </w:tcBorders>
             <w:shd w:val="clear" w:color="auto" w:fill="F2F2F2" w:themeFill="background1" w:themeFillShade="F2"/>
@@ -536,7 +657,7 @@
       <w:tr>
         <w:tc>
           <w:tcPr>
-            <w:tcW w:w="4322" w:type="dxa"/>
+            <w:tcW w:w="3168" w:type="dxa"/>
             <w:tcBorders>
               <w:left w:val="single" w:sz="12" w:space="0" w:color="auto"/>
             </w:tcBorders>
@@ -569,9 +690,28 @@
         </w:tc>
         <w:tc>
           <w:tcPr>
-            <w:tcW w:w="4322" w:type="dxa"/>
+            <w:tcW w:w="3284" w:type="dxa"/>
             <w:vMerge/>
             <w:tcBorders>
+              <w:right w:val="single" w:sz="4" w:space="0" w:color="auto"/>
+            </w:tcBorders>
+            <w:shd w:val="clear" w:color="auto" w:fill="F2F2F2" w:themeFill="background1" w:themeFillShade="F2"/>
+          </w:tcPr>
+          <w:p>
+            <w:pPr>
+              <w:rPr>
+                <w:rFonts w:cs="Times New Roman"/>
+                <w:szCs w:val="24"/>
+              </w:rPr>
+            </w:pPr>
+          </w:p>
+        </w:tc>
+        <w:tc>
+          <w:tcPr>
+            <w:tcW w:w="2268" w:type="dxa"/>
+            <w:vMerge/>
+            <w:tcBorders>
+              <w:left w:val="single" w:sz="4" w:space="0" w:color="auto"/>
               <w:right w:val="single" w:sz="12" w:space="0" w:color="auto"/>
             </w:tcBorders>
             <w:shd w:val="clear" w:color="auto" w:fill="F2F2F2" w:themeFill="background1" w:themeFillShade="F2"/>
@@ -589,7 +729,7 @@
       <w:tr>
         <w:tc>
           <w:tcPr>
-            <w:tcW w:w="4322" w:type="dxa"/>
+            <w:tcW w:w="3168" w:type="dxa"/>
             <w:tcBorders>
               <w:left w:val="single" w:sz="12" w:space="0" w:color="auto"/>
             </w:tcBorders>
@@ -622,9 +762,28 @@
         </w:tc>
         <w:tc>
           <w:tcPr>
-            <w:tcW w:w="4322" w:type="dxa"/>
+            <w:tcW w:w="3284" w:type="dxa"/>
             <w:vMerge/>
             <w:tcBorders>
+              <w:right w:val="single" w:sz="4" w:space="0" w:color="auto"/>
+            </w:tcBorders>
+            <w:shd w:val="clear" w:color="auto" w:fill="F2F2F2" w:themeFill="background1" w:themeFillShade="F2"/>
+          </w:tcPr>
+          <w:p>
+            <w:pPr>
+              <w:rPr>
+                <w:rFonts w:cs="Times New Roman"/>
+                <w:szCs w:val="24"/>
+              </w:rPr>
+            </w:pPr>
+          </w:p>
+        </w:tc>
+        <w:tc>
+          <w:tcPr>
+            <w:tcW w:w="2268" w:type="dxa"/>
+            <w:vMerge/>
+            <w:tcBorders>
+              <w:left w:val="single" w:sz="4" w:space="0" w:color="auto"/>
               <w:right w:val="single" w:sz="12" w:space="0" w:color="auto"/>
             </w:tcBorders>
             <w:shd w:val="clear" w:color="auto" w:fill="F2F2F2" w:themeFill="background1" w:themeFillShade="F2"/>
@@ -642,7 +801,7 @@
       <w:tr>
         <w:tc>
           <w:tcPr>
-            <w:tcW w:w="4322" w:type="dxa"/>
+            <w:tcW w:w="3168" w:type="dxa"/>
             <w:tcBorders>
               <w:left w:val="single" w:sz="12" w:space="0" w:color="auto"/>
             </w:tcBorders>
@@ -666,9 +825,200 @@
         </w:tc>
         <w:tc>
           <w:tcPr>
-            <w:tcW w:w="4322" w:type="dxa"/>
+            <w:tcW w:w="3284" w:type="dxa"/>
             <w:vMerge w:val="restart"/>
             <w:tcBorders>
+              <w:right w:val="single" w:sz="4" w:space="0" w:color="auto"/>
+            </w:tcBorders>
+            <w:shd w:val="clear" w:color="auto" w:fill="F2F2F2" w:themeFill="background1" w:themeFillShade="F2"/>
+          </w:tcPr>
+          <w:p>
+            <w:pPr>
+              <w:rPr>
+                <w:rFonts w:cs="Times New Roman"/>
+                <w:szCs w:val="24"/>
+              </w:rPr>
+            </w:pPr>
+            <w:r>
+              <w:rPr>
+                <w:rFonts w:cs="Times New Roman"/>
+                <w:szCs w:val="24"/>
+              </w:rPr>
+              <w:t>{</w:t>
+            </w:r>
+            <w:r>
+              <w:rPr>
+                <w:rFonts w:cs="Times New Roman"/>
+                <w:szCs w:val="24"/>
+              </w:rPr>
+              <w:t>&gt;</w:t>
+            </w:r>
+            <w:r>
+              <w:rPr>
+                <w:rFonts w:cs="Times New Roman"/>
+                <w:szCs w:val="24"/>
+              </w:rPr>
+              <w:t xml:space="preserve">, </w:t>
+            </w:r>
+            <w:r>
+              <w:rPr>
+                <w:rFonts w:cs="Times New Roman"/>
+                <w:szCs w:val="24"/>
+              </w:rPr>
+              <w:t>&gt;=</w:t>
+            </w:r>
+            <w:r>
+              <w:rPr>
+                <w:rFonts w:cs="Times New Roman"/>
+                <w:szCs w:val="24"/>
+              </w:rPr>
+              <w:t xml:space="preserve">, </w:t>
+            </w:r>
+            <w:r>
+              <w:rPr>
+                <w:rFonts w:cs="Times New Roman"/>
+                <w:szCs w:val="24"/>
+              </w:rPr>
+              <w:t>&lt;</w:t>
+            </w:r>
+            <w:r>
+              <w:rPr>
+                <w:rFonts w:cs="Times New Roman"/>
+                <w:szCs w:val="24"/>
+              </w:rPr>
+              <w:t xml:space="preserve">, </w:t>
+            </w:r>
+            <w:r>
+              <w:rPr>
+                <w:rFonts w:cs="Times New Roman"/>
+                <w:szCs w:val="24"/>
+              </w:rPr>
+              <w:t>&lt;=</w:t>
+            </w:r>
+            <w:r>
+              <w:rPr>
+                <w:rFonts w:cs="Times New Roman"/>
+                <w:szCs w:val="24"/>
+              </w:rPr>
+              <w:t xml:space="preserve">, </w:t>
+            </w:r>
+            <w:r>
+              <w:rPr>
+                <w:rFonts w:cs="Times New Roman"/>
+                <w:szCs w:val="24"/>
+              </w:rPr>
+              <w:t>=</w:t>
+            </w:r>
+            <w:r>
+              <w:rPr>
+                <w:rFonts w:cs="Times New Roman"/>
+                <w:szCs w:val="24"/>
+              </w:rPr>
+              <w:t xml:space="preserve">, </w:t>
+            </w:r>
+            <w:r>
+              <w:rPr>
+                <w:rFonts w:cs="Times New Roman"/>
+                <w:szCs w:val="24"/>
+              </w:rPr>
+              <w:t>¬=</w:t>
+            </w:r>
+            <w:r>
+              <w:rPr>
+                <w:rFonts w:cs="Times New Roman"/>
+                <w:szCs w:val="24"/>
+              </w:rPr>
+              <w:t xml:space="preserve">, </w:t>
+            </w:r>
+            <w:r>
+              <w:rPr>
+                <w:rFonts w:cs="Times New Roman"/>
+                <w:szCs w:val="24"/>
+              </w:rPr>
+              <w:t>&lt;&gt;</w:t>
+            </w:r>
+            <w:r>
+              <w:rPr>
+                <w:rFonts w:cs="Times New Roman"/>
+                <w:szCs w:val="24"/>
+              </w:rPr>
+              <w:t xml:space="preserve"> ,</w:t>
+            </w:r>
+            <w:r>
+              <w:rPr>
+                <w:rFonts w:cs="Times New Roman"/>
+                <w:szCs w:val="24"/>
+              </w:rPr>
+              <w:t>and</w:t>
+            </w:r>
+            <w:r>
+              <w:rPr>
+                <w:rFonts w:cs="Times New Roman"/>
+                <w:szCs w:val="24"/>
+              </w:rPr>
+              <w:t xml:space="preserve">, </w:t>
+            </w:r>
+            <w:proofErr w:type="spellStart"/>
+            <w:r>
+              <w:rPr>
+                <w:rFonts w:cs="Times New Roman"/>
+                <w:szCs w:val="24"/>
+              </w:rPr>
+              <w:t>o</w:t>
+            </w:r>
+            <w:r>
+              <w:rPr>
+                <w:rFonts w:cs="Times New Roman"/>
+                <w:szCs w:val="24"/>
+              </w:rPr>
+              <w:t>r</w:t>
+            </w:r>
+            <w:proofErr w:type="spellEnd"/>
+            <w:r>
+              <w:rPr>
+                <w:rFonts w:cs="Times New Roman"/>
+                <w:szCs w:val="24"/>
+              </w:rPr>
+              <w:t xml:space="preserve">, </w:t>
+            </w:r>
+            <w:proofErr w:type="spellStart"/>
+            <w:r>
+              <w:rPr>
+                <w:rFonts w:cs="Times New Roman"/>
+                <w:szCs w:val="24"/>
+              </w:rPr>
+              <w:t>xor</w:t>
+            </w:r>
+            <w:proofErr w:type="spellEnd"/>
+            <w:r>
+              <w:rPr>
+                <w:rFonts w:cs="Times New Roman"/>
+                <w:szCs w:val="24"/>
+              </w:rPr>
+              <w:t xml:space="preserve">, </w:t>
+            </w:r>
+            <w:r>
+              <w:rPr>
+                <w:rFonts w:cs="Times New Roman"/>
+                <w:szCs w:val="24"/>
+              </w:rPr>
+              <w:t>in</w:t>
+            </w:r>
+            <w:r>
+              <w:rPr>
+                <w:rFonts w:cs="Times New Roman"/>
+                <w:szCs w:val="24"/>
+              </w:rPr>
+              <w:t>, *, /}</w:t>
+            </w:r>
+          </w:p>
+        </w:tc>
+        <w:tc>
+          <w:tcPr>
+            <w:tcW w:w="2268" w:type="dxa"/>
+            <w:vMerge w:val="restart"/>
+            <w:tcBorders>
+              <w:left w:val="single" w:sz="4" w:space="0" w:color="auto"/>
               <w:right w:val="single" w:sz="12" w:space="0" w:color="auto"/>
             </w:tcBorders>
             <w:shd w:val="clear" w:color="auto" w:fill="F2F2F2" w:themeFill="background1" w:themeFillShade="F2"/>
@@ -684,173 +1034,17 @@
               <w:rPr>
                 <w:rFonts w:cs="Times New Roman"/>
                 <w:szCs w:val="24"/>
-              </w:rPr>
-              <w:t>{</w:t>
-            </w:r>
-            <w:r>
-              <w:rPr>
-                <w:rFonts w:cs="Times New Roman"/>
-                <w:szCs w:val="24"/>
-              </w:rPr>
-              <w:t>&gt;</w:t>
-            </w:r>
-            <w:r>
-              <w:rPr>
-                <w:rFonts w:cs="Times New Roman"/>
-                <w:szCs w:val="24"/>
-              </w:rPr>
-              <w:t xml:space="preserve">, </w:t>
-            </w:r>
-            <w:r>
-              <w:rPr>
-                <w:rFonts w:cs="Times New Roman"/>
-                <w:szCs w:val="24"/>
-              </w:rPr>
-              <w:t>&gt;=</w:t>
-            </w:r>
-            <w:r>
-              <w:rPr>
-                <w:rFonts w:cs="Times New Roman"/>
-                <w:szCs w:val="24"/>
-              </w:rPr>
-              <w:t xml:space="preserve">, </w:t>
-            </w:r>
-            <w:r>
-              <w:rPr>
-                <w:rFonts w:cs="Times New Roman"/>
-                <w:szCs w:val="24"/>
-              </w:rPr>
-              <w:t>&lt;</w:t>
-            </w:r>
-            <w:r>
-              <w:rPr>
-                <w:rFonts w:cs="Times New Roman"/>
-                <w:szCs w:val="24"/>
-              </w:rPr>
-              <w:t xml:space="preserve">, </w:t>
-            </w:r>
-            <w:r>
-              <w:rPr>
-                <w:rFonts w:cs="Times New Roman"/>
-                <w:szCs w:val="24"/>
-              </w:rPr>
-              <w:t>&lt;=</w:t>
-            </w:r>
-            <w:r>
-              <w:rPr>
-                <w:rFonts w:cs="Times New Roman"/>
-                <w:szCs w:val="24"/>
-              </w:rPr>
-              <w:t xml:space="preserve">, </w:t>
-            </w:r>
-            <w:r>
-              <w:rPr>
-                <w:rFonts w:cs="Times New Roman"/>
-                <w:szCs w:val="24"/>
-              </w:rPr>
-              <w:t>=</w:t>
-            </w:r>
-            <w:r>
-              <w:rPr>
-                <w:rFonts w:cs="Times New Roman"/>
-                <w:szCs w:val="24"/>
-              </w:rPr>
-              <w:t xml:space="preserve">, </w:t>
-            </w:r>
-            <w:r>
-              <w:rPr>
-                <w:rFonts w:cs="Times New Roman"/>
-                <w:szCs w:val="24"/>
-              </w:rPr>
-              <w:t>¬=</w:t>
-            </w:r>
-            <w:r>
-              <w:rPr>
-                <w:rFonts w:cs="Times New Roman"/>
-                <w:szCs w:val="24"/>
-              </w:rPr>
-              <w:t xml:space="preserve">, </w:t>
-            </w:r>
-            <w:r>
-              <w:rPr>
-                <w:rFonts w:cs="Times New Roman"/>
-                <w:szCs w:val="24"/>
-              </w:rPr>
-              <w:t>&lt;&gt;</w:t>
-            </w:r>
-            <w:r>
-              <w:rPr>
-                <w:rFonts w:cs="Times New Roman"/>
-                <w:szCs w:val="24"/>
-              </w:rPr>
-              <w:t xml:space="preserve"> ,</w:t>
-            </w:r>
-            <w:r>
-              <w:rPr>
-                <w:rFonts w:cs="Times New Roman"/>
-                <w:szCs w:val="24"/>
-              </w:rPr>
-              <w:t>and</w:t>
-            </w:r>
-            <w:r>
-              <w:rPr>
-                <w:rFonts w:cs="Times New Roman"/>
-                <w:szCs w:val="24"/>
-              </w:rPr>
-              <w:t xml:space="preserve">, </w:t>
-            </w:r>
-            <w:proofErr w:type="spellStart"/>
-            <w:r>
-              <w:rPr>
-                <w:rFonts w:cs="Times New Roman"/>
-                <w:szCs w:val="24"/>
-              </w:rPr>
-              <w:t>o</w:t>
-            </w:r>
-            <w:r>
-              <w:rPr>
-                <w:rFonts w:cs="Times New Roman"/>
-                <w:szCs w:val="24"/>
-              </w:rPr>
-              <w:t>r</w:t>
-            </w:r>
-            <w:proofErr w:type="spellEnd"/>
-            <w:r>
-              <w:rPr>
-                <w:rFonts w:cs="Times New Roman"/>
-                <w:szCs w:val="24"/>
-              </w:rPr>
-              <w:t xml:space="preserve">, </w:t>
-            </w:r>
-            <w:proofErr w:type="spellStart"/>
-            <w:r>
-              <w:rPr>
-                <w:rFonts w:cs="Times New Roman"/>
-                <w:szCs w:val="24"/>
-              </w:rPr>
-              <w:t>xor</w:t>
-            </w:r>
-            <w:proofErr w:type="spellEnd"/>
-            <w:r>
-              <w:rPr>
-                <w:rFonts w:cs="Times New Roman"/>
-                <w:szCs w:val="24"/>
-              </w:rPr>
-              <w:t xml:space="preserve">, </w:t>
-            </w:r>
-            <w:r>
-              <w:rPr>
-                <w:rFonts w:cs="Times New Roman"/>
-                <w:szCs w:val="24"/>
-              </w:rPr>
-              <w:t>in</w:t>
-            </w:r>
-            <w:r>
-              <w:rPr>
-                <w:rFonts w:cs="Times New Roman"/>
-                <w:szCs w:val="24"/>
-              </w:rPr>
-              <w:t>, *, /}</w:t>
+                <w:lang w:val="en-US"/>
+              </w:rPr>
+              <w:t>OP</w:t>
+            </w:r>
+            <w:r>
+              <w:rPr>
+                <w:rFonts w:cs="Times New Roman"/>
+                <w:szCs w:val="24"/>
+                <w:lang w:val="en-US"/>
+              </w:rPr>
+              <w:t>BI</w:t>
             </w:r>
           </w:p>
         </w:tc>
@@ -858,7 +1052,7 @@
       <w:tr>
         <w:tc>
           <w:tcPr>
-            <w:tcW w:w="4322" w:type="dxa"/>
+            <w:tcW w:w="3168" w:type="dxa"/>
             <w:tcBorders>
               <w:left w:val="single" w:sz="12" w:space="0" w:color="auto"/>
             </w:tcBorders>
@@ -882,9 +1076,28 @@
         </w:tc>
         <w:tc>
           <w:tcPr>
-            <w:tcW w:w="4322" w:type="dxa"/>
+            <w:tcW w:w="3284" w:type="dxa"/>
             <w:vMerge/>
             <w:tcBorders>
+              <w:right w:val="single" w:sz="4" w:space="0" w:color="auto"/>
+            </w:tcBorders>
+            <w:shd w:val="clear" w:color="auto" w:fill="F2F2F2" w:themeFill="background1" w:themeFillShade="F2"/>
+          </w:tcPr>
+          <w:p>
+            <w:pPr>
+              <w:rPr>
+                <w:rFonts w:cs="Times New Roman"/>
+                <w:szCs w:val="24"/>
+              </w:rPr>
+            </w:pPr>
+          </w:p>
+        </w:tc>
+        <w:tc>
+          <w:tcPr>
+            <w:tcW w:w="2268" w:type="dxa"/>
+            <w:vMerge/>
+            <w:tcBorders>
+              <w:left w:val="single" w:sz="4" w:space="0" w:color="auto"/>
               <w:right w:val="single" w:sz="12" w:space="0" w:color="auto"/>
             </w:tcBorders>
             <w:shd w:val="clear" w:color="auto" w:fill="F2F2F2" w:themeFill="background1" w:themeFillShade="F2"/>
@@ -902,7 +1115,7 @@
       <w:tr>
         <w:tc>
           <w:tcPr>
-            <w:tcW w:w="4322" w:type="dxa"/>
+            <w:tcW w:w="3168" w:type="dxa"/>
             <w:tcBorders>
               <w:left w:val="single" w:sz="12" w:space="0" w:color="auto"/>
             </w:tcBorders>
@@ -926,9 +1139,28 @@
         </w:tc>
         <w:tc>
           <w:tcPr>
-            <w:tcW w:w="4322" w:type="dxa"/>
+            <w:tcW w:w="3284" w:type="dxa"/>
             <w:vMerge/>
             <w:tcBorders>
+              <w:right w:val="single" w:sz="4" w:space="0" w:color="auto"/>
+            </w:tcBorders>
+            <w:shd w:val="clear" w:color="auto" w:fill="F2F2F2" w:themeFill="background1" w:themeFillShade="F2"/>
+          </w:tcPr>
+          <w:p>
+            <w:pPr>
+              <w:rPr>
+                <w:rFonts w:cs="Times New Roman"/>
+                <w:szCs w:val="24"/>
+              </w:rPr>
+            </w:pPr>
+          </w:p>
+        </w:tc>
+        <w:tc>
+          <w:tcPr>
+            <w:tcW w:w="2268" w:type="dxa"/>
+            <w:vMerge/>
+            <w:tcBorders>
+              <w:left w:val="single" w:sz="4" w:space="0" w:color="auto"/>
               <w:right w:val="single" w:sz="12" w:space="0" w:color="auto"/>
             </w:tcBorders>
             <w:shd w:val="clear" w:color="auto" w:fill="F2F2F2" w:themeFill="background1" w:themeFillShade="F2"/>
@@ -946,7 +1178,7 @@
       <w:tr>
         <w:tc>
           <w:tcPr>
-            <w:tcW w:w="4322" w:type="dxa"/>
+            <w:tcW w:w="3168" w:type="dxa"/>
             <w:tcBorders>
               <w:left w:val="single" w:sz="12" w:space="0" w:color="auto"/>
             </w:tcBorders>
@@ -970,9 +1202,28 @@
         </w:tc>
         <w:tc>
           <w:tcPr>
-            <w:tcW w:w="4322" w:type="dxa"/>
+            <w:tcW w:w="3284" w:type="dxa"/>
             <w:vMerge/>
             <w:tcBorders>
+              <w:right w:val="single" w:sz="4" w:space="0" w:color="auto"/>
+            </w:tcBorders>
+            <w:shd w:val="clear" w:color="auto" w:fill="F2F2F2" w:themeFill="background1" w:themeFillShade="F2"/>
+          </w:tcPr>
+          <w:p>
+            <w:pPr>
+              <w:rPr>
+                <w:rFonts w:cs="Times New Roman"/>
+                <w:szCs w:val="24"/>
+              </w:rPr>
+            </w:pPr>
+          </w:p>
+        </w:tc>
+        <w:tc>
+          <w:tcPr>
+            <w:tcW w:w="2268" w:type="dxa"/>
+            <w:vMerge/>
+            <w:tcBorders>
+              <w:left w:val="single" w:sz="4" w:space="0" w:color="auto"/>
               <w:right w:val="single" w:sz="12" w:space="0" w:color="auto"/>
             </w:tcBorders>
             <w:shd w:val="clear" w:color="auto" w:fill="F2F2F2" w:themeFill="background1" w:themeFillShade="F2"/>
@@ -990,7 +1241,7 @@
       <w:tr>
         <w:tc>
           <w:tcPr>
-            <w:tcW w:w="4322" w:type="dxa"/>
+            <w:tcW w:w="3168" w:type="dxa"/>
             <w:tcBorders>
               <w:left w:val="single" w:sz="12" w:space="0" w:color="auto"/>
             </w:tcBorders>
@@ -1014,9 +1265,28 @@
         </w:tc>
         <w:tc>
           <w:tcPr>
-            <w:tcW w:w="4322" w:type="dxa"/>
+            <w:tcW w:w="3284" w:type="dxa"/>
             <w:vMerge/>
             <w:tcBorders>
+              <w:right w:val="single" w:sz="4" w:space="0" w:color="auto"/>
+            </w:tcBorders>
+            <w:shd w:val="clear" w:color="auto" w:fill="F2F2F2" w:themeFill="background1" w:themeFillShade="F2"/>
+          </w:tcPr>
+          <w:p>
+            <w:pPr>
+              <w:rPr>
+                <w:rFonts w:cs="Times New Roman"/>
+                <w:szCs w:val="24"/>
+              </w:rPr>
+            </w:pPr>
+          </w:p>
+        </w:tc>
+        <w:tc>
+          <w:tcPr>
+            <w:tcW w:w="2268" w:type="dxa"/>
+            <w:vMerge/>
+            <w:tcBorders>
+              <w:left w:val="single" w:sz="4" w:space="0" w:color="auto"/>
               <w:right w:val="single" w:sz="12" w:space="0" w:color="auto"/>
             </w:tcBorders>
             <w:shd w:val="clear" w:color="auto" w:fill="F2F2F2" w:themeFill="background1" w:themeFillShade="F2"/>
@@ -1034,7 +1304,7 @@
       <w:tr>
         <w:tc>
           <w:tcPr>
-            <w:tcW w:w="4322" w:type="dxa"/>
+            <w:tcW w:w="3168" w:type="dxa"/>
             <w:tcBorders>
               <w:left w:val="single" w:sz="12" w:space="0" w:color="auto"/>
             </w:tcBorders>
@@ -1058,9 +1328,28 @@
         </w:tc>
         <w:tc>
           <w:tcPr>
-            <w:tcW w:w="4322" w:type="dxa"/>
+            <w:tcW w:w="3284" w:type="dxa"/>
             <w:vMerge/>
             <w:tcBorders>
+              <w:right w:val="single" w:sz="4" w:space="0" w:color="auto"/>
+            </w:tcBorders>
+            <w:shd w:val="clear" w:color="auto" w:fill="F2F2F2" w:themeFill="background1" w:themeFillShade="F2"/>
+          </w:tcPr>
+          <w:p>
+            <w:pPr>
+              <w:rPr>
+                <w:rFonts w:cs="Times New Roman"/>
+                <w:szCs w:val="24"/>
+              </w:rPr>
+            </w:pPr>
+          </w:p>
+        </w:tc>
+        <w:tc>
+          <w:tcPr>
+            <w:tcW w:w="2268" w:type="dxa"/>
+            <w:vMerge/>
+            <w:tcBorders>
+              <w:left w:val="single" w:sz="4" w:space="0" w:color="auto"/>
               <w:right w:val="single" w:sz="12" w:space="0" w:color="auto"/>
             </w:tcBorders>
             <w:shd w:val="clear" w:color="auto" w:fill="F2F2F2" w:themeFill="background1" w:themeFillShade="F2"/>
@@ -1078,7 +1367,7 @@
       <w:tr>
         <w:tc>
           <w:tcPr>
-            <w:tcW w:w="4322" w:type="dxa"/>
+            <w:tcW w:w="3168" w:type="dxa"/>
             <w:tcBorders>
               <w:left w:val="single" w:sz="12" w:space="0" w:color="auto"/>
             </w:tcBorders>
@@ -1102,9 +1391,28 @@
         </w:tc>
         <w:tc>
           <w:tcPr>
-            <w:tcW w:w="4322" w:type="dxa"/>
+            <w:tcW w:w="3284" w:type="dxa"/>
             <w:vMerge/>
             <w:tcBorders>
+              <w:right w:val="single" w:sz="4" w:space="0" w:color="auto"/>
+            </w:tcBorders>
+            <w:shd w:val="clear" w:color="auto" w:fill="F2F2F2" w:themeFill="background1" w:themeFillShade="F2"/>
+          </w:tcPr>
+          <w:p>
+            <w:pPr>
+              <w:rPr>
+                <w:rFonts w:cs="Times New Roman"/>
+                <w:szCs w:val="24"/>
+              </w:rPr>
+            </w:pPr>
+          </w:p>
+        </w:tc>
+        <w:tc>
+          <w:tcPr>
+            <w:tcW w:w="2268" w:type="dxa"/>
+            <w:vMerge/>
+            <w:tcBorders>
+              <w:left w:val="single" w:sz="4" w:space="0" w:color="auto"/>
               <w:right w:val="single" w:sz="12" w:space="0" w:color="auto"/>
             </w:tcBorders>
             <w:shd w:val="clear" w:color="auto" w:fill="F2F2F2" w:themeFill="background1" w:themeFillShade="F2"/>
@@ -1122,7 +1430,7 @@
       <w:tr>
         <w:tc>
           <w:tcPr>
-            <w:tcW w:w="4322" w:type="dxa"/>
+            <w:tcW w:w="3168" w:type="dxa"/>
             <w:tcBorders>
               <w:left w:val="single" w:sz="12" w:space="0" w:color="auto"/>
             </w:tcBorders>
@@ -1146,9 +1454,28 @@
         </w:tc>
         <w:tc>
           <w:tcPr>
-            <w:tcW w:w="4322" w:type="dxa"/>
+            <w:tcW w:w="3284" w:type="dxa"/>
             <w:vMerge/>
             <w:tcBorders>
+              <w:right w:val="single" w:sz="4" w:space="0" w:color="auto"/>
+            </w:tcBorders>
+            <w:shd w:val="clear" w:color="auto" w:fill="F2F2F2" w:themeFill="background1" w:themeFillShade="F2"/>
+          </w:tcPr>
+          <w:p>
+            <w:pPr>
+              <w:rPr>
+                <w:rFonts w:cs="Times New Roman"/>
+                <w:szCs w:val="24"/>
+              </w:rPr>
+            </w:pPr>
+          </w:p>
+        </w:tc>
+        <w:tc>
+          <w:tcPr>
+            <w:tcW w:w="2268" w:type="dxa"/>
+            <w:vMerge/>
+            <w:tcBorders>
+              <w:left w:val="single" w:sz="4" w:space="0" w:color="auto"/>
               <w:right w:val="single" w:sz="12" w:space="0" w:color="auto"/>
             </w:tcBorders>
             <w:shd w:val="clear" w:color="auto" w:fill="F2F2F2" w:themeFill="background1" w:themeFillShade="F2"/>
@@ -1166,7 +1493,7 @@
       <w:tr>
         <w:tc>
           <w:tcPr>
-            <w:tcW w:w="4322" w:type="dxa"/>
+            <w:tcW w:w="3168" w:type="dxa"/>
             <w:tcBorders>
               <w:left w:val="single" w:sz="12" w:space="0" w:color="auto"/>
             </w:tcBorders>
@@ -1192,9 +1519,28 @@
         </w:tc>
         <w:tc>
           <w:tcPr>
-            <w:tcW w:w="4322" w:type="dxa"/>
+            <w:tcW w:w="3284" w:type="dxa"/>
             <w:vMerge/>
             <w:tcBorders>
+              <w:right w:val="single" w:sz="4" w:space="0" w:color="auto"/>
+            </w:tcBorders>
+            <w:shd w:val="clear" w:color="auto" w:fill="F2F2F2" w:themeFill="background1" w:themeFillShade="F2"/>
+          </w:tcPr>
+          <w:p>
+            <w:pPr>
+              <w:rPr>
+                <w:rFonts w:cs="Times New Roman"/>
+                <w:szCs w:val="24"/>
+              </w:rPr>
+            </w:pPr>
+          </w:p>
+        </w:tc>
+        <w:tc>
+          <w:tcPr>
+            <w:tcW w:w="2268" w:type="dxa"/>
+            <w:vMerge/>
+            <w:tcBorders>
+              <w:left w:val="single" w:sz="4" w:space="0" w:color="auto"/>
               <w:right w:val="single" w:sz="12" w:space="0" w:color="auto"/>
             </w:tcBorders>
             <w:shd w:val="clear" w:color="auto" w:fill="F2F2F2" w:themeFill="background1" w:themeFillShade="F2"/>
@@ -1212,7 +1558,7 @@
       <w:tr>
         <w:tc>
           <w:tcPr>
-            <w:tcW w:w="4322" w:type="dxa"/>
+            <w:tcW w:w="3168" w:type="dxa"/>
             <w:tcBorders>
               <w:left w:val="single" w:sz="12" w:space="0" w:color="auto"/>
             </w:tcBorders>
@@ -1238,9 +1584,28 @@
         </w:tc>
         <w:tc>
           <w:tcPr>
-            <w:tcW w:w="4322" w:type="dxa"/>
+            <w:tcW w:w="3284" w:type="dxa"/>
             <w:vMerge/>
             <w:tcBorders>
+              <w:right w:val="single" w:sz="4" w:space="0" w:color="auto"/>
+            </w:tcBorders>
+            <w:shd w:val="clear" w:color="auto" w:fill="F2F2F2" w:themeFill="background1" w:themeFillShade="F2"/>
+          </w:tcPr>
+          <w:p>
+            <w:pPr>
+              <w:rPr>
+                <w:rFonts w:cs="Times New Roman"/>
+                <w:szCs w:val="24"/>
+              </w:rPr>
+            </w:pPr>
+          </w:p>
+        </w:tc>
+        <w:tc>
+          <w:tcPr>
+            <w:tcW w:w="2268" w:type="dxa"/>
+            <w:vMerge/>
+            <w:tcBorders>
+              <w:left w:val="single" w:sz="4" w:space="0" w:color="auto"/>
               <w:right w:val="single" w:sz="12" w:space="0" w:color="auto"/>
             </w:tcBorders>
             <w:shd w:val="clear" w:color="auto" w:fill="F2F2F2" w:themeFill="background1" w:themeFillShade="F2"/>
@@ -1258,7 +1623,7 @@
       <w:tr>
         <w:tc>
           <w:tcPr>
-            <w:tcW w:w="4322" w:type="dxa"/>
+            <w:tcW w:w="3168" w:type="dxa"/>
             <w:tcBorders>
               <w:left w:val="single" w:sz="12" w:space="0" w:color="auto"/>
             </w:tcBorders>
@@ -1282,9 +1647,28 @@
         </w:tc>
         <w:tc>
           <w:tcPr>
-            <w:tcW w:w="4322" w:type="dxa"/>
+            <w:tcW w:w="3284" w:type="dxa"/>
             <w:vMerge/>
             <w:tcBorders>
+              <w:right w:val="single" w:sz="4" w:space="0" w:color="auto"/>
+            </w:tcBorders>
+            <w:shd w:val="clear" w:color="auto" w:fill="F2F2F2" w:themeFill="background1" w:themeFillShade="F2"/>
+          </w:tcPr>
+          <w:p>
+            <w:pPr>
+              <w:rPr>
+                <w:rFonts w:cs="Times New Roman"/>
+                <w:szCs w:val="24"/>
+              </w:rPr>
+            </w:pPr>
+          </w:p>
+        </w:tc>
+        <w:tc>
+          <w:tcPr>
+            <w:tcW w:w="2268" w:type="dxa"/>
+            <w:vMerge/>
+            <w:tcBorders>
+              <w:left w:val="single" w:sz="4" w:space="0" w:color="auto"/>
               <w:right w:val="single" w:sz="12" w:space="0" w:color="auto"/>
             </w:tcBorders>
             <w:shd w:val="clear" w:color="auto" w:fill="F2F2F2" w:themeFill="background1" w:themeFillShade="F2"/>
@@ -1302,7 +1686,7 @@
       <w:tr>
         <w:tc>
           <w:tcPr>
-            <w:tcW w:w="4322" w:type="dxa"/>
+            <w:tcW w:w="3168" w:type="dxa"/>
             <w:tcBorders>
               <w:left w:val="single" w:sz="12" w:space="0" w:color="auto"/>
             </w:tcBorders>
@@ -1326,9 +1710,28 @@
         </w:tc>
         <w:tc>
           <w:tcPr>
-            <w:tcW w:w="4322" w:type="dxa"/>
+            <w:tcW w:w="3284" w:type="dxa"/>
             <w:vMerge/>
             <w:tcBorders>
+              <w:right w:val="single" w:sz="4" w:space="0" w:color="auto"/>
+            </w:tcBorders>
+            <w:shd w:val="clear" w:color="auto" w:fill="F2F2F2" w:themeFill="background1" w:themeFillShade="F2"/>
+          </w:tcPr>
+          <w:p>
+            <w:pPr>
+              <w:rPr>
+                <w:rFonts w:cs="Times New Roman"/>
+                <w:szCs w:val="24"/>
+              </w:rPr>
+            </w:pPr>
+          </w:p>
+        </w:tc>
+        <w:tc>
+          <w:tcPr>
+            <w:tcW w:w="2268" w:type="dxa"/>
+            <w:vMerge/>
+            <w:tcBorders>
+              <w:left w:val="single" w:sz="4" w:space="0" w:color="auto"/>
               <w:right w:val="single" w:sz="12" w:space="0" w:color="auto"/>
             </w:tcBorders>
             <w:shd w:val="clear" w:color="auto" w:fill="F2F2F2" w:themeFill="background1" w:themeFillShade="F2"/>
@@ -1346,7 +1749,7 @@
       <w:tr>
         <w:tc>
           <w:tcPr>
-            <w:tcW w:w="4322" w:type="dxa"/>
+            <w:tcW w:w="3168" w:type="dxa"/>
             <w:tcBorders>
               <w:left w:val="single" w:sz="12" w:space="0" w:color="auto"/>
             </w:tcBorders>
@@ -1370,9 +1773,28 @@
         </w:tc>
         <w:tc>
           <w:tcPr>
-            <w:tcW w:w="4322" w:type="dxa"/>
+            <w:tcW w:w="3284" w:type="dxa"/>
             <w:vMerge/>
             <w:tcBorders>
+              <w:right w:val="single" w:sz="4" w:space="0" w:color="auto"/>
+            </w:tcBorders>
+            <w:shd w:val="clear" w:color="auto" w:fill="F2F2F2" w:themeFill="background1" w:themeFillShade="F2"/>
+          </w:tcPr>
+          <w:p>
+            <w:pPr>
+              <w:rPr>
+                <w:rFonts w:cs="Times New Roman"/>
+                <w:szCs w:val="24"/>
+              </w:rPr>
+            </w:pPr>
+          </w:p>
+        </w:tc>
+        <w:tc>
+          <w:tcPr>
+            <w:tcW w:w="2268" w:type="dxa"/>
+            <w:vMerge/>
+            <w:tcBorders>
+              <w:left w:val="single" w:sz="4" w:space="0" w:color="auto"/>
               <w:right w:val="single" w:sz="12" w:space="0" w:color="auto"/>
             </w:tcBorders>
             <w:shd w:val="clear" w:color="auto" w:fill="F2F2F2" w:themeFill="background1" w:themeFillShade="F2"/>
@@ -1390,7 +1812,7 @@
       <w:tr>
         <w:tc>
           <w:tcPr>
-            <w:tcW w:w="4322" w:type="dxa"/>
+            <w:tcW w:w="3168" w:type="dxa"/>
             <w:tcBorders>
               <w:left w:val="single" w:sz="12" w:space="0" w:color="auto"/>
             </w:tcBorders>
@@ -1414,9 +1836,35 @@
         </w:tc>
         <w:tc>
           <w:tcPr>
-            <w:tcW w:w="4322" w:type="dxa"/>
+            <w:tcW w:w="3284" w:type="dxa"/>
             <w:vMerge w:val="restart"/>
             <w:tcBorders>
+              <w:right w:val="single" w:sz="4" w:space="0" w:color="auto"/>
+            </w:tcBorders>
+            <w:shd w:val="clear" w:color="auto" w:fill="F2F2F2" w:themeFill="background1" w:themeFillShade="F2"/>
+          </w:tcPr>
+          <w:p>
+            <w:pPr>
+              <w:rPr>
+                <w:rFonts w:cs="Times New Roman"/>
+                <w:szCs w:val="24"/>
+              </w:rPr>
+            </w:pPr>
+            <w:r>
+              <w:rPr>
+                <w:rFonts w:cs="Times New Roman"/>
+                <w:szCs w:val="24"/>
+              </w:rPr>
+              <w:t>{+, -}</w:t>
+            </w:r>
+          </w:p>
+        </w:tc>
+        <w:tc>
+          <w:tcPr>
+            <w:tcW w:w="2268" w:type="dxa"/>
+            <w:vMerge w:val="restart"/>
+            <w:tcBorders>
+              <w:left w:val="single" w:sz="4" w:space="0" w:color="auto"/>
               <w:right w:val="single" w:sz="12" w:space="0" w:color="auto"/>
             </w:tcBorders>
             <w:shd w:val="clear" w:color="auto" w:fill="F2F2F2" w:themeFill="background1" w:themeFillShade="F2"/>
@@ -1433,7 +1881,7 @@
                 <w:rFonts w:cs="Times New Roman"/>
                 <w:szCs w:val="24"/>
               </w:rPr>
-              <w:t>{+, -}</w:t>
+              <w:t>OPUN</w:t>
             </w:r>
           </w:p>
         </w:tc>
@@ -1441,7 +1889,7 @@
       <w:tr>
         <w:tc>
           <w:tcPr>
-            <w:tcW w:w="4322" w:type="dxa"/>
+            <w:tcW w:w="3168" w:type="dxa"/>
             <w:tcBorders>
               <w:left w:val="single" w:sz="12" w:space="0" w:color="auto"/>
             </w:tcBorders>
@@ -1465,9 +1913,28 @@
         </w:tc>
         <w:tc>
           <w:tcPr>
-            <w:tcW w:w="4322" w:type="dxa"/>
+            <w:tcW w:w="3284" w:type="dxa"/>
             <w:vMerge/>
             <w:tcBorders>
+              <w:right w:val="single" w:sz="4" w:space="0" w:color="auto"/>
+            </w:tcBorders>
+            <w:shd w:val="clear" w:color="auto" w:fill="F2F2F2" w:themeFill="background1" w:themeFillShade="F2"/>
+          </w:tcPr>
+          <w:p>
+            <w:pPr>
+              <w:rPr>
+                <w:rFonts w:cs="Times New Roman"/>
+                <w:szCs w:val="24"/>
+              </w:rPr>
+            </w:pPr>
+          </w:p>
+        </w:tc>
+        <w:tc>
+          <w:tcPr>
+            <w:tcW w:w="2268" w:type="dxa"/>
+            <w:vMerge/>
+            <w:tcBorders>
+              <w:left w:val="single" w:sz="4" w:space="0" w:color="auto"/>
               <w:right w:val="single" w:sz="12" w:space="0" w:color="auto"/>
             </w:tcBorders>
             <w:shd w:val="clear" w:color="auto" w:fill="F2F2F2" w:themeFill="background1" w:themeFillShade="F2"/>
@@ -1485,7 +1952,7 @@
       <w:tr>
         <w:tc>
           <w:tcPr>
-            <w:tcW w:w="4322" w:type="dxa"/>
+            <w:tcW w:w="3168" w:type="dxa"/>
             <w:tcBorders>
               <w:left w:val="single" w:sz="12" w:space="0" w:color="auto"/>
             </w:tcBorders>
@@ -1509,9 +1976,93 @@
         </w:tc>
         <w:tc>
           <w:tcPr>
-            <w:tcW w:w="4322" w:type="dxa"/>
+            <w:tcW w:w="3284" w:type="dxa"/>
             <w:vMerge w:val="restart"/>
             <w:tcBorders>
+              <w:right w:val="single" w:sz="4" w:space="0" w:color="auto"/>
+            </w:tcBorders>
+            <w:shd w:val="clear" w:color="auto" w:fill="F2F2F2" w:themeFill="background1" w:themeFillShade="F2"/>
+          </w:tcPr>
+          <w:p>
+            <w:pPr>
+              <w:rPr>
+                <w:rFonts w:cs="Times New Roman"/>
+                <w:szCs w:val="24"/>
+              </w:rPr>
+            </w:pPr>
+            <w:r>
+              <w:rPr>
+                <w:rFonts w:cs="Times New Roman"/>
+                <w:szCs w:val="24"/>
+              </w:rPr>
+              <w:t>{</w:t>
+            </w:r>
+            <w:r>
+              <w:rPr>
+                <w:rFonts w:cs="Times New Roman"/>
+                <w:szCs w:val="24"/>
+              </w:rPr>
+              <w:t>&lt;carácter&gt;</w:t>
+            </w:r>
+            <w:r>
+              <w:rPr>
+                <w:rFonts w:cs="Times New Roman"/>
+                <w:szCs w:val="24"/>
+              </w:rPr>
+              <w:t xml:space="preserve">, </w:t>
+            </w:r>
+            <w:r>
+              <w:rPr>
+                <w:rFonts w:cs="Times New Roman"/>
+                <w:szCs w:val="24"/>
+              </w:rPr>
+              <w:t>&lt;booleano&gt;</w:t>
+            </w:r>
+            <w:r>
+              <w:rPr>
+                <w:rFonts w:cs="Times New Roman"/>
+                <w:szCs w:val="24"/>
+              </w:rPr>
+              <w:t xml:space="preserve">, </w:t>
+            </w:r>
+            <w:r>
+              <w:rPr>
+                <w:rFonts w:cs="Times New Roman"/>
+                <w:szCs w:val="24"/>
+              </w:rPr>
+              <w:t>&lt;</w:t>
+            </w:r>
+            <w:proofErr w:type="spellStart"/>
+            <w:r>
+              <w:rPr>
+                <w:rFonts w:cs="Times New Roman"/>
+                <w:szCs w:val="24"/>
+              </w:rPr>
+              <w:t>constanteReal</w:t>
+            </w:r>
+            <w:proofErr w:type="spellEnd"/>
+            <w:r>
+              <w:rPr>
+                <w:rFonts w:cs="Times New Roman"/>
+                <w:szCs w:val="24"/>
+              </w:rPr>
+              <w:t>&gt;</w:t>
+            </w:r>
+            <w:r>
+              <w:rPr>
+                <w:rFonts w:cs="Times New Roman"/>
+                <w:szCs w:val="24"/>
+              </w:rPr>
+              <w:t>}</w:t>
+            </w:r>
+          </w:p>
+        </w:tc>
+        <w:tc>
+          <w:tcPr>
+            <w:tcW w:w="2268" w:type="dxa"/>
+            <w:vMerge w:val="restart"/>
+            <w:tcBorders>
+              <w:left w:val="single" w:sz="4" w:space="0" w:color="auto"/>
               <w:right w:val="single" w:sz="12" w:space="0" w:color="auto"/>
             </w:tcBorders>
             <w:shd w:val="clear" w:color="auto" w:fill="F2F2F2" w:themeFill="background1" w:themeFillShade="F2"/>
@@ -1528,65 +2079,7 @@
                 <w:rFonts w:cs="Times New Roman"/>
                 <w:szCs w:val="24"/>
               </w:rPr>
-              <w:t>{</w:t>
-            </w:r>
-            <w:r>
-              <w:rPr>
-                <w:rFonts w:cs="Times New Roman"/>
-                <w:szCs w:val="24"/>
-              </w:rPr>
-              <w:t>&lt;carácter&gt;</w:t>
-            </w:r>
-            <w:r>
-              <w:rPr>
-                <w:rFonts w:cs="Times New Roman"/>
-                <w:szCs w:val="24"/>
-              </w:rPr>
-              <w:t xml:space="preserve">, </w:t>
-            </w:r>
-            <w:r>
-              <w:rPr>
-                <w:rFonts w:cs="Times New Roman"/>
-                <w:szCs w:val="24"/>
-              </w:rPr>
-              <w:t>&lt;booleano&gt;</w:t>
-            </w:r>
-            <w:r>
-              <w:rPr>
-                <w:rFonts w:cs="Times New Roman"/>
-                <w:szCs w:val="24"/>
-              </w:rPr>
-              <w:t xml:space="preserve">, </w:t>
-            </w:r>
-            <w:r>
-              <w:rPr>
-                <w:rFonts w:cs="Times New Roman"/>
-                <w:szCs w:val="24"/>
-              </w:rPr>
-              <w:t>&lt;</w:t>
-            </w:r>
-            <w:proofErr w:type="spellStart"/>
-            <w:r>
-              <w:rPr>
-                <w:rFonts w:cs="Times New Roman"/>
-                <w:szCs w:val="24"/>
-              </w:rPr>
-              <w:t>constanteReal</w:t>
-            </w:r>
-            <w:proofErr w:type="spellEnd"/>
-            <w:r>
-              <w:rPr>
-                <w:rFonts w:cs="Times New Roman"/>
-                <w:szCs w:val="24"/>
-              </w:rPr>
-              <w:t>&gt;</w:t>
-            </w:r>
-            <w:r>
-              <w:rPr>
-                <w:rFonts w:cs="Times New Roman"/>
-                <w:szCs w:val="24"/>
-              </w:rPr>
-              <w:t>}</w:t>
+              <w:t>CONS</w:t>
             </w:r>
           </w:p>
         </w:tc>
@@ -1594,7 +2087,7 @@
       <w:tr>
         <w:tc>
           <w:tcPr>
-            <w:tcW w:w="4322" w:type="dxa"/>
+            <w:tcW w:w="3168" w:type="dxa"/>
             <w:tcBorders>
               <w:left w:val="single" w:sz="12" w:space="0" w:color="auto"/>
             </w:tcBorders>
@@ -1618,9 +2111,28 @@
         </w:tc>
         <w:tc>
           <w:tcPr>
-            <w:tcW w:w="4322" w:type="dxa"/>
+            <w:tcW w:w="3284" w:type="dxa"/>
             <w:vMerge/>
             <w:tcBorders>
+              <w:right w:val="single" w:sz="4" w:space="0" w:color="auto"/>
+            </w:tcBorders>
+            <w:shd w:val="clear" w:color="auto" w:fill="F2F2F2" w:themeFill="background1" w:themeFillShade="F2"/>
+          </w:tcPr>
+          <w:p>
+            <w:pPr>
+              <w:rPr>
+                <w:rFonts w:cs="Times New Roman"/>
+                <w:szCs w:val="24"/>
+              </w:rPr>
+            </w:pPr>
+          </w:p>
+        </w:tc>
+        <w:tc>
+          <w:tcPr>
+            <w:tcW w:w="2268" w:type="dxa"/>
+            <w:vMerge/>
+            <w:tcBorders>
+              <w:left w:val="single" w:sz="4" w:space="0" w:color="auto"/>
               <w:right w:val="single" w:sz="12" w:space="0" w:color="auto"/>
             </w:tcBorders>
             <w:shd w:val="clear" w:color="auto" w:fill="F2F2F2" w:themeFill="background1" w:themeFillShade="F2"/>
@@ -1638,7 +2150,7 @@
       <w:tr>
         <w:tc>
           <w:tcPr>
-            <w:tcW w:w="4322" w:type="dxa"/>
+            <w:tcW w:w="3168" w:type="dxa"/>
             <w:tcBorders>
               <w:left w:val="single" w:sz="12" w:space="0" w:color="auto"/>
             </w:tcBorders>
@@ -1678,9 +2190,28 @@
         </w:tc>
         <w:tc>
           <w:tcPr>
-            <w:tcW w:w="4322" w:type="dxa"/>
+            <w:tcW w:w="3284" w:type="dxa"/>
             <w:vMerge/>
             <w:tcBorders>
+              <w:right w:val="single" w:sz="4" w:space="0" w:color="auto"/>
+            </w:tcBorders>
+            <w:shd w:val="clear" w:color="auto" w:fill="F2F2F2" w:themeFill="background1" w:themeFillShade="F2"/>
+          </w:tcPr>
+          <w:p>
+            <w:pPr>
+              <w:rPr>
+                <w:rFonts w:cs="Times New Roman"/>
+                <w:szCs w:val="24"/>
+              </w:rPr>
+            </w:pPr>
+          </w:p>
+        </w:tc>
+        <w:tc>
+          <w:tcPr>
+            <w:tcW w:w="2268" w:type="dxa"/>
+            <w:vMerge/>
+            <w:tcBorders>
+              <w:left w:val="single" w:sz="4" w:space="0" w:color="auto"/>
               <w:right w:val="single" w:sz="12" w:space="0" w:color="auto"/>
             </w:tcBorders>
             <w:shd w:val="clear" w:color="auto" w:fill="F2F2F2" w:themeFill="background1" w:themeFillShade="F2"/>
@@ -1698,7 +2229,7 @@
       <w:tr>
         <w:tc>
           <w:tcPr>
-            <w:tcW w:w="4322" w:type="dxa"/>
+            <w:tcW w:w="3168" w:type="dxa"/>
             <w:tcBorders>
               <w:left w:val="single" w:sz="12" w:space="0" w:color="auto"/>
             </w:tcBorders>
@@ -1738,8 +2269,49 @@
         </w:tc>
         <w:tc>
           <w:tcPr>
-            <w:tcW w:w="4322" w:type="dxa"/>
-            <w:tcBorders>
+            <w:tcW w:w="3284" w:type="dxa"/>
+            <w:tcBorders>
+              <w:right w:val="single" w:sz="4" w:space="0" w:color="auto"/>
+            </w:tcBorders>
+            <w:shd w:val="clear" w:color="auto" w:fill="F2F2F2" w:themeFill="background1" w:themeFillShade="F2"/>
+          </w:tcPr>
+          <w:p>
+            <w:pPr>
+              <w:rPr>
+                <w:rFonts w:cs="Times New Roman"/>
+                <w:szCs w:val="24"/>
+              </w:rPr>
+            </w:pPr>
+            <w:r>
+              <w:rPr>
+                <w:rFonts w:cs="Times New Roman"/>
+                <w:szCs w:val="24"/>
+              </w:rPr>
+              <w:t>{&lt;</w:t>
+            </w:r>
+            <w:proofErr w:type="spellStart"/>
+            <w:r>
+              <w:rPr>
+                <w:rFonts w:cs="Times New Roman"/>
+                <w:szCs w:val="24"/>
+              </w:rPr>
+              <w:t>constanteEntera</w:t>
+            </w:r>
+            <w:proofErr w:type="spellEnd"/>
+            <w:r>
+              <w:rPr>
+                <w:rFonts w:cs="Times New Roman"/>
+                <w:szCs w:val="24"/>
+              </w:rPr>
+              <w:t>&gt;}</w:t>
+            </w:r>
+          </w:p>
+        </w:tc>
+        <w:tc>
+          <w:tcPr>
+            <w:tcW w:w="2268" w:type="dxa"/>
+            <w:tcBorders>
+              <w:left w:val="single" w:sz="4" w:space="0" w:color="auto"/>
               <w:right w:val="single" w:sz="12" w:space="0" w:color="auto"/>
             </w:tcBorders>
             <w:shd w:val="clear" w:color="auto" w:fill="F2F2F2" w:themeFill="background1" w:themeFillShade="F2"/>
@@ -1756,37 +2328,7 @@
                 <w:rFonts w:cs="Times New Roman"/>
                 <w:szCs w:val="24"/>
               </w:rPr>
-              <w:t>{</w:t>
-            </w:r>
-            <w:r>
-              <w:rPr>
-                <w:rFonts w:cs="Times New Roman"/>
-                <w:szCs w:val="24"/>
-              </w:rPr>
-              <w:t>&lt;</w:t>
-            </w:r>
-            <w:proofErr w:type="spellStart"/>
-            <w:r>
-              <w:rPr>
-                <w:rFonts w:cs="Times New Roman"/>
-                <w:szCs w:val="24"/>
-              </w:rPr>
-              <w:t>constanteEntera</w:t>
-            </w:r>
-            <w:proofErr w:type="spellEnd"/>
-            <w:r>
-              <w:rPr>
-                <w:rFonts w:cs="Times New Roman"/>
-                <w:szCs w:val="24"/>
-              </w:rPr>
-              <w:t>&gt;</w:t>
-            </w:r>
-            <w:r>
-              <w:rPr>
-                <w:rFonts w:cs="Times New Roman"/>
-                <w:szCs w:val="24"/>
-              </w:rPr>
-              <w:t>}</w:t>
+              <w:t>CONSEN</w:t>
             </w:r>
           </w:p>
         </w:tc>
@@ -1794,7 +2336,7 @@
       <w:tr>
         <w:tc>
           <w:tcPr>
-            <w:tcW w:w="4322" w:type="dxa"/>
+            <w:tcW w:w="3168" w:type="dxa"/>
             <w:tcBorders>
               <w:left w:val="single" w:sz="12" w:space="0" w:color="auto"/>
             </w:tcBorders>
@@ -1818,8 +2360,33 @@
         </w:tc>
         <w:tc>
           <w:tcPr>
-            <w:tcW w:w="4322" w:type="dxa"/>
-            <w:tcBorders>
+            <w:tcW w:w="3284" w:type="dxa"/>
+            <w:tcBorders>
+              <w:right w:val="single" w:sz="4" w:space="0" w:color="auto"/>
+            </w:tcBorders>
+            <w:shd w:val="clear" w:color="auto" w:fill="F2F2F2" w:themeFill="background1" w:themeFillShade="F2"/>
+          </w:tcPr>
+          <w:p>
+            <w:pPr>
+              <w:rPr>
+                <w:rFonts w:cs="Times New Roman"/>
+                <w:szCs w:val="24"/>
+              </w:rPr>
+            </w:pPr>
+            <w:r>
+              <w:rPr>
+                <w:rFonts w:cs="Times New Roman"/>
+                <w:szCs w:val="24"/>
+              </w:rPr>
+              <w:t>{&lt;identificador&gt;}</w:t>
+            </w:r>
+          </w:p>
+        </w:tc>
+        <w:tc>
+          <w:tcPr>
+            <w:tcW w:w="2268" w:type="dxa"/>
+            <w:tcBorders>
+              <w:left w:val="single" w:sz="4" w:space="0" w:color="auto"/>
               <w:right w:val="single" w:sz="12" w:space="0" w:color="auto"/>
             </w:tcBorders>
             <w:shd w:val="clear" w:color="auto" w:fill="F2F2F2" w:themeFill="background1" w:themeFillShade="F2"/>
@@ -1836,21 +2403,7 @@
                 <w:rFonts w:cs="Times New Roman"/>
                 <w:szCs w:val="24"/>
               </w:rPr>
-              <w:t>{</w:t>
-            </w:r>
-            <w:r>
-              <w:rPr>
-                <w:rFonts w:cs="Times New Roman"/>
-                <w:szCs w:val="24"/>
-              </w:rPr>
-              <w:t>&lt;identificador&gt;</w:t>
-            </w:r>
-            <w:r>
-              <w:rPr>
-                <w:rFonts w:cs="Times New Roman"/>
-                <w:szCs w:val="24"/>
-              </w:rPr>
-              <w:t>}</w:t>
+              <w:t>IDEN</w:t>
             </w:r>
           </w:p>
         </w:tc>
@@ -1858,7 +2411,7 @@
       <w:tr>
         <w:tc>
           <w:tcPr>
-            <w:tcW w:w="4322" w:type="dxa"/>
+            <w:tcW w:w="3168" w:type="dxa"/>
             <w:tcBorders>
               <w:left w:val="single" w:sz="12" w:space="0" w:color="auto"/>
             </w:tcBorders>
@@ -1882,8 +2435,33 @@
         </w:tc>
         <w:tc>
           <w:tcPr>
-            <w:tcW w:w="4322" w:type="dxa"/>
-            <w:tcBorders>
+            <w:tcW w:w="3284" w:type="dxa"/>
+            <w:tcBorders>
+              <w:right w:val="single" w:sz="4" w:space="0" w:color="auto"/>
+            </w:tcBorders>
+            <w:shd w:val="clear" w:color="auto" w:fill="F2F2F2" w:themeFill="background1" w:themeFillShade="F2"/>
+          </w:tcPr>
+          <w:p>
+            <w:pPr>
+              <w:rPr>
+                <w:rFonts w:cs="Times New Roman"/>
+                <w:szCs w:val="24"/>
+              </w:rPr>
+            </w:pPr>
+            <w:r>
+              <w:rPr>
+                <w:rFonts w:cs="Times New Roman"/>
+                <w:szCs w:val="24"/>
+              </w:rPr>
+              <w:t>{,}</w:t>
+            </w:r>
+          </w:p>
+        </w:tc>
+        <w:tc>
+          <w:tcPr>
+            <w:tcW w:w="2268" w:type="dxa"/>
+            <w:tcBorders>
+              <w:left w:val="single" w:sz="4" w:space="0" w:color="auto"/>
               <w:right w:val="single" w:sz="12" w:space="0" w:color="auto"/>
             </w:tcBorders>
             <w:shd w:val="clear" w:color="auto" w:fill="F2F2F2" w:themeFill="background1" w:themeFillShade="F2"/>
@@ -1900,21 +2478,7 @@
                 <w:rFonts w:cs="Times New Roman"/>
                 <w:szCs w:val="24"/>
               </w:rPr>
-              <w:t>{</w:t>
-            </w:r>
-            <w:r>
-              <w:rPr>
-                <w:rFonts w:cs="Times New Roman"/>
-                <w:szCs w:val="24"/>
-              </w:rPr>
-              <w:t>,</w:t>
-            </w:r>
-            <w:r>
-              <w:rPr>
-                <w:rFonts w:cs="Times New Roman"/>
-                <w:szCs w:val="24"/>
-              </w:rPr>
-              <w:t>}</w:t>
+              <w:t>CO</w:t>
             </w:r>
           </w:p>
         </w:tc>
@@ -1922,7 +2486,7 @@
       <w:tr>
         <w:tc>
           <w:tcPr>
-            <w:tcW w:w="4322" w:type="dxa"/>
+            <w:tcW w:w="3168" w:type="dxa"/>
             <w:tcBorders>
               <w:left w:val="single" w:sz="12" w:space="0" w:color="auto"/>
             </w:tcBorders>
@@ -1946,8 +2510,33 @@
         </w:tc>
         <w:tc>
           <w:tcPr>
-            <w:tcW w:w="4322" w:type="dxa"/>
-            <w:tcBorders>
+            <w:tcW w:w="3284" w:type="dxa"/>
+            <w:tcBorders>
+              <w:right w:val="single" w:sz="4" w:space="0" w:color="auto"/>
+            </w:tcBorders>
+            <w:shd w:val="clear" w:color="auto" w:fill="F2F2F2" w:themeFill="background1" w:themeFillShade="F2"/>
+          </w:tcPr>
+          <w:p>
+            <w:pPr>
+              <w:rPr>
+                <w:rFonts w:cs="Times New Roman"/>
+                <w:szCs w:val="24"/>
+              </w:rPr>
+            </w:pPr>
+            <w:r>
+              <w:rPr>
+                <w:rFonts w:cs="Times New Roman"/>
+                <w:szCs w:val="24"/>
+              </w:rPr>
+              <w:t>{(}</w:t>
+            </w:r>
+          </w:p>
+        </w:tc>
+        <w:tc>
+          <w:tcPr>
+            <w:tcW w:w="2268" w:type="dxa"/>
+            <w:tcBorders>
+              <w:left w:val="single" w:sz="4" w:space="0" w:color="auto"/>
               <w:right w:val="single" w:sz="12" w:space="0" w:color="auto"/>
             </w:tcBorders>
             <w:shd w:val="clear" w:color="auto" w:fill="F2F2F2" w:themeFill="background1" w:themeFillShade="F2"/>
@@ -1964,21 +2553,7 @@
                 <w:rFonts w:cs="Times New Roman"/>
                 <w:szCs w:val="24"/>
               </w:rPr>
-              <w:t>{</w:t>
-            </w:r>
-            <w:r>
-              <w:rPr>
-                <w:rFonts w:cs="Times New Roman"/>
-                <w:szCs w:val="24"/>
-              </w:rPr>
-              <w:t>(</w:t>
-            </w:r>
-            <w:r>
-              <w:rPr>
-                <w:rFonts w:cs="Times New Roman"/>
-                <w:szCs w:val="24"/>
-              </w:rPr>
-              <w:t>}</w:t>
+              <w:t>PAC</w:t>
             </w:r>
           </w:p>
         </w:tc>
@@ -1986,7 +2561,7 @@
       <w:tr>
         <w:tc>
           <w:tcPr>
-            <w:tcW w:w="4322" w:type="dxa"/>
+            <w:tcW w:w="3168" w:type="dxa"/>
             <w:tcBorders>
               <w:left w:val="single" w:sz="12" w:space="0" w:color="auto"/>
             </w:tcBorders>
@@ -2010,8 +2585,33 @@
         </w:tc>
         <w:tc>
           <w:tcPr>
-            <w:tcW w:w="4322" w:type="dxa"/>
-            <w:tcBorders>
+            <w:tcW w:w="3284" w:type="dxa"/>
+            <w:tcBorders>
+              <w:right w:val="single" w:sz="4" w:space="0" w:color="auto"/>
+            </w:tcBorders>
+            <w:shd w:val="clear" w:color="auto" w:fill="F2F2F2" w:themeFill="background1" w:themeFillShade="F2"/>
+          </w:tcPr>
+          <w:p>
+            <w:pPr>
+              <w:rPr>
+                <w:rFonts w:cs="Times New Roman"/>
+                <w:szCs w:val="24"/>
+              </w:rPr>
+            </w:pPr>
+            <w:r>
+              <w:rPr>
+                <w:rFonts w:cs="Times New Roman"/>
+                <w:szCs w:val="24"/>
+              </w:rPr>
+              <w:t>{)}</w:t>
+            </w:r>
+          </w:p>
+        </w:tc>
+        <w:tc>
+          <w:tcPr>
+            <w:tcW w:w="2268" w:type="dxa"/>
+            <w:tcBorders>
+              <w:left w:val="single" w:sz="4" w:space="0" w:color="auto"/>
               <w:right w:val="single" w:sz="12" w:space="0" w:color="auto"/>
             </w:tcBorders>
             <w:shd w:val="clear" w:color="auto" w:fill="F2F2F2" w:themeFill="background1" w:themeFillShade="F2"/>
@@ -2028,21 +2628,7 @@
                 <w:rFonts w:cs="Times New Roman"/>
                 <w:szCs w:val="24"/>
               </w:rPr>
-              <w:t>{</w:t>
-            </w:r>
-            <w:r>
-              <w:rPr>
-                <w:rFonts w:cs="Times New Roman"/>
-                <w:szCs w:val="24"/>
-              </w:rPr>
-              <w:t>)</w:t>
-            </w:r>
-            <w:r>
-              <w:rPr>
-                <w:rFonts w:cs="Times New Roman"/>
-                <w:szCs w:val="24"/>
-              </w:rPr>
-              <w:t>}</w:t>
+              <w:t>PAA</w:t>
             </w:r>
           </w:p>
         </w:tc>
@@ -2050,7 +2636,7 @@
       <w:tr>
         <w:tc>
           <w:tcPr>
-            <w:tcW w:w="4322" w:type="dxa"/>
+            <w:tcW w:w="3168" w:type="dxa"/>
             <w:tcBorders>
               <w:left w:val="single" w:sz="12" w:space="0" w:color="auto"/>
             </w:tcBorders>
@@ -2090,8 +2676,49 @@
         </w:tc>
         <w:tc>
           <w:tcPr>
-            <w:tcW w:w="4322" w:type="dxa"/>
-            <w:tcBorders>
+            <w:tcW w:w="3284" w:type="dxa"/>
+            <w:tcBorders>
+              <w:right w:val="single" w:sz="4" w:space="0" w:color="auto"/>
+            </w:tcBorders>
+            <w:shd w:val="clear" w:color="auto" w:fill="F2F2F2" w:themeFill="background1" w:themeFillShade="F2"/>
+          </w:tcPr>
+          <w:p>
+            <w:pPr>
+              <w:rPr>
+                <w:rFonts w:cs="Times New Roman"/>
+                <w:szCs w:val="24"/>
+              </w:rPr>
+            </w:pPr>
+            <w:r>
+              <w:rPr>
+                <w:rFonts w:cs="Times New Roman"/>
+                <w:szCs w:val="24"/>
+              </w:rPr>
+              <w:t>{&lt;</w:t>
+            </w:r>
+            <w:proofErr w:type="spellStart"/>
+            <w:r>
+              <w:rPr>
+                <w:rFonts w:cs="Times New Roman"/>
+                <w:szCs w:val="24"/>
+              </w:rPr>
+              <w:t>nomb_salida</w:t>
+            </w:r>
+            <w:proofErr w:type="spellEnd"/>
+            <w:r>
+              <w:rPr>
+                <w:rFonts w:cs="Times New Roman"/>
+                <w:szCs w:val="24"/>
+              </w:rPr>
+              <w:t>&gt;}</w:t>
+            </w:r>
+          </w:p>
+        </w:tc>
+        <w:tc>
+          <w:tcPr>
+            <w:tcW w:w="2268" w:type="dxa"/>
+            <w:tcBorders>
+              <w:left w:val="single" w:sz="4" w:space="0" w:color="auto"/>
               <w:right w:val="single" w:sz="12" w:space="0" w:color="auto"/>
             </w:tcBorders>
             <w:shd w:val="clear" w:color="auto" w:fill="F2F2F2" w:themeFill="background1" w:themeFillShade="F2"/>
@@ -2108,37 +2735,7 @@
                 <w:rFonts w:cs="Times New Roman"/>
                 <w:szCs w:val="24"/>
               </w:rPr>
-              <w:t>{</w:t>
-            </w:r>
-            <w:r>
-              <w:rPr>
-                <w:rFonts w:cs="Times New Roman"/>
-                <w:szCs w:val="24"/>
-              </w:rPr>
-              <w:t>&lt;</w:t>
-            </w:r>
-            <w:proofErr w:type="spellStart"/>
-            <w:r>
-              <w:rPr>
-                <w:rFonts w:cs="Times New Roman"/>
-                <w:szCs w:val="24"/>
-              </w:rPr>
-              <w:t>nomb_salida</w:t>
-            </w:r>
-            <w:proofErr w:type="spellEnd"/>
-            <w:r>
-              <w:rPr>
-                <w:rFonts w:cs="Times New Roman"/>
-                <w:szCs w:val="24"/>
-              </w:rPr>
-              <w:t>&gt;</w:t>
-            </w:r>
-            <w:r>
-              <w:rPr>
-                <w:rFonts w:cs="Times New Roman"/>
-                <w:szCs w:val="24"/>
-              </w:rPr>
-              <w:t>}</w:t>
+              <w:t>SALIDA</w:t>
             </w:r>
           </w:p>
         </w:tc>
@@ -2146,7 +2743,7 @@
       <w:tr>
         <w:tc>
           <w:tcPr>
-            <w:tcW w:w="4322" w:type="dxa"/>
+            <w:tcW w:w="3168" w:type="dxa"/>
             <w:tcBorders>
               <w:left w:val="single" w:sz="12" w:space="0" w:color="auto"/>
             </w:tcBorders>
@@ -2170,8 +2767,33 @@
         </w:tc>
         <w:tc>
           <w:tcPr>
-            <w:tcW w:w="4322" w:type="dxa"/>
-            <w:tcBorders>
+            <w:tcW w:w="3284" w:type="dxa"/>
+            <w:tcBorders>
+              <w:right w:val="single" w:sz="4" w:space="0" w:color="auto"/>
+            </w:tcBorders>
+            <w:shd w:val="clear" w:color="auto" w:fill="F2F2F2" w:themeFill="background1" w:themeFillShade="F2"/>
+          </w:tcPr>
+          <w:p>
+            <w:pPr>
+              <w:rPr>
+                <w:rFonts w:cs="Times New Roman"/>
+                <w:szCs w:val="24"/>
+              </w:rPr>
+            </w:pPr>
+            <w:r>
+              <w:rPr>
+                <w:rFonts w:cs="Times New Roman"/>
+                <w:szCs w:val="24"/>
+              </w:rPr>
+              <w:t>{&lt;frase&gt;}</w:t>
+            </w:r>
+          </w:p>
+        </w:tc>
+        <w:tc>
+          <w:tcPr>
+            <w:tcW w:w="2268" w:type="dxa"/>
+            <w:tcBorders>
+              <w:left w:val="single" w:sz="4" w:space="0" w:color="auto"/>
               <w:right w:val="single" w:sz="12" w:space="0" w:color="auto"/>
             </w:tcBorders>
             <w:shd w:val="clear" w:color="auto" w:fill="F2F2F2" w:themeFill="background1" w:themeFillShade="F2"/>
@@ -2188,21 +2810,7 @@
                 <w:rFonts w:cs="Times New Roman"/>
                 <w:szCs w:val="24"/>
               </w:rPr>
-              <w:t>{</w:t>
-            </w:r>
-            <w:r>
-              <w:rPr>
-                <w:rFonts w:cs="Times New Roman"/>
-                <w:szCs w:val="24"/>
-              </w:rPr>
-              <w:t>&lt;frase&gt;</w:t>
-            </w:r>
-            <w:r>
-              <w:rPr>
-                <w:rFonts w:cs="Times New Roman"/>
-                <w:szCs w:val="24"/>
-              </w:rPr>
-              <w:t>}</w:t>
+              <w:t>FRASE</w:t>
             </w:r>
           </w:p>
         </w:tc>
@@ -2210,7 +2818,7 @@
       <w:tr>
         <w:tc>
           <w:tcPr>
-            <w:tcW w:w="4322" w:type="dxa"/>
+            <w:tcW w:w="3168" w:type="dxa"/>
             <w:tcBorders>
               <w:left w:val="single" w:sz="12" w:space="0" w:color="auto"/>
             </w:tcBorders>
@@ -2234,8 +2842,47 @@
         </w:tc>
         <w:tc>
           <w:tcPr>
-            <w:tcW w:w="4322" w:type="dxa"/>
-            <w:tcBorders>
+            <w:tcW w:w="3284" w:type="dxa"/>
+            <w:tcBorders>
+              <w:right w:val="single" w:sz="4" w:space="0" w:color="auto"/>
+            </w:tcBorders>
+            <w:shd w:val="clear" w:color="auto" w:fill="F2F2F2" w:themeFill="background1" w:themeFillShade="F2"/>
+          </w:tcPr>
+          <w:p>
+            <w:pPr>
+              <w:rPr>
+                <w:rFonts w:cs="Times New Roman"/>
+                <w:szCs w:val="24"/>
+              </w:rPr>
+            </w:pPr>
+            <w:r>
+              <w:rPr>
+                <w:rFonts w:cs="Times New Roman"/>
+                <w:szCs w:val="24"/>
+              </w:rPr>
+              <w:t>{</w:t>
+            </w:r>
+            <w:r>
+              <w:rPr>
+                <w:rFonts w:cs="Times New Roman"/>
+                <w:szCs w:val="24"/>
+              </w:rPr>
+              <w:t>'</w:t>
+            </w:r>
+            <w:r>
+              <w:rPr>
+                <w:rFonts w:cs="Times New Roman"/>
+                <w:szCs w:val="24"/>
+              </w:rPr>
+              <w:t>}</w:t>
+            </w:r>
+          </w:p>
+        </w:tc>
+        <w:tc>
+          <w:tcPr>
+            <w:tcW w:w="2268" w:type="dxa"/>
+            <w:tcBorders>
+              <w:left w:val="single" w:sz="4" w:space="0" w:color="auto"/>
               <w:right w:val="single" w:sz="12" w:space="0" w:color="auto"/>
             </w:tcBorders>
             <w:shd w:val="clear" w:color="auto" w:fill="F2F2F2" w:themeFill="background1" w:themeFillShade="F2"/>
@@ -2252,21 +2899,7 @@
                 <w:rFonts w:cs="Times New Roman"/>
                 <w:szCs w:val="24"/>
               </w:rPr>
-              <w:t>{</w:t>
-            </w:r>
-            <w:r>
-              <w:rPr>
-                <w:rFonts w:cs="Times New Roman"/>
-                <w:szCs w:val="24"/>
-              </w:rPr>
-              <w:t>'</w:t>
-            </w:r>
-            <w:r>
-              <w:rPr>
-                <w:rFonts w:cs="Times New Roman"/>
-                <w:szCs w:val="24"/>
-              </w:rPr>
-              <w:t>}</w:t>
+              <w:t>COSIM</w:t>
             </w:r>
           </w:p>
         </w:tc>
@@ -2274,7 +2907,7 @@
       <w:tr>
         <w:tc>
           <w:tcPr>
-            <w:tcW w:w="4322" w:type="dxa"/>
+            <w:tcW w:w="3168" w:type="dxa"/>
             <w:tcBorders>
               <w:left w:val="single" w:sz="12" w:space="0" w:color="auto"/>
             </w:tcBorders>
@@ -2314,8 +2947,49 @@
         </w:tc>
         <w:tc>
           <w:tcPr>
-            <w:tcW w:w="4322" w:type="dxa"/>
-            <w:tcBorders>
+            <w:tcW w:w="3284" w:type="dxa"/>
+            <w:tcBorders>
+              <w:right w:val="single" w:sz="4" w:space="0" w:color="auto"/>
+            </w:tcBorders>
+            <w:shd w:val="clear" w:color="auto" w:fill="F2F2F2" w:themeFill="background1" w:themeFillShade="F2"/>
+          </w:tcPr>
+          <w:p>
+            <w:pPr>
+              <w:rPr>
+                <w:rFonts w:cs="Times New Roman"/>
+                <w:szCs w:val="24"/>
+              </w:rPr>
+            </w:pPr>
+            <w:r>
+              <w:rPr>
+                <w:rFonts w:cs="Times New Roman"/>
+                <w:szCs w:val="24"/>
+              </w:rPr>
+              <w:t>{&lt;</w:t>
+            </w:r>
+            <w:proofErr w:type="spellStart"/>
+            <w:r>
+              <w:rPr>
+                <w:rFonts w:cs="Times New Roman"/>
+                <w:szCs w:val="24"/>
+              </w:rPr>
+              <w:t>nomb_entrada</w:t>
+            </w:r>
+            <w:proofErr w:type="spellEnd"/>
+            <w:r>
+              <w:rPr>
+                <w:rFonts w:cs="Times New Roman"/>
+                <w:szCs w:val="24"/>
+              </w:rPr>
+              <w:t>&gt;}</w:t>
+            </w:r>
+          </w:p>
+        </w:tc>
+        <w:tc>
+          <w:tcPr>
+            <w:tcW w:w="2268" w:type="dxa"/>
+            <w:tcBorders>
+              <w:left w:val="single" w:sz="4" w:space="0" w:color="auto"/>
               <w:right w:val="single" w:sz="12" w:space="0" w:color="auto"/>
             </w:tcBorders>
             <w:shd w:val="clear" w:color="auto" w:fill="F2F2F2" w:themeFill="background1" w:themeFillShade="F2"/>
@@ -2332,37 +3006,7 @@
                 <w:rFonts w:cs="Times New Roman"/>
                 <w:szCs w:val="24"/>
               </w:rPr>
-              <w:t>{</w:t>
-            </w:r>
-            <w:r>
-              <w:rPr>
-                <w:rFonts w:cs="Times New Roman"/>
-                <w:szCs w:val="24"/>
-              </w:rPr>
-              <w:t>&lt;</w:t>
-            </w:r>
-            <w:proofErr w:type="spellStart"/>
-            <w:r>
-              <w:rPr>
-                <w:rFonts w:cs="Times New Roman"/>
-                <w:szCs w:val="24"/>
-              </w:rPr>
-              <w:t>nomb_entrada</w:t>
-            </w:r>
-            <w:proofErr w:type="spellEnd"/>
-            <w:r>
-              <w:rPr>
-                <w:rFonts w:cs="Times New Roman"/>
-                <w:szCs w:val="24"/>
-              </w:rPr>
-              <w:t>&gt;</w:t>
-            </w:r>
-            <w:r>
-              <w:rPr>
-                <w:rFonts w:cs="Times New Roman"/>
-                <w:szCs w:val="24"/>
-              </w:rPr>
-              <w:t>}</w:t>
+              <w:t>ENTRADA</w:t>
             </w:r>
           </w:p>
         </w:tc>
@@ -2370,7 +3014,7 @@
       <w:tr>
         <w:tc>
           <w:tcPr>
-            <w:tcW w:w="4322" w:type="dxa"/>
+            <w:tcW w:w="3168" w:type="dxa"/>
             <w:tcBorders>
               <w:left w:val="single" w:sz="12" w:space="0" w:color="auto"/>
             </w:tcBorders>
@@ -2396,8 +3040,49 @@
         </w:tc>
         <w:tc>
           <w:tcPr>
-            <w:tcW w:w="4322" w:type="dxa"/>
-            <w:tcBorders>
+            <w:tcW w:w="3284" w:type="dxa"/>
+            <w:tcBorders>
+              <w:right w:val="single" w:sz="4" w:space="0" w:color="auto"/>
+            </w:tcBorders>
+            <w:shd w:val="clear" w:color="auto" w:fill="F2F2F2" w:themeFill="background1" w:themeFillShade="F2"/>
+          </w:tcPr>
+          <w:p>
+            <w:pPr>
+              <w:rPr>
+                <w:rFonts w:cs="Times New Roman"/>
+                <w:szCs w:val="24"/>
+              </w:rPr>
+            </w:pPr>
+            <w:r>
+              <w:rPr>
+                <w:rFonts w:cs="Times New Roman"/>
+                <w:szCs w:val="24"/>
+              </w:rPr>
+              <w:t xml:space="preserve">{ </w:t>
+            </w:r>
+            <w:proofErr w:type="spellStart"/>
+            <w:r>
+              <w:rPr>
+                <w:rFonts w:cs="Times New Roman"/>
+                <w:szCs w:val="24"/>
+              </w:rPr>
+              <w:t>for</w:t>
+            </w:r>
+            <w:proofErr w:type="spellEnd"/>
+            <w:r>
+              <w:rPr>
+                <w:rFonts w:cs="Times New Roman"/>
+                <w:szCs w:val="24"/>
+              </w:rPr>
+              <w:t xml:space="preserve"> }</w:t>
+            </w:r>
+          </w:p>
+        </w:tc>
+        <w:tc>
+          <w:tcPr>
+            <w:tcW w:w="2268" w:type="dxa"/>
+            <w:tcBorders>
+              <w:left w:val="single" w:sz="4" w:space="0" w:color="auto"/>
               <w:right w:val="single" w:sz="12" w:space="0" w:color="auto"/>
             </w:tcBorders>
             <w:shd w:val="clear" w:color="auto" w:fill="F2F2F2" w:themeFill="background1" w:themeFillShade="F2"/>
@@ -2414,37 +3099,7 @@
                 <w:rFonts w:cs="Times New Roman"/>
                 <w:szCs w:val="24"/>
               </w:rPr>
-              <w:t>{</w:t>
-            </w:r>
-            <w:r>
-              <w:rPr>
-                <w:rFonts w:cs="Times New Roman"/>
-                <w:szCs w:val="24"/>
-              </w:rPr>
-              <w:t xml:space="preserve"> </w:t>
-            </w:r>
-            <w:proofErr w:type="spellStart"/>
-            <w:r>
-              <w:rPr>
-                <w:rFonts w:cs="Times New Roman"/>
-                <w:szCs w:val="24"/>
-              </w:rPr>
-              <w:t>for</w:t>
-            </w:r>
-            <w:proofErr w:type="spellEnd"/>
-            <w:r>
-              <w:rPr>
-                <w:rFonts w:cs="Times New Roman"/>
-                <w:szCs w:val="24"/>
-              </w:rPr>
-              <w:t xml:space="preserve"> </w:t>
-            </w:r>
-            <w:r>
-              <w:rPr>
-                <w:rFonts w:cs="Times New Roman"/>
-                <w:szCs w:val="24"/>
-              </w:rPr>
-              <w:t>}</w:t>
+              <w:t>FOR</w:t>
             </w:r>
           </w:p>
         </w:tc>
@@ -2452,7 +3107,7 @@
       <w:tr>
         <w:tc>
           <w:tcPr>
-            <w:tcW w:w="4322" w:type="dxa"/>
+            <w:tcW w:w="3168" w:type="dxa"/>
             <w:tcBorders>
               <w:left w:val="single" w:sz="12" w:space="0" w:color="auto"/>
             </w:tcBorders>
@@ -2476,8 +3131,33 @@
         </w:tc>
         <w:tc>
           <w:tcPr>
-            <w:tcW w:w="4322" w:type="dxa"/>
-            <w:tcBorders>
+            <w:tcW w:w="3284" w:type="dxa"/>
+            <w:tcBorders>
+              <w:right w:val="single" w:sz="4" w:space="0" w:color="auto"/>
+            </w:tcBorders>
+            <w:shd w:val="clear" w:color="auto" w:fill="F2F2F2" w:themeFill="background1" w:themeFillShade="F2"/>
+          </w:tcPr>
+          <w:p>
+            <w:pPr>
+              <w:rPr>
+                <w:rFonts w:cs="Times New Roman"/>
+                <w:szCs w:val="24"/>
+              </w:rPr>
+            </w:pPr>
+            <w:r>
+              <w:rPr>
+                <w:rFonts w:cs="Times New Roman"/>
+                <w:szCs w:val="24"/>
+              </w:rPr>
+              <w:t>{:=}</w:t>
+            </w:r>
+          </w:p>
+        </w:tc>
+        <w:tc>
+          <w:tcPr>
+            <w:tcW w:w="2268" w:type="dxa"/>
+            <w:tcBorders>
+              <w:left w:val="single" w:sz="4" w:space="0" w:color="auto"/>
               <w:right w:val="single" w:sz="12" w:space="0" w:color="auto"/>
             </w:tcBorders>
             <w:shd w:val="clear" w:color="auto" w:fill="F2F2F2" w:themeFill="background1" w:themeFillShade="F2"/>
@@ -2494,21 +3174,7 @@
                 <w:rFonts w:cs="Times New Roman"/>
                 <w:szCs w:val="24"/>
               </w:rPr>
-              <w:t>{</w:t>
-            </w:r>
-            <w:r>
-              <w:rPr>
-                <w:rFonts w:cs="Times New Roman"/>
-                <w:szCs w:val="24"/>
-              </w:rPr>
-              <w:t>:=</w:t>
-            </w:r>
-            <w:r>
-              <w:rPr>
-                <w:rFonts w:cs="Times New Roman"/>
-                <w:szCs w:val="24"/>
-              </w:rPr>
-              <w:t>}</w:t>
+              <w:t>IGUAL</w:t>
             </w:r>
           </w:p>
         </w:tc>
@@ -2516,7 +3182,7 @@
       <w:tr>
         <w:tc>
           <w:tcPr>
-            <w:tcW w:w="4322" w:type="dxa"/>
+            <w:tcW w:w="3168" w:type="dxa"/>
             <w:tcBorders>
               <w:left w:val="single" w:sz="12" w:space="0" w:color="auto"/>
             </w:tcBorders>
@@ -2542,8 +3208,49 @@
         </w:tc>
         <w:tc>
           <w:tcPr>
-            <w:tcW w:w="4322" w:type="dxa"/>
-            <w:tcBorders>
+            <w:tcW w:w="3284" w:type="dxa"/>
+            <w:tcBorders>
+              <w:right w:val="single" w:sz="4" w:space="0" w:color="auto"/>
+            </w:tcBorders>
+            <w:shd w:val="clear" w:color="auto" w:fill="F2F2F2" w:themeFill="background1" w:themeFillShade="F2"/>
+          </w:tcPr>
+          <w:p>
+            <w:pPr>
+              <w:rPr>
+                <w:rFonts w:cs="Times New Roman"/>
+                <w:szCs w:val="24"/>
+              </w:rPr>
+            </w:pPr>
+            <w:r>
+              <w:rPr>
+                <w:rFonts w:cs="Times New Roman"/>
+                <w:szCs w:val="24"/>
+              </w:rPr>
+              <w:t xml:space="preserve">{ </w:t>
+            </w:r>
+            <w:proofErr w:type="spellStart"/>
+            <w:r>
+              <w:rPr>
+                <w:rFonts w:cs="Times New Roman"/>
+                <w:szCs w:val="24"/>
+              </w:rPr>
+              <w:t>to</w:t>
+            </w:r>
+            <w:proofErr w:type="spellEnd"/>
+            <w:r>
+              <w:rPr>
+                <w:rFonts w:cs="Times New Roman"/>
+                <w:szCs w:val="24"/>
+              </w:rPr>
+              <w:t xml:space="preserve"> }</w:t>
+            </w:r>
+          </w:p>
+        </w:tc>
+        <w:tc>
+          <w:tcPr>
+            <w:tcW w:w="2268" w:type="dxa"/>
+            <w:tcBorders>
+              <w:left w:val="single" w:sz="4" w:space="0" w:color="auto"/>
               <w:right w:val="single" w:sz="12" w:space="0" w:color="auto"/>
             </w:tcBorders>
             <w:shd w:val="clear" w:color="auto" w:fill="F2F2F2" w:themeFill="background1" w:themeFillShade="F2"/>
@@ -2560,37 +3267,7 @@
                 <w:rFonts w:cs="Times New Roman"/>
                 <w:szCs w:val="24"/>
               </w:rPr>
-              <w:t>{</w:t>
-            </w:r>
-            <w:r>
-              <w:rPr>
-                <w:rFonts w:cs="Times New Roman"/>
-                <w:szCs w:val="24"/>
-              </w:rPr>
-              <w:t xml:space="preserve"> </w:t>
-            </w:r>
-            <w:proofErr w:type="spellStart"/>
-            <w:r>
-              <w:rPr>
-                <w:rFonts w:cs="Times New Roman"/>
-                <w:szCs w:val="24"/>
-              </w:rPr>
-              <w:t>to</w:t>
-            </w:r>
-            <w:proofErr w:type="spellEnd"/>
-            <w:r>
-              <w:rPr>
-                <w:rFonts w:cs="Times New Roman"/>
-                <w:szCs w:val="24"/>
-              </w:rPr>
-              <w:t xml:space="preserve"> </w:t>
-            </w:r>
-            <w:r>
-              <w:rPr>
-                <w:rFonts w:cs="Times New Roman"/>
-                <w:szCs w:val="24"/>
-              </w:rPr>
-              <w:t>}</w:t>
+              <w:t>TO</w:t>
             </w:r>
           </w:p>
         </w:tc>
@@ -2598,7 +3275,7 @@
       <w:tr>
         <w:tc>
           <w:tcPr>
-            <w:tcW w:w="4322" w:type="dxa"/>
+            <w:tcW w:w="3168" w:type="dxa"/>
             <w:tcBorders>
               <w:left w:val="single" w:sz="12" w:space="0" w:color="auto"/>
             </w:tcBorders>
@@ -2622,8 +3299,33 @@
         </w:tc>
         <w:tc>
           <w:tcPr>
-            <w:tcW w:w="4322" w:type="dxa"/>
-            <w:tcBorders>
+            <w:tcW w:w="3284" w:type="dxa"/>
+            <w:tcBorders>
+              <w:right w:val="single" w:sz="4" w:space="0" w:color="auto"/>
+            </w:tcBorders>
+            <w:shd w:val="clear" w:color="auto" w:fill="F2F2F2" w:themeFill="background1" w:themeFillShade="F2"/>
+          </w:tcPr>
+          <w:p>
+            <w:pPr>
+              <w:rPr>
+                <w:rFonts w:cs="Times New Roman"/>
+                <w:szCs w:val="24"/>
+              </w:rPr>
+            </w:pPr>
+            <w:r>
+              <w:rPr>
+                <w:rFonts w:cs="Times New Roman"/>
+                <w:szCs w:val="24"/>
+              </w:rPr>
+              <w:t>{ do }</w:t>
+            </w:r>
+          </w:p>
+        </w:tc>
+        <w:tc>
+          <w:tcPr>
+            <w:tcW w:w="2268" w:type="dxa"/>
+            <w:tcBorders>
+              <w:left w:val="single" w:sz="4" w:space="0" w:color="auto"/>
               <w:right w:val="single" w:sz="12" w:space="0" w:color="auto"/>
             </w:tcBorders>
             <w:shd w:val="clear" w:color="auto" w:fill="F2F2F2" w:themeFill="background1" w:themeFillShade="F2"/>
@@ -2640,35 +3342,7 @@
                 <w:rFonts w:cs="Times New Roman"/>
                 <w:szCs w:val="24"/>
               </w:rPr>
-              <w:t>{</w:t>
-            </w:r>
-            <w:r>
-              <w:rPr>
-                <w:rFonts w:cs="Times New Roman"/>
-                <w:szCs w:val="24"/>
-              </w:rPr>
-              <w:t xml:space="preserve"> </w:t>
-            </w:r>
-            <w:r>
-              <w:rPr>
-                <w:rFonts w:cs="Times New Roman"/>
-                <w:szCs w:val="24"/>
-              </w:rPr>
-              <w:t>do</w:t>
-            </w:r>
-            <w:r>
-              <w:rPr>
-                <w:rFonts w:cs="Times New Roman"/>
-                <w:szCs w:val="24"/>
-              </w:rPr>
-              <w:t xml:space="preserve"> </w:t>
-            </w:r>
-            <w:r>
-              <w:rPr>
-                <w:rFonts w:cs="Times New Roman"/>
-                <w:szCs w:val="24"/>
-              </w:rPr>
-              <w:t>}</w:t>
+              <w:t>DO</w:t>
             </w:r>
           </w:p>
         </w:tc>
@@ -2676,7 +3350,7 @@
       <w:tr>
         <w:tc>
           <w:tcPr>
-            <w:tcW w:w="4322" w:type="dxa"/>
+            <w:tcW w:w="3168" w:type="dxa"/>
             <w:tcBorders>
               <w:left w:val="single" w:sz="12" w:space="0" w:color="auto"/>
             </w:tcBorders>
@@ -2702,8 +3376,49 @@
         </w:tc>
         <w:tc>
           <w:tcPr>
-            <w:tcW w:w="4322" w:type="dxa"/>
-            <w:tcBorders>
+            <w:tcW w:w="3284" w:type="dxa"/>
+            <w:tcBorders>
+              <w:right w:val="single" w:sz="4" w:space="0" w:color="auto"/>
+            </w:tcBorders>
+            <w:shd w:val="clear" w:color="auto" w:fill="F2F2F2" w:themeFill="background1" w:themeFillShade="F2"/>
+          </w:tcPr>
+          <w:p>
+            <w:pPr>
+              <w:rPr>
+                <w:rFonts w:cs="Times New Roman"/>
+                <w:szCs w:val="24"/>
+              </w:rPr>
+            </w:pPr>
+            <w:r>
+              <w:rPr>
+                <w:rFonts w:cs="Times New Roman"/>
+                <w:szCs w:val="24"/>
+              </w:rPr>
+              <w:t xml:space="preserve">{ </w:t>
+            </w:r>
+            <w:proofErr w:type="spellStart"/>
+            <w:r>
+              <w:rPr>
+                <w:rFonts w:cs="Times New Roman"/>
+                <w:szCs w:val="24"/>
+              </w:rPr>
+              <w:t>while</w:t>
+            </w:r>
+            <w:proofErr w:type="spellEnd"/>
+            <w:r>
+              <w:rPr>
+                <w:rFonts w:cs="Times New Roman"/>
+                <w:szCs w:val="24"/>
+              </w:rPr>
+              <w:t xml:space="preserve"> }</w:t>
+            </w:r>
+          </w:p>
+        </w:tc>
+        <w:tc>
+          <w:tcPr>
+            <w:tcW w:w="2268" w:type="dxa"/>
+            <w:tcBorders>
+              <w:left w:val="single" w:sz="4" w:space="0" w:color="auto"/>
               <w:right w:val="single" w:sz="12" w:space="0" w:color="auto"/>
             </w:tcBorders>
             <w:shd w:val="clear" w:color="auto" w:fill="F2F2F2" w:themeFill="background1" w:themeFillShade="F2"/>
@@ -2720,37 +3435,7 @@
                 <w:rFonts w:cs="Times New Roman"/>
                 <w:szCs w:val="24"/>
               </w:rPr>
-              <w:t>{</w:t>
-            </w:r>
-            <w:r>
-              <w:rPr>
-                <w:rFonts w:cs="Times New Roman"/>
-                <w:szCs w:val="24"/>
-              </w:rPr>
-              <w:t xml:space="preserve"> </w:t>
-            </w:r>
-            <w:proofErr w:type="spellStart"/>
-            <w:r>
-              <w:rPr>
-                <w:rFonts w:cs="Times New Roman"/>
-                <w:szCs w:val="24"/>
-              </w:rPr>
-              <w:t>while</w:t>
-            </w:r>
-            <w:proofErr w:type="spellEnd"/>
-            <w:r>
-              <w:rPr>
-                <w:rFonts w:cs="Times New Roman"/>
-                <w:szCs w:val="24"/>
-              </w:rPr>
-              <w:t xml:space="preserve"> </w:t>
-            </w:r>
-            <w:r>
-              <w:rPr>
-                <w:rFonts w:cs="Times New Roman"/>
-                <w:szCs w:val="24"/>
-              </w:rPr>
-              <w:t>}</w:t>
+              <w:t>WHILE</w:t>
             </w:r>
           </w:p>
         </w:tc>
@@ -2758,7 +3443,7 @@
       <w:tr>
         <w:tc>
           <w:tcPr>
-            <w:tcW w:w="4322" w:type="dxa"/>
+            <w:tcW w:w="3168" w:type="dxa"/>
             <w:tcBorders>
               <w:left w:val="single" w:sz="12" w:space="0" w:color="auto"/>
             </w:tcBorders>
@@ -2784,8 +3469,49 @@
         </w:tc>
         <w:tc>
           <w:tcPr>
-            <w:tcW w:w="4322" w:type="dxa"/>
-            <w:tcBorders>
+            <w:tcW w:w="3284" w:type="dxa"/>
+            <w:tcBorders>
+              <w:right w:val="single" w:sz="4" w:space="0" w:color="auto"/>
+            </w:tcBorders>
+            <w:shd w:val="clear" w:color="auto" w:fill="F2F2F2" w:themeFill="background1" w:themeFillShade="F2"/>
+          </w:tcPr>
+          <w:p>
+            <w:pPr>
+              <w:rPr>
+                <w:rFonts w:cs="Times New Roman"/>
+                <w:szCs w:val="24"/>
+              </w:rPr>
+            </w:pPr>
+            <w:r>
+              <w:rPr>
+                <w:rFonts w:cs="Times New Roman"/>
+                <w:szCs w:val="24"/>
+              </w:rPr>
+              <w:t xml:space="preserve">{ </w:t>
+            </w:r>
+            <w:proofErr w:type="spellStart"/>
+            <w:r>
+              <w:rPr>
+                <w:rFonts w:cs="Times New Roman"/>
+                <w:szCs w:val="24"/>
+              </w:rPr>
+              <w:t>if</w:t>
+            </w:r>
+            <w:proofErr w:type="spellEnd"/>
+            <w:r>
+              <w:rPr>
+                <w:rFonts w:cs="Times New Roman"/>
+                <w:szCs w:val="24"/>
+              </w:rPr>
+              <w:t xml:space="preserve"> }</w:t>
+            </w:r>
+          </w:p>
+        </w:tc>
+        <w:tc>
+          <w:tcPr>
+            <w:tcW w:w="2268" w:type="dxa"/>
+            <w:tcBorders>
+              <w:left w:val="single" w:sz="4" w:space="0" w:color="auto"/>
               <w:right w:val="single" w:sz="12" w:space="0" w:color="auto"/>
             </w:tcBorders>
             <w:shd w:val="clear" w:color="auto" w:fill="F2F2F2" w:themeFill="background1" w:themeFillShade="F2"/>
@@ -2802,37 +3528,7 @@
                 <w:rFonts w:cs="Times New Roman"/>
                 <w:szCs w:val="24"/>
               </w:rPr>
-              <w:t>{</w:t>
-            </w:r>
-            <w:r>
-              <w:rPr>
-                <w:rFonts w:cs="Times New Roman"/>
-                <w:szCs w:val="24"/>
-              </w:rPr>
-              <w:t xml:space="preserve"> </w:t>
-            </w:r>
-            <w:proofErr w:type="spellStart"/>
-            <w:r>
-              <w:rPr>
-                <w:rFonts w:cs="Times New Roman"/>
-                <w:szCs w:val="24"/>
-              </w:rPr>
-              <w:t>if</w:t>
-            </w:r>
-            <w:proofErr w:type="spellEnd"/>
-            <w:r>
-              <w:rPr>
-                <w:rFonts w:cs="Times New Roman"/>
-                <w:szCs w:val="24"/>
-              </w:rPr>
-              <w:t xml:space="preserve"> </w:t>
-            </w:r>
-            <w:r>
-              <w:rPr>
-                <w:rFonts w:cs="Times New Roman"/>
-                <w:szCs w:val="24"/>
-              </w:rPr>
-              <w:t>}</w:t>
+              <w:t>IF</w:t>
             </w:r>
           </w:p>
         </w:tc>
@@ -2840,7 +3536,7 @@
       <w:tr>
         <w:tc>
           <w:tcPr>
-            <w:tcW w:w="4322" w:type="dxa"/>
+            <w:tcW w:w="3168" w:type="dxa"/>
             <w:tcBorders>
               <w:left w:val="single" w:sz="12" w:space="0" w:color="auto"/>
             </w:tcBorders>
@@ -2866,8 +3562,49 @@
         </w:tc>
         <w:tc>
           <w:tcPr>
-            <w:tcW w:w="4322" w:type="dxa"/>
-            <w:tcBorders>
+            <w:tcW w:w="3284" w:type="dxa"/>
+            <w:tcBorders>
+              <w:right w:val="single" w:sz="4" w:space="0" w:color="auto"/>
+            </w:tcBorders>
+            <w:shd w:val="clear" w:color="auto" w:fill="F2F2F2" w:themeFill="background1" w:themeFillShade="F2"/>
+          </w:tcPr>
+          <w:p>
+            <w:pPr>
+              <w:rPr>
+                <w:rFonts w:cs="Times New Roman"/>
+                <w:szCs w:val="24"/>
+              </w:rPr>
+            </w:pPr>
+            <w:r>
+              <w:rPr>
+                <w:rFonts w:cs="Times New Roman"/>
+                <w:szCs w:val="24"/>
+              </w:rPr>
+              <w:t xml:space="preserve">{ </w:t>
+            </w:r>
+            <w:proofErr w:type="spellStart"/>
+            <w:r>
+              <w:rPr>
+                <w:rFonts w:cs="Times New Roman"/>
+                <w:szCs w:val="24"/>
+              </w:rPr>
+              <w:t>then</w:t>
+            </w:r>
+            <w:proofErr w:type="spellEnd"/>
+            <w:r>
+              <w:rPr>
+                <w:rFonts w:cs="Times New Roman"/>
+                <w:szCs w:val="24"/>
+              </w:rPr>
+              <w:t xml:space="preserve"> }</w:t>
+            </w:r>
+          </w:p>
+        </w:tc>
+        <w:tc>
+          <w:tcPr>
+            <w:tcW w:w="2268" w:type="dxa"/>
+            <w:tcBorders>
+              <w:left w:val="single" w:sz="4" w:space="0" w:color="auto"/>
               <w:right w:val="single" w:sz="12" w:space="0" w:color="auto"/>
             </w:tcBorders>
             <w:shd w:val="clear" w:color="auto" w:fill="F2F2F2" w:themeFill="background1" w:themeFillShade="F2"/>
@@ -2884,37 +3621,7 @@
                 <w:rFonts w:cs="Times New Roman"/>
                 <w:szCs w:val="24"/>
               </w:rPr>
-              <w:t>{</w:t>
-            </w:r>
-            <w:r>
-              <w:rPr>
-                <w:rFonts w:cs="Times New Roman"/>
-                <w:szCs w:val="24"/>
-              </w:rPr>
-              <w:t xml:space="preserve"> </w:t>
-            </w:r>
-            <w:proofErr w:type="spellStart"/>
-            <w:r>
-              <w:rPr>
-                <w:rFonts w:cs="Times New Roman"/>
-                <w:szCs w:val="24"/>
-              </w:rPr>
-              <w:t>then</w:t>
-            </w:r>
-            <w:proofErr w:type="spellEnd"/>
-            <w:r>
-              <w:rPr>
-                <w:rFonts w:cs="Times New Roman"/>
-                <w:szCs w:val="24"/>
-              </w:rPr>
-              <w:t xml:space="preserve"> </w:t>
-            </w:r>
-            <w:r>
-              <w:rPr>
-                <w:rFonts w:cs="Times New Roman"/>
-                <w:szCs w:val="24"/>
-              </w:rPr>
-              <w:t>}</w:t>
+              <w:t>THEM</w:t>
             </w:r>
           </w:p>
         </w:tc>
@@ -2922,7 +3629,7 @@
       <w:tr>
         <w:tc>
           <w:tcPr>
-            <w:tcW w:w="4322" w:type="dxa"/>
+            <w:tcW w:w="3168" w:type="dxa"/>
             <w:tcBorders>
               <w:left w:val="single" w:sz="12" w:space="0" w:color="auto"/>
             </w:tcBorders>
@@ -2948,8 +3655,49 @@
         </w:tc>
         <w:tc>
           <w:tcPr>
-            <w:tcW w:w="4322" w:type="dxa"/>
-            <w:tcBorders>
+            <w:tcW w:w="3284" w:type="dxa"/>
+            <w:tcBorders>
+              <w:right w:val="single" w:sz="4" w:space="0" w:color="auto"/>
+            </w:tcBorders>
+            <w:shd w:val="clear" w:color="auto" w:fill="F2F2F2" w:themeFill="background1" w:themeFillShade="F2"/>
+          </w:tcPr>
+          <w:p>
+            <w:pPr>
+              <w:rPr>
+                <w:rFonts w:cs="Times New Roman"/>
+                <w:szCs w:val="24"/>
+              </w:rPr>
+            </w:pPr>
+            <w:r>
+              <w:rPr>
+                <w:rFonts w:cs="Times New Roman"/>
+                <w:szCs w:val="24"/>
+              </w:rPr>
+              <w:t xml:space="preserve">{ </w:t>
+            </w:r>
+            <w:proofErr w:type="spellStart"/>
+            <w:r>
+              <w:rPr>
+                <w:rFonts w:cs="Times New Roman"/>
+                <w:szCs w:val="24"/>
+              </w:rPr>
+              <w:t>else</w:t>
+            </w:r>
+            <w:proofErr w:type="spellEnd"/>
+            <w:r>
+              <w:rPr>
+                <w:rFonts w:cs="Times New Roman"/>
+                <w:szCs w:val="24"/>
+              </w:rPr>
+              <w:t xml:space="preserve"> }</w:t>
+            </w:r>
+          </w:p>
+        </w:tc>
+        <w:tc>
+          <w:tcPr>
+            <w:tcW w:w="2268" w:type="dxa"/>
+            <w:tcBorders>
+              <w:left w:val="single" w:sz="4" w:space="0" w:color="auto"/>
               <w:right w:val="single" w:sz="12" w:space="0" w:color="auto"/>
             </w:tcBorders>
             <w:shd w:val="clear" w:color="auto" w:fill="F2F2F2" w:themeFill="background1" w:themeFillShade="F2"/>
@@ -2966,37 +3714,7 @@
                 <w:rFonts w:cs="Times New Roman"/>
                 <w:szCs w:val="24"/>
               </w:rPr>
-              <w:t>{</w:t>
-            </w:r>
-            <w:r>
-              <w:rPr>
-                <w:rFonts w:cs="Times New Roman"/>
-                <w:szCs w:val="24"/>
-              </w:rPr>
-              <w:t xml:space="preserve"> </w:t>
-            </w:r>
-            <w:proofErr w:type="spellStart"/>
-            <w:r>
-              <w:rPr>
-                <w:rFonts w:cs="Times New Roman"/>
-                <w:szCs w:val="24"/>
-              </w:rPr>
-              <w:t>else</w:t>
-            </w:r>
-            <w:proofErr w:type="spellEnd"/>
-            <w:r>
-              <w:rPr>
-                <w:rFonts w:cs="Times New Roman"/>
-                <w:szCs w:val="24"/>
-              </w:rPr>
-              <w:t xml:space="preserve"> </w:t>
-            </w:r>
-            <w:r>
-              <w:rPr>
-                <w:rFonts w:cs="Times New Roman"/>
-                <w:szCs w:val="24"/>
-              </w:rPr>
-              <w:t>}</w:t>
+              <w:t>ELSE</w:t>
             </w:r>
           </w:p>
         </w:tc>
@@ -3004,7 +3722,7 @@
       <w:tr>
         <w:tc>
           <w:tcPr>
-            <w:tcW w:w="4322" w:type="dxa"/>
+            <w:tcW w:w="3168" w:type="dxa"/>
             <w:tcBorders>
               <w:left w:val="single" w:sz="12" w:space="0" w:color="auto"/>
             </w:tcBorders>
@@ -3046,8 +3764,65 @@
         </w:tc>
         <w:tc>
           <w:tcPr>
-            <w:tcW w:w="4322" w:type="dxa"/>
-            <w:tcBorders>
+            <w:tcW w:w="3284" w:type="dxa"/>
+            <w:tcBorders>
+              <w:right w:val="single" w:sz="4" w:space="0" w:color="auto"/>
+            </w:tcBorders>
+            <w:shd w:val="clear" w:color="auto" w:fill="F2F2F2" w:themeFill="background1" w:themeFillShade="F2"/>
+          </w:tcPr>
+          <w:p>
+            <w:pPr>
+              <w:rPr>
+                <w:rFonts w:cs="Times New Roman"/>
+                <w:szCs w:val="24"/>
+              </w:rPr>
+            </w:pPr>
+            <w:r>
+              <w:rPr>
+                <w:rFonts w:cs="Times New Roman"/>
+                <w:szCs w:val="24"/>
+              </w:rPr>
+              <w:t xml:space="preserve">{ </w:t>
+            </w:r>
+            <w:proofErr w:type="spellStart"/>
+            <w:r>
+              <w:rPr>
+                <w:rFonts w:cs="Times New Roman"/>
+                <w:szCs w:val="24"/>
+              </w:rPr>
+              <w:t>else</w:t>
+            </w:r>
+            <w:proofErr w:type="spellEnd"/>
+            <w:r>
+              <w:rPr>
+                <w:rFonts w:cs="Times New Roman"/>
+                <w:szCs w:val="24"/>
+              </w:rPr>
+              <w:t xml:space="preserve"> </w:t>
+            </w:r>
+            <w:proofErr w:type="spellStart"/>
+            <w:r>
+              <w:rPr>
+                <w:rFonts w:cs="Times New Roman"/>
+                <w:szCs w:val="24"/>
+              </w:rPr>
+              <w:t>if</w:t>
+            </w:r>
+            <w:proofErr w:type="spellEnd"/>
+            <w:r>
+              <w:rPr>
+                <w:rFonts w:cs="Times New Roman"/>
+                <w:szCs w:val="24"/>
+              </w:rPr>
+              <w:t xml:space="preserve"> }</w:t>
+            </w:r>
+          </w:p>
+        </w:tc>
+        <w:tc>
+          <w:tcPr>
+            <w:tcW w:w="2268" w:type="dxa"/>
+            <w:tcBorders>
+              <w:left w:val="single" w:sz="4" w:space="0" w:color="auto"/>
               <w:right w:val="single" w:sz="12" w:space="0" w:color="auto"/>
             </w:tcBorders>
             <w:shd w:val="clear" w:color="auto" w:fill="F2F2F2" w:themeFill="background1" w:themeFillShade="F2"/>
@@ -3064,53 +3839,7 @@
                 <w:rFonts w:cs="Times New Roman"/>
                 <w:szCs w:val="24"/>
               </w:rPr>
-              <w:t>{</w:t>
-            </w:r>
-            <w:r>
-              <w:rPr>
-                <w:rFonts w:cs="Times New Roman"/>
-                <w:szCs w:val="24"/>
-              </w:rPr>
-              <w:t xml:space="preserve"> </w:t>
-            </w:r>
-            <w:proofErr w:type="spellStart"/>
-            <w:r>
-              <w:rPr>
-                <w:rFonts w:cs="Times New Roman"/>
-                <w:szCs w:val="24"/>
-              </w:rPr>
-              <w:t>else</w:t>
-            </w:r>
-            <w:proofErr w:type="spellEnd"/>
-            <w:r>
-              <w:rPr>
-                <w:rFonts w:cs="Times New Roman"/>
-                <w:szCs w:val="24"/>
-              </w:rPr>
-              <w:t xml:space="preserve"> </w:t>
-            </w:r>
-            <w:proofErr w:type="spellStart"/>
-            <w:r>
-              <w:rPr>
-                <w:rFonts w:cs="Times New Roman"/>
-                <w:szCs w:val="24"/>
-              </w:rPr>
-              <w:t>if</w:t>
-            </w:r>
-            <w:proofErr w:type="spellEnd"/>
-            <w:r>
-              <w:rPr>
-                <w:rFonts w:cs="Times New Roman"/>
-                <w:szCs w:val="24"/>
-              </w:rPr>
-              <w:t xml:space="preserve"> </w:t>
-            </w:r>
-            <w:r>
-              <w:rPr>
-                <w:rFonts w:cs="Times New Roman"/>
-                <w:szCs w:val="24"/>
-              </w:rPr>
-              <w:t>}</w:t>
+              <w:t>ELIF</w:t>
             </w:r>
           </w:p>
         </w:tc>
@@ -3118,7 +3847,7 @@
       <w:tr>
         <w:tc>
           <w:tcPr>
-            <w:tcW w:w="4322" w:type="dxa"/>
+            <w:tcW w:w="3168" w:type="dxa"/>
             <w:tcBorders>
               <w:left w:val="single" w:sz="12" w:space="0" w:color="auto"/>
             </w:tcBorders>
@@ -3142,8 +3871,33 @@
         </w:tc>
         <w:tc>
           <w:tcPr>
-            <w:tcW w:w="4322" w:type="dxa"/>
-            <w:tcBorders>
+            <w:tcW w:w="3284" w:type="dxa"/>
+            <w:tcBorders>
+              <w:right w:val="single" w:sz="4" w:space="0" w:color="auto"/>
+            </w:tcBorders>
+            <w:shd w:val="clear" w:color="auto" w:fill="F2F2F2" w:themeFill="background1" w:themeFillShade="F2"/>
+          </w:tcPr>
+          <w:p>
+            <w:pPr>
+              <w:rPr>
+                <w:rFonts w:cs="Times New Roman"/>
+                <w:szCs w:val="24"/>
+              </w:rPr>
+            </w:pPr>
+            <w:r>
+              <w:rPr>
+                <w:rFonts w:cs="Times New Roman"/>
+                <w:szCs w:val="24"/>
+              </w:rPr>
+              <w:t>{;}</w:t>
+            </w:r>
+          </w:p>
+        </w:tc>
+        <w:tc>
+          <w:tcPr>
+            <w:tcW w:w="2268" w:type="dxa"/>
+            <w:tcBorders>
+              <w:left w:val="single" w:sz="4" w:space="0" w:color="auto"/>
               <w:right w:val="single" w:sz="12" w:space="0" w:color="auto"/>
             </w:tcBorders>
             <w:shd w:val="clear" w:color="auto" w:fill="F2F2F2" w:themeFill="background1" w:themeFillShade="F2"/>
@@ -3160,21 +3914,7 @@
                 <w:rFonts w:cs="Times New Roman"/>
                 <w:szCs w:val="24"/>
               </w:rPr>
-              <w:t>{</w:t>
-            </w:r>
-            <w:r>
-              <w:rPr>
-                <w:rFonts w:cs="Times New Roman"/>
-                <w:szCs w:val="24"/>
-              </w:rPr>
-              <w:t>;</w:t>
-            </w:r>
-            <w:r>
-              <w:rPr>
-                <w:rFonts w:cs="Times New Roman"/>
-                <w:szCs w:val="24"/>
-              </w:rPr>
-              <w:t>}</w:t>
+              <w:t>PUNCO</w:t>
             </w:r>
           </w:p>
         </w:tc>
@@ -3182,7 +3922,7 @@
       <w:tr>
         <w:tc>
           <w:tcPr>
-            <w:tcW w:w="4322" w:type="dxa"/>
+            <w:tcW w:w="3168" w:type="dxa"/>
             <w:tcBorders>
               <w:left w:val="single" w:sz="12" w:space="0" w:color="auto"/>
             </w:tcBorders>
@@ -3208,8 +3948,49 @@
         </w:tc>
         <w:tc>
           <w:tcPr>
-            <w:tcW w:w="4322" w:type="dxa"/>
-            <w:tcBorders>
+            <w:tcW w:w="3284" w:type="dxa"/>
+            <w:tcBorders>
+              <w:right w:val="single" w:sz="4" w:space="0" w:color="auto"/>
+            </w:tcBorders>
+            <w:shd w:val="clear" w:color="auto" w:fill="F2F2F2" w:themeFill="background1" w:themeFillShade="F2"/>
+          </w:tcPr>
+          <w:p>
+            <w:pPr>
+              <w:rPr>
+                <w:rFonts w:cs="Times New Roman"/>
+                <w:szCs w:val="24"/>
+              </w:rPr>
+            </w:pPr>
+            <w:r>
+              <w:rPr>
+                <w:rFonts w:cs="Times New Roman"/>
+                <w:szCs w:val="24"/>
+              </w:rPr>
+              <w:t xml:space="preserve">{ </w:t>
+            </w:r>
+            <w:proofErr w:type="spellStart"/>
+            <w:r>
+              <w:rPr>
+                <w:rFonts w:cs="Times New Roman"/>
+                <w:szCs w:val="24"/>
+              </w:rPr>
+              <w:t>function</w:t>
+            </w:r>
+            <w:proofErr w:type="spellEnd"/>
+            <w:r>
+              <w:rPr>
+                <w:rFonts w:cs="Times New Roman"/>
+                <w:szCs w:val="24"/>
+              </w:rPr>
+              <w:t xml:space="preserve"> }</w:t>
+            </w:r>
+          </w:p>
+        </w:tc>
+        <w:tc>
+          <w:tcPr>
+            <w:tcW w:w="2268" w:type="dxa"/>
+            <w:tcBorders>
+              <w:left w:val="single" w:sz="4" w:space="0" w:color="auto"/>
               <w:right w:val="single" w:sz="12" w:space="0" w:color="auto"/>
             </w:tcBorders>
             <w:shd w:val="clear" w:color="auto" w:fill="F2F2F2" w:themeFill="background1" w:themeFillShade="F2"/>
@@ -3226,37 +4007,7 @@
                 <w:rFonts w:cs="Times New Roman"/>
                 <w:szCs w:val="24"/>
               </w:rPr>
-              <w:t>{</w:t>
-            </w:r>
-            <w:r>
-              <w:rPr>
-                <w:rFonts w:cs="Times New Roman"/>
-                <w:szCs w:val="24"/>
-              </w:rPr>
-              <w:t xml:space="preserve"> </w:t>
-            </w:r>
-            <w:proofErr w:type="spellStart"/>
-            <w:r>
-              <w:rPr>
-                <w:rFonts w:cs="Times New Roman"/>
-                <w:szCs w:val="24"/>
-              </w:rPr>
-              <w:t>function</w:t>
-            </w:r>
-            <w:proofErr w:type="spellEnd"/>
-            <w:r>
-              <w:rPr>
-                <w:rFonts w:cs="Times New Roman"/>
-                <w:szCs w:val="24"/>
-              </w:rPr>
-              <w:t xml:space="preserve"> </w:t>
-            </w:r>
-            <w:r>
-              <w:rPr>
-                <w:rFonts w:cs="Times New Roman"/>
-                <w:szCs w:val="24"/>
-              </w:rPr>
-              <w:t>}</w:t>
+              <w:t>FUNCION</w:t>
             </w:r>
           </w:p>
         </w:tc>
@@ -3264,7 +4015,7 @@
       <w:tr>
         <w:tc>
           <w:tcPr>
-            <w:tcW w:w="4322" w:type="dxa"/>
+            <w:tcW w:w="3168" w:type="dxa"/>
             <w:tcBorders>
               <w:left w:val="single" w:sz="12" w:space="0" w:color="auto"/>
             </w:tcBorders>
@@ -3290,8 +4041,49 @@
         </w:tc>
         <w:tc>
           <w:tcPr>
-            <w:tcW w:w="4322" w:type="dxa"/>
-            <w:tcBorders>
+            <w:tcW w:w="3284" w:type="dxa"/>
+            <w:tcBorders>
+              <w:right w:val="single" w:sz="4" w:space="0" w:color="auto"/>
+            </w:tcBorders>
+            <w:shd w:val="clear" w:color="auto" w:fill="F2F2F2" w:themeFill="background1" w:themeFillShade="F2"/>
+          </w:tcPr>
+          <w:p>
+            <w:pPr>
+              <w:rPr>
+                <w:rFonts w:cs="Times New Roman"/>
+                <w:szCs w:val="24"/>
+              </w:rPr>
+            </w:pPr>
+            <w:r>
+              <w:rPr>
+                <w:rFonts w:cs="Times New Roman"/>
+                <w:szCs w:val="24"/>
+              </w:rPr>
+              <w:t xml:space="preserve">{ </w:t>
+            </w:r>
+            <w:proofErr w:type="spellStart"/>
+            <w:r>
+              <w:rPr>
+                <w:rFonts w:cs="Times New Roman"/>
+                <w:szCs w:val="24"/>
+              </w:rPr>
+              <w:t>begin</w:t>
+            </w:r>
+            <w:proofErr w:type="spellEnd"/>
+            <w:r>
+              <w:rPr>
+                <w:rFonts w:cs="Times New Roman"/>
+                <w:szCs w:val="24"/>
+              </w:rPr>
+              <w:t xml:space="preserve"> }</w:t>
+            </w:r>
+          </w:p>
+        </w:tc>
+        <w:tc>
+          <w:tcPr>
+            <w:tcW w:w="2268" w:type="dxa"/>
+            <w:tcBorders>
+              <w:left w:val="single" w:sz="4" w:space="0" w:color="auto"/>
               <w:right w:val="single" w:sz="12" w:space="0" w:color="auto"/>
             </w:tcBorders>
             <w:shd w:val="clear" w:color="auto" w:fill="F2F2F2" w:themeFill="background1" w:themeFillShade="F2"/>
@@ -3308,37 +4100,7 @@
                 <w:rFonts w:cs="Times New Roman"/>
                 <w:szCs w:val="24"/>
               </w:rPr>
-              <w:t>{</w:t>
-            </w:r>
-            <w:r>
-              <w:rPr>
-                <w:rFonts w:cs="Times New Roman"/>
-                <w:szCs w:val="24"/>
-              </w:rPr>
-              <w:t xml:space="preserve"> </w:t>
-            </w:r>
-            <w:proofErr w:type="spellStart"/>
-            <w:r>
-              <w:rPr>
-                <w:rFonts w:cs="Times New Roman"/>
-                <w:szCs w:val="24"/>
-              </w:rPr>
-              <w:t>begin</w:t>
-            </w:r>
-            <w:proofErr w:type="spellEnd"/>
-            <w:r>
-              <w:rPr>
-                <w:rFonts w:cs="Times New Roman"/>
-                <w:szCs w:val="24"/>
-              </w:rPr>
-              <w:t xml:space="preserve"> </w:t>
-            </w:r>
-            <w:r>
-              <w:rPr>
-                <w:rFonts w:cs="Times New Roman"/>
-                <w:szCs w:val="24"/>
-              </w:rPr>
-              <w:t>}</w:t>
+              <w:t>BEGIN</w:t>
             </w:r>
           </w:p>
         </w:tc>
@@ -3346,7 +4108,7 @@
       <w:tr>
         <w:tc>
           <w:tcPr>
-            <w:tcW w:w="4322" w:type="dxa"/>
+            <w:tcW w:w="3168" w:type="dxa"/>
             <w:tcBorders>
               <w:left w:val="single" w:sz="12" w:space="0" w:color="auto"/>
             </w:tcBorders>
@@ -3373,8 +4135,49 @@
         </w:tc>
         <w:tc>
           <w:tcPr>
-            <w:tcW w:w="4322" w:type="dxa"/>
-            <w:tcBorders>
+            <w:tcW w:w="3284" w:type="dxa"/>
+            <w:tcBorders>
+              <w:right w:val="single" w:sz="4" w:space="0" w:color="auto"/>
+            </w:tcBorders>
+            <w:shd w:val="clear" w:color="auto" w:fill="F2F2F2" w:themeFill="background1" w:themeFillShade="F2"/>
+          </w:tcPr>
+          <w:p>
+            <w:pPr>
+              <w:rPr>
+                <w:rFonts w:cs="Times New Roman"/>
+                <w:szCs w:val="24"/>
+              </w:rPr>
+            </w:pPr>
+            <w:r>
+              <w:rPr>
+                <w:rFonts w:cs="Times New Roman"/>
+                <w:szCs w:val="24"/>
+              </w:rPr>
+              <w:t xml:space="preserve">{ </w:t>
+            </w:r>
+            <w:proofErr w:type="spellStart"/>
+            <w:r>
+              <w:rPr>
+                <w:rFonts w:cs="Times New Roman"/>
+                <w:szCs w:val="24"/>
+              </w:rPr>
+              <w:t>end</w:t>
+            </w:r>
+            <w:proofErr w:type="spellEnd"/>
+            <w:r>
+              <w:rPr>
+                <w:rFonts w:cs="Times New Roman"/>
+                <w:szCs w:val="24"/>
+              </w:rPr>
+              <w:t xml:space="preserve"> }</w:t>
+            </w:r>
+          </w:p>
+        </w:tc>
+        <w:tc>
+          <w:tcPr>
+            <w:tcW w:w="2268" w:type="dxa"/>
+            <w:tcBorders>
+              <w:left w:val="single" w:sz="4" w:space="0" w:color="auto"/>
               <w:right w:val="single" w:sz="12" w:space="0" w:color="auto"/>
             </w:tcBorders>
             <w:shd w:val="clear" w:color="auto" w:fill="F2F2F2" w:themeFill="background1" w:themeFillShade="F2"/>
@@ -3391,37 +4194,7 @@
                 <w:rFonts w:cs="Times New Roman"/>
                 <w:szCs w:val="24"/>
               </w:rPr>
-              <w:t>{</w:t>
-            </w:r>
-            <w:r>
-              <w:rPr>
-                <w:rFonts w:cs="Times New Roman"/>
-                <w:szCs w:val="24"/>
-              </w:rPr>
-              <w:t xml:space="preserve"> </w:t>
-            </w:r>
-            <w:proofErr w:type="spellStart"/>
-            <w:r>
-              <w:rPr>
-                <w:rFonts w:cs="Times New Roman"/>
-                <w:szCs w:val="24"/>
-              </w:rPr>
-              <w:t>end</w:t>
-            </w:r>
-            <w:proofErr w:type="spellEnd"/>
-            <w:r>
-              <w:rPr>
-                <w:rFonts w:cs="Times New Roman"/>
-                <w:szCs w:val="24"/>
-              </w:rPr>
-              <w:t xml:space="preserve"> </w:t>
-            </w:r>
-            <w:r>
-              <w:rPr>
-                <w:rFonts w:cs="Times New Roman"/>
-                <w:szCs w:val="24"/>
-              </w:rPr>
-              <w:t>}</w:t>
+              <w:t>END</w:t>
             </w:r>
           </w:p>
         </w:tc>
@@ -3429,7 +4202,7 @@
       <w:tr>
         <w:tc>
           <w:tcPr>
-            <w:tcW w:w="4322" w:type="dxa"/>
+            <w:tcW w:w="3168" w:type="dxa"/>
             <w:tcBorders>
               <w:left w:val="single" w:sz="12" w:space="0" w:color="auto"/>
             </w:tcBorders>
@@ -3455,8 +4228,49 @@
         </w:tc>
         <w:tc>
           <w:tcPr>
-            <w:tcW w:w="4322" w:type="dxa"/>
-            <w:tcBorders>
+            <w:tcW w:w="3284" w:type="dxa"/>
+            <w:tcBorders>
+              <w:right w:val="single" w:sz="4" w:space="0" w:color="auto"/>
+            </w:tcBorders>
+            <w:shd w:val="clear" w:color="auto" w:fill="F2F2F2" w:themeFill="background1" w:themeFillShade="F2"/>
+          </w:tcPr>
+          <w:p>
+            <w:pPr>
+              <w:rPr>
+                <w:rFonts w:cs="Times New Roman"/>
+                <w:szCs w:val="24"/>
+              </w:rPr>
+            </w:pPr>
+            <w:r>
+              <w:rPr>
+                <w:rFonts w:cs="Times New Roman"/>
+                <w:szCs w:val="24"/>
+              </w:rPr>
+              <w:t>{</w:t>
+            </w:r>
+            <w:proofErr w:type="spellStart"/>
+            <w:r>
+              <w:rPr>
+                <w:rFonts w:cs="Times New Roman"/>
+                <w:szCs w:val="24"/>
+              </w:rPr>
+              <w:t>var</w:t>
+            </w:r>
+            <w:proofErr w:type="spellEnd"/>
+            <w:r>
+              <w:rPr>
+                <w:rFonts w:cs="Times New Roman"/>
+                <w:szCs w:val="24"/>
+              </w:rPr>
+              <w:t>}</w:t>
+            </w:r>
+          </w:p>
+        </w:tc>
+        <w:tc>
+          <w:tcPr>
+            <w:tcW w:w="2268" w:type="dxa"/>
+            <w:tcBorders>
+              <w:left w:val="single" w:sz="4" w:space="0" w:color="auto"/>
               <w:right w:val="single" w:sz="12" w:space="0" w:color="auto"/>
             </w:tcBorders>
             <w:shd w:val="clear" w:color="auto" w:fill="F2F2F2" w:themeFill="background1" w:themeFillShade="F2"/>
@@ -3473,23 +4287,7 @@
                 <w:rFonts w:cs="Times New Roman"/>
                 <w:szCs w:val="24"/>
               </w:rPr>
-              <w:t>{</w:t>
-            </w:r>
-            <w:proofErr w:type="spellStart"/>
-            <w:r>
-              <w:rPr>
-                <w:rFonts w:cs="Times New Roman"/>
-                <w:szCs w:val="24"/>
-              </w:rPr>
-              <w:t>var</w:t>
-            </w:r>
-            <w:proofErr w:type="spellEnd"/>
-            <w:r>
-              <w:rPr>
-                <w:rFonts w:cs="Times New Roman"/>
-                <w:szCs w:val="24"/>
-              </w:rPr>
-              <w:t>}</w:t>
+              <w:t>VAR</w:t>
             </w:r>
           </w:p>
         </w:tc>
@@ -3497,7 +4295,7 @@
       <w:tr>
         <w:tc>
           <w:tcPr>
-            <w:tcW w:w="4322" w:type="dxa"/>
+            <w:tcW w:w="3168" w:type="dxa"/>
             <w:tcBorders>
               <w:left w:val="single" w:sz="12" w:space="0" w:color="auto"/>
             </w:tcBorders>
@@ -3523,8 +4321,49 @@
         </w:tc>
         <w:tc>
           <w:tcPr>
-            <w:tcW w:w="4322" w:type="dxa"/>
-            <w:tcBorders>
+            <w:tcW w:w="3284" w:type="dxa"/>
+            <w:tcBorders>
+              <w:right w:val="single" w:sz="4" w:space="0" w:color="auto"/>
+            </w:tcBorders>
+            <w:shd w:val="clear" w:color="auto" w:fill="F2F2F2" w:themeFill="background1" w:themeFillShade="F2"/>
+          </w:tcPr>
+          <w:p>
+            <w:pPr>
+              <w:rPr>
+                <w:rFonts w:cs="Times New Roman"/>
+                <w:szCs w:val="24"/>
+              </w:rPr>
+            </w:pPr>
+            <w:r>
+              <w:rPr>
+                <w:rFonts w:cs="Times New Roman"/>
+                <w:szCs w:val="24"/>
+              </w:rPr>
+              <w:t>{</w:t>
+            </w:r>
+            <w:proofErr w:type="spellStart"/>
+            <w:r>
+              <w:rPr>
+                <w:rFonts w:cs="Times New Roman"/>
+                <w:szCs w:val="24"/>
+              </w:rPr>
+              <w:t>program</w:t>
+            </w:r>
+            <w:proofErr w:type="spellEnd"/>
+            <w:r>
+              <w:rPr>
+                <w:rFonts w:cs="Times New Roman"/>
+                <w:szCs w:val="24"/>
+              </w:rPr>
+              <w:t>}</w:t>
+            </w:r>
+          </w:p>
+        </w:tc>
+        <w:tc>
+          <w:tcPr>
+            <w:tcW w:w="2268" w:type="dxa"/>
+            <w:tcBorders>
+              <w:left w:val="single" w:sz="4" w:space="0" w:color="auto"/>
               <w:right w:val="single" w:sz="12" w:space="0" w:color="auto"/>
             </w:tcBorders>
             <w:shd w:val="clear" w:color="auto" w:fill="F2F2F2" w:themeFill="background1" w:themeFillShade="F2"/>
@@ -3541,23 +4380,7 @@
                 <w:rFonts w:cs="Times New Roman"/>
                 <w:szCs w:val="24"/>
               </w:rPr>
-              <w:t>{</w:t>
-            </w:r>
-            <w:proofErr w:type="spellStart"/>
-            <w:r>
-              <w:rPr>
-                <w:rFonts w:cs="Times New Roman"/>
-                <w:szCs w:val="24"/>
-              </w:rPr>
-              <w:t>program</w:t>
-            </w:r>
-            <w:proofErr w:type="spellEnd"/>
-            <w:r>
-              <w:rPr>
-                <w:rFonts w:cs="Times New Roman"/>
-                <w:szCs w:val="24"/>
-              </w:rPr>
-              <w:t>}</w:t>
+              <w:t>PROGRAM</w:t>
             </w:r>
           </w:p>
         </w:tc>
@@ -3565,7 +4388,7 @@
       <w:tr>
         <w:tc>
           <w:tcPr>
-            <w:tcW w:w="4322" w:type="dxa"/>
+            <w:tcW w:w="3168" w:type="dxa"/>
             <w:tcBorders>
               <w:left w:val="single" w:sz="12" w:space="0" w:color="auto"/>
             </w:tcBorders>
@@ -3589,8 +4412,33 @@
         </w:tc>
         <w:tc>
           <w:tcPr>
-            <w:tcW w:w="4322" w:type="dxa"/>
-            <w:tcBorders>
+            <w:tcW w:w="3284" w:type="dxa"/>
+            <w:tcBorders>
+              <w:right w:val="single" w:sz="4" w:space="0" w:color="auto"/>
+            </w:tcBorders>
+            <w:shd w:val="clear" w:color="auto" w:fill="F2F2F2" w:themeFill="background1" w:themeFillShade="F2"/>
+          </w:tcPr>
+          <w:p>
+            <w:pPr>
+              <w:rPr>
+                <w:rFonts w:cs="Times New Roman"/>
+                <w:szCs w:val="24"/>
+              </w:rPr>
+            </w:pPr>
+            <w:r>
+              <w:rPr>
+                <w:rFonts w:cs="Times New Roman"/>
+                <w:szCs w:val="24"/>
+              </w:rPr>
+              <w:t>{.}</w:t>
+            </w:r>
+          </w:p>
+        </w:tc>
+        <w:tc>
+          <w:tcPr>
+            <w:tcW w:w="2268" w:type="dxa"/>
+            <w:tcBorders>
+              <w:left w:val="single" w:sz="4" w:space="0" w:color="auto"/>
               <w:right w:val="single" w:sz="12" w:space="0" w:color="auto"/>
             </w:tcBorders>
             <w:shd w:val="clear" w:color="auto" w:fill="F2F2F2" w:themeFill="background1" w:themeFillShade="F2"/>
@@ -3607,7 +4455,7 @@
                 <w:rFonts w:cs="Times New Roman"/>
                 <w:szCs w:val="24"/>
               </w:rPr>
-              <w:t>{.}</w:t>
+              <w:t>PUN</w:t>
             </w:r>
           </w:p>
         </w:tc>
@@ -3615,7 +4463,7 @@
       <w:tr>
         <w:tc>
           <w:tcPr>
-            <w:tcW w:w="4322" w:type="dxa"/>
+            <w:tcW w:w="3168" w:type="dxa"/>
             <w:tcBorders>
               <w:left w:val="single" w:sz="12" w:space="0" w:color="auto"/>
             </w:tcBorders>
@@ -3639,8 +4487,33 @@
         </w:tc>
         <w:tc>
           <w:tcPr>
-            <w:tcW w:w="4322" w:type="dxa"/>
-            <w:tcBorders>
+            <w:tcW w:w="3284" w:type="dxa"/>
+            <w:tcBorders>
+              <w:right w:val="single" w:sz="4" w:space="0" w:color="auto"/>
+            </w:tcBorders>
+            <w:shd w:val="clear" w:color="auto" w:fill="F2F2F2" w:themeFill="background1" w:themeFillShade="F2"/>
+          </w:tcPr>
+          <w:p>
+            <w:pPr>
+              <w:rPr>
+                <w:rFonts w:cs="Times New Roman"/>
+                <w:szCs w:val="24"/>
+              </w:rPr>
+            </w:pPr>
+            <w:r>
+              <w:rPr>
+                <w:rFonts w:cs="Times New Roman"/>
+                <w:szCs w:val="24"/>
+              </w:rPr>
+              <w:t>{..}</w:t>
+            </w:r>
+          </w:p>
+        </w:tc>
+        <w:tc>
+          <w:tcPr>
+            <w:tcW w:w="2268" w:type="dxa"/>
+            <w:tcBorders>
+              <w:left w:val="single" w:sz="4" w:space="0" w:color="auto"/>
               <w:right w:val="single" w:sz="12" w:space="0" w:color="auto"/>
             </w:tcBorders>
             <w:shd w:val="clear" w:color="auto" w:fill="F2F2F2" w:themeFill="background1" w:themeFillShade="F2"/>
@@ -3657,119 +4530,163 @@
                 <w:rFonts w:cs="Times New Roman"/>
                 <w:szCs w:val="24"/>
               </w:rPr>
-              <w:t>{..</w:t>
+              <w:t>PUN2</w:t>
+            </w:r>
+          </w:p>
+        </w:tc>
+      </w:tr>
+      <w:tr>
+        <w:tc>
+          <w:tcPr>
+            <w:tcW w:w="3168" w:type="dxa"/>
+            <w:tcBorders>
+              <w:left w:val="single" w:sz="12" w:space="0" w:color="auto"/>
+            </w:tcBorders>
+            <w:shd w:val="clear" w:color="auto" w:fill="F2F2F2" w:themeFill="background1" w:themeFillShade="F2"/>
+          </w:tcPr>
+          <w:p>
+            <w:pPr>
+              <w:rPr>
+                <w:rFonts w:cs="Times New Roman"/>
+                <w:szCs w:val="24"/>
+              </w:rPr>
+            </w:pPr>
+            <w:r>
+              <w:rPr>
+                <w:rFonts w:cs="Times New Roman"/>
+                <w:szCs w:val="24"/>
+              </w:rPr>
+              <w:t>[</w:t>
+            </w:r>
+          </w:p>
+        </w:tc>
+        <w:tc>
+          <w:tcPr>
+            <w:tcW w:w="3284" w:type="dxa"/>
+            <w:tcBorders>
+              <w:right w:val="single" w:sz="4" w:space="0" w:color="auto"/>
+            </w:tcBorders>
+            <w:shd w:val="clear" w:color="auto" w:fill="F2F2F2" w:themeFill="background1" w:themeFillShade="F2"/>
+          </w:tcPr>
+          <w:p>
+            <w:pPr>
+              <w:rPr>
+                <w:rFonts w:cs="Times New Roman"/>
+                <w:szCs w:val="24"/>
+              </w:rPr>
+            </w:pPr>
+            <w:r>
+              <w:rPr>
+                <w:rFonts w:cs="Times New Roman"/>
+                <w:szCs w:val="24"/>
+              </w:rPr>
+              <w:t>{[}</w:t>
+            </w:r>
+          </w:p>
+        </w:tc>
+        <w:tc>
+          <w:tcPr>
+            <w:tcW w:w="2268" w:type="dxa"/>
+            <w:tcBorders>
+              <w:left w:val="single" w:sz="4" w:space="0" w:color="auto"/>
+              <w:right w:val="single" w:sz="12" w:space="0" w:color="auto"/>
+            </w:tcBorders>
+            <w:shd w:val="clear" w:color="auto" w:fill="F2F2F2" w:themeFill="background1" w:themeFillShade="F2"/>
+          </w:tcPr>
+          <w:p>
+            <w:pPr>
+              <w:rPr>
+                <w:rFonts w:cs="Times New Roman"/>
+                <w:szCs w:val="24"/>
+              </w:rPr>
+            </w:pPr>
+            <w:r>
+              <w:rPr>
+                <w:rFonts w:cs="Times New Roman"/>
+                <w:szCs w:val="24"/>
+              </w:rPr>
+              <w:t>CORA</w:t>
+            </w:r>
+          </w:p>
+        </w:tc>
+      </w:tr>
+      <w:tr>
+        <w:tc>
+          <w:tcPr>
+            <w:tcW w:w="3168" w:type="dxa"/>
+            <w:tcBorders>
+              <w:left w:val="single" w:sz="12" w:space="0" w:color="auto"/>
+              <w:bottom w:val="single" w:sz="12" w:space="0" w:color="auto"/>
+            </w:tcBorders>
+            <w:shd w:val="clear" w:color="auto" w:fill="F2F2F2" w:themeFill="background1" w:themeFillShade="F2"/>
+          </w:tcPr>
+          <w:p>
+            <w:pPr>
+              <w:rPr>
+                <w:rFonts w:cs="Times New Roman"/>
+                <w:szCs w:val="24"/>
+              </w:rPr>
+            </w:pPr>
+            <w:r>
+              <w:rPr>
+                <w:rFonts w:cs="Times New Roman"/>
+                <w:szCs w:val="24"/>
+              </w:rPr>
+              <w:t>]</w:t>
+            </w:r>
+          </w:p>
+        </w:tc>
+        <w:tc>
+          <w:tcPr>
+            <w:tcW w:w="3284" w:type="dxa"/>
+            <w:tcBorders>
+              <w:bottom w:val="single" w:sz="12" w:space="0" w:color="auto"/>
+              <w:right w:val="single" w:sz="4" w:space="0" w:color="auto"/>
+            </w:tcBorders>
+            <w:shd w:val="clear" w:color="auto" w:fill="F2F2F2" w:themeFill="background1" w:themeFillShade="F2"/>
+          </w:tcPr>
+          <w:p>
+            <w:pPr>
+              <w:rPr>
+                <w:rFonts w:cs="Times New Roman"/>
+                <w:szCs w:val="24"/>
+              </w:rPr>
+            </w:pPr>
+            <w:r>
+              <w:rPr>
+                <w:rFonts w:cs="Times New Roman"/>
+                <w:szCs w:val="24"/>
+              </w:rPr>
+              <w:t>{]}</w:t>
+            </w:r>
+          </w:p>
+        </w:tc>
+        <w:tc>
+          <w:tcPr>
+            <w:tcW w:w="2268" w:type="dxa"/>
+            <w:tcBorders>
+              <w:left w:val="single" w:sz="4" w:space="0" w:color="auto"/>
+              <w:bottom w:val="single" w:sz="12" w:space="0" w:color="auto"/>
+              <w:right w:val="single" w:sz="12" w:space="0" w:color="auto"/>
+            </w:tcBorders>
+            <w:shd w:val="clear" w:color="auto" w:fill="F2F2F2" w:themeFill="background1" w:themeFillShade="F2"/>
+          </w:tcPr>
+          <w:p>
+            <w:pPr>
+              <w:rPr>
+                <w:rFonts w:cs="Times New Roman"/>
+                <w:szCs w:val="24"/>
+              </w:rPr>
+            </w:pPr>
+            <w:r>
+              <w:rPr>
+                <w:rFonts w:cs="Times New Roman"/>
+                <w:szCs w:val="24"/>
+              </w:rPr>
+              <w:t>CORC</w:t>
             </w:r>
             <w:bookmarkStart w:id="0" w:name="_GoBack"/>
             <w:bookmarkEnd w:id="0"/>
-            <w:r>
-              <w:rPr>
-                <w:rFonts w:cs="Times New Roman"/>
-                <w:szCs w:val="24"/>
-              </w:rPr>
-              <w:t>}</w:t>
-            </w:r>
-          </w:p>
-        </w:tc>
-      </w:tr>
-      <w:tr>
-        <w:tc>
-          <w:tcPr>
-            <w:tcW w:w="4322" w:type="dxa"/>
-            <w:tcBorders>
-              <w:left w:val="single" w:sz="12" w:space="0" w:color="auto"/>
-            </w:tcBorders>
-            <w:shd w:val="clear" w:color="auto" w:fill="F2F2F2" w:themeFill="background1" w:themeFillShade="F2"/>
-          </w:tcPr>
-          <w:p>
-            <w:pPr>
-              <w:rPr>
-                <w:rFonts w:cs="Times New Roman"/>
-                <w:szCs w:val="24"/>
-              </w:rPr>
-            </w:pPr>
-            <w:r>
-              <w:rPr>
-                <w:rFonts w:cs="Times New Roman"/>
-                <w:szCs w:val="24"/>
-              </w:rPr>
-              <w:t>[</w:t>
-            </w:r>
-          </w:p>
-        </w:tc>
-        <w:tc>
-          <w:tcPr>
-            <w:tcW w:w="4322" w:type="dxa"/>
-            <w:tcBorders>
-              <w:right w:val="single" w:sz="12" w:space="0" w:color="auto"/>
-            </w:tcBorders>
-            <w:shd w:val="clear" w:color="auto" w:fill="F2F2F2" w:themeFill="background1" w:themeFillShade="F2"/>
-          </w:tcPr>
-          <w:p>
-            <w:pPr>
-              <w:rPr>
-                <w:rFonts w:cs="Times New Roman"/>
-                <w:szCs w:val="24"/>
-              </w:rPr>
-            </w:pPr>
-            <w:r>
-              <w:rPr>
-                <w:rFonts w:cs="Times New Roman"/>
-                <w:szCs w:val="24"/>
-              </w:rPr>
-              <w:t>{[}</w:t>
-            </w:r>
-          </w:p>
-        </w:tc>
-      </w:tr>
-      <w:tr>
-        <w:tc>
-          <w:tcPr>
-            <w:tcW w:w="4322" w:type="dxa"/>
-            <w:tcBorders>
-              <w:left w:val="single" w:sz="12" w:space="0" w:color="auto"/>
-              <w:bottom w:val="single" w:sz="12" w:space="0" w:color="auto"/>
-            </w:tcBorders>
-            <w:shd w:val="clear" w:color="auto" w:fill="F2F2F2" w:themeFill="background1" w:themeFillShade="F2"/>
-          </w:tcPr>
-          <w:p>
-            <w:pPr>
-              <w:rPr>
-                <w:rFonts w:cs="Times New Roman"/>
-                <w:szCs w:val="24"/>
-              </w:rPr>
-            </w:pPr>
-            <w:r>
-              <w:rPr>
-                <w:rFonts w:cs="Times New Roman"/>
-                <w:szCs w:val="24"/>
-              </w:rPr>
-              <w:t>]</w:t>
-            </w:r>
-          </w:p>
-        </w:tc>
-        <w:tc>
-          <w:tcPr>
-            <w:tcW w:w="4322" w:type="dxa"/>
-            <w:tcBorders>
-              <w:bottom w:val="single" w:sz="12" w:space="0" w:color="auto"/>
-              <w:right w:val="single" w:sz="12" w:space="0" w:color="auto"/>
-            </w:tcBorders>
-            <w:shd w:val="clear" w:color="auto" w:fill="F2F2F2" w:themeFill="background1" w:themeFillShade="F2"/>
-          </w:tcPr>
-          <w:p>
-            <w:pPr>
-              <w:rPr>
-                <w:rFonts w:cs="Times New Roman"/>
-                <w:szCs w:val="24"/>
-              </w:rPr>
-            </w:pPr>
-            <w:r>
-              <w:rPr>
-                <w:rFonts w:cs="Times New Roman"/>
-                <w:szCs w:val="24"/>
-              </w:rPr>
-              <w:t>{]}</w:t>
-            </w:r>
           </w:p>
         </w:tc>
       </w:tr>

</xml_diff>

<commit_message>
tabla de tokens Finikita
</commit_message>
<xml_diff>
--- a/Practica1/tablaDeTokens.docx
+++ b/Practica1/tablaDeTokens.docx
@@ -1036,15 +1036,7 @@
                 <w:szCs w:val="24"/>
                 <w:lang w:val="en-US"/>
               </w:rPr>
-              <w:t>OP</w:t>
-            </w:r>
-            <w:r>
-              <w:rPr>
-                <w:rFonts w:cs="Times New Roman"/>
-                <w:szCs w:val="24"/>
-                <w:lang w:val="en-US"/>
-              </w:rPr>
-              <w:t>BI</w:t>
+              <w:t>OPBI</w:t>
             </w:r>
           </w:p>
         </w:tc>
@@ -2424,13 +2416,15 @@
                 <w:szCs w:val="24"/>
               </w:rPr>
             </w:pPr>
-            <w:r>
-              <w:rPr>
-                <w:rFonts w:cs="Times New Roman"/>
-                <w:szCs w:val="24"/>
-              </w:rPr>
-              <w:t>,</w:t>
-            </w:r>
+            <w:proofErr w:type="spellStart"/>
+            <w:r>
+              <w:rPr>
+                <w:rFonts w:cs="Times New Roman"/>
+                <w:szCs w:val="24"/>
+              </w:rPr>
+              <w:t>not</w:t>
+            </w:r>
+            <w:proofErr w:type="spellEnd"/>
           </w:p>
         </w:tc>
         <w:tc>
@@ -2453,7 +2447,23 @@
                 <w:rFonts w:cs="Times New Roman"/>
                 <w:szCs w:val="24"/>
               </w:rPr>
-              <w:t>{,}</w:t>
+              <w:t>{</w:t>
+            </w:r>
+            <w:proofErr w:type="spellStart"/>
+            <w:r>
+              <w:rPr>
+                <w:rFonts w:cs="Times New Roman"/>
+                <w:szCs w:val="24"/>
+              </w:rPr>
+              <w:t>not</w:t>
+            </w:r>
+            <w:proofErr w:type="spellEnd"/>
+            <w:r>
+              <w:rPr>
+                <w:rFonts w:cs="Times New Roman"/>
+                <w:szCs w:val="24"/>
+              </w:rPr>
+              <w:t>}</w:t>
             </w:r>
           </w:p>
         </w:tc>
@@ -2478,7 +2488,7 @@
                 <w:rFonts w:cs="Times New Roman"/>
                 <w:szCs w:val="24"/>
               </w:rPr>
-              <w:t>CO</w:t>
+              <w:t>NOT</w:t>
             </w:r>
           </w:p>
         </w:tc>
@@ -2504,7 +2514,7 @@
                 <w:rFonts w:cs="Times New Roman"/>
                 <w:szCs w:val="24"/>
               </w:rPr>
-              <w:t>(</w:t>
+              <w:t>,</w:t>
             </w:r>
           </w:p>
         </w:tc>
@@ -2528,7 +2538,7 @@
                 <w:rFonts w:cs="Times New Roman"/>
                 <w:szCs w:val="24"/>
               </w:rPr>
-              <w:t>{(}</w:t>
+              <w:t>{,}</w:t>
             </w:r>
           </w:p>
         </w:tc>
@@ -2553,7 +2563,7 @@
                 <w:rFonts w:cs="Times New Roman"/>
                 <w:szCs w:val="24"/>
               </w:rPr>
-              <w:t>PAC</w:t>
+              <w:t>CO</w:t>
             </w:r>
           </w:p>
         </w:tc>
@@ -2579,7 +2589,7 @@
                 <w:rFonts w:cs="Times New Roman"/>
                 <w:szCs w:val="24"/>
               </w:rPr>
-              <w:t>)</w:t>
+              <w:t>(</w:t>
             </w:r>
           </w:p>
         </w:tc>
@@ -2603,7 +2613,7 @@
                 <w:rFonts w:cs="Times New Roman"/>
                 <w:szCs w:val="24"/>
               </w:rPr>
-              <w:t>{)}</w:t>
+              <w:t>{(}</w:t>
             </w:r>
           </w:p>
         </w:tc>
@@ -2654,23 +2664,7 @@
                 <w:rFonts w:cs="Times New Roman"/>
                 <w:szCs w:val="24"/>
               </w:rPr>
-              <w:t>&lt;</w:t>
-            </w:r>
-            <w:proofErr w:type="spellStart"/>
-            <w:r>
-              <w:rPr>
-                <w:rFonts w:cs="Times New Roman"/>
-                <w:szCs w:val="24"/>
-              </w:rPr>
-              <w:t>nomb_salida</w:t>
-            </w:r>
-            <w:proofErr w:type="spellEnd"/>
-            <w:r>
-              <w:rPr>
-                <w:rFonts w:cs="Times New Roman"/>
-                <w:szCs w:val="24"/>
-              </w:rPr>
-              <w:t>&gt;</w:t>
+              <w:t>)</w:t>
             </w:r>
           </w:p>
         </w:tc>
@@ -2694,23 +2688,7 @@
                 <w:rFonts w:cs="Times New Roman"/>
                 <w:szCs w:val="24"/>
               </w:rPr>
-              <w:t>{&lt;</w:t>
-            </w:r>
-            <w:proofErr w:type="spellStart"/>
-            <w:r>
-              <w:rPr>
-                <w:rFonts w:cs="Times New Roman"/>
-                <w:szCs w:val="24"/>
-              </w:rPr>
-              <w:t>nomb_salida</w:t>
-            </w:r>
-            <w:proofErr w:type="spellEnd"/>
-            <w:r>
-              <w:rPr>
-                <w:rFonts w:cs="Times New Roman"/>
-                <w:szCs w:val="24"/>
-              </w:rPr>
-              <w:t>&gt;}</w:t>
+              <w:t>{)}</w:t>
             </w:r>
           </w:p>
         </w:tc>
@@ -2735,7 +2713,7 @@
                 <w:rFonts w:cs="Times New Roman"/>
                 <w:szCs w:val="24"/>
               </w:rPr>
-              <w:t>SALIDA</w:t>
+              <w:t>PAC</w:t>
             </w:r>
           </w:p>
         </w:tc>
@@ -2761,7 +2739,23 @@
                 <w:rFonts w:cs="Times New Roman"/>
                 <w:szCs w:val="24"/>
               </w:rPr>
-              <w:t>&lt;frase&gt;</w:t>
+              <w:t>&lt;</w:t>
+            </w:r>
+            <w:proofErr w:type="spellStart"/>
+            <w:r>
+              <w:rPr>
+                <w:rFonts w:cs="Times New Roman"/>
+                <w:szCs w:val="24"/>
+              </w:rPr>
+              <w:t>nomb_salida</w:t>
+            </w:r>
+            <w:proofErr w:type="spellEnd"/>
+            <w:r>
+              <w:rPr>
+                <w:rFonts w:cs="Times New Roman"/>
+                <w:szCs w:val="24"/>
+              </w:rPr>
+              <w:t>&gt;</w:t>
             </w:r>
           </w:p>
         </w:tc>
@@ -2785,7 +2779,23 @@
                 <w:rFonts w:cs="Times New Roman"/>
                 <w:szCs w:val="24"/>
               </w:rPr>
-              <w:t>{&lt;frase&gt;}</w:t>
+              <w:t>{&lt;</w:t>
+            </w:r>
+            <w:proofErr w:type="spellStart"/>
+            <w:r>
+              <w:rPr>
+                <w:rFonts w:cs="Times New Roman"/>
+                <w:szCs w:val="24"/>
+              </w:rPr>
+              <w:t>nomb_salida</w:t>
+            </w:r>
+            <w:proofErr w:type="spellEnd"/>
+            <w:r>
+              <w:rPr>
+                <w:rFonts w:cs="Times New Roman"/>
+                <w:szCs w:val="24"/>
+              </w:rPr>
+              <w:t>&gt;}</w:t>
             </w:r>
           </w:p>
         </w:tc>
@@ -2810,7 +2820,7 @@
                 <w:rFonts w:cs="Times New Roman"/>
                 <w:szCs w:val="24"/>
               </w:rPr>
-              <w:t>FRASE</w:t>
+              <w:t>SALIDA</w:t>
             </w:r>
           </w:p>
         </w:tc>
@@ -2836,7 +2846,7 @@
                 <w:rFonts w:cs="Times New Roman"/>
                 <w:szCs w:val="24"/>
               </w:rPr>
-              <w:t>'</w:t>
+              <w:t>&lt;frase&gt;</w:t>
             </w:r>
           </w:p>
         </w:tc>
@@ -2860,21 +2870,7 @@
                 <w:rFonts w:cs="Times New Roman"/>
                 <w:szCs w:val="24"/>
               </w:rPr>
-              <w:t>{</w:t>
-            </w:r>
-            <w:r>
-              <w:rPr>
-                <w:rFonts w:cs="Times New Roman"/>
-                <w:szCs w:val="24"/>
-              </w:rPr>
-              <w:t>'</w:t>
-            </w:r>
-            <w:r>
-              <w:rPr>
-                <w:rFonts w:cs="Times New Roman"/>
-                <w:szCs w:val="24"/>
-              </w:rPr>
-              <w:t>}</w:t>
+              <w:t>{&lt;frase&gt;}</w:t>
             </w:r>
           </w:p>
         </w:tc>
@@ -2899,7 +2895,7 @@
                 <w:rFonts w:cs="Times New Roman"/>
                 <w:szCs w:val="24"/>
               </w:rPr>
-              <w:t>COSIM</w:t>
+              <w:t>FRASE</w:t>
             </w:r>
           </w:p>
         </w:tc>
@@ -2925,23 +2921,7 @@
                 <w:rFonts w:cs="Times New Roman"/>
                 <w:szCs w:val="24"/>
               </w:rPr>
-              <w:t>&lt;</w:t>
-            </w:r>
-            <w:proofErr w:type="spellStart"/>
-            <w:r>
-              <w:rPr>
-                <w:rFonts w:cs="Times New Roman"/>
-                <w:szCs w:val="24"/>
-              </w:rPr>
-              <w:t>nomb_entrada</w:t>
-            </w:r>
-            <w:proofErr w:type="spellEnd"/>
-            <w:r>
-              <w:rPr>
-                <w:rFonts w:cs="Times New Roman"/>
-                <w:szCs w:val="24"/>
-              </w:rPr>
-              <w:t>&gt;</w:t>
+              <w:t>'</w:t>
             </w:r>
           </w:p>
         </w:tc>
@@ -2965,23 +2945,21 @@
                 <w:rFonts w:cs="Times New Roman"/>
                 <w:szCs w:val="24"/>
               </w:rPr>
-              <w:t>{&lt;</w:t>
-            </w:r>
-            <w:proofErr w:type="spellStart"/>
-            <w:r>
-              <w:rPr>
-                <w:rFonts w:cs="Times New Roman"/>
-                <w:szCs w:val="24"/>
-              </w:rPr>
-              <w:t>nomb_entrada</w:t>
-            </w:r>
-            <w:proofErr w:type="spellEnd"/>
-            <w:r>
-              <w:rPr>
-                <w:rFonts w:cs="Times New Roman"/>
-                <w:szCs w:val="24"/>
-              </w:rPr>
-              <w:t>&gt;}</w:t>
+              <w:t>{</w:t>
+            </w:r>
+            <w:r>
+              <w:rPr>
+                <w:rFonts w:cs="Times New Roman"/>
+                <w:szCs w:val="24"/>
+              </w:rPr>
+              <w:t>'</w:t>
+            </w:r>
+            <w:r>
+              <w:rPr>
+                <w:rFonts w:cs="Times New Roman"/>
+                <w:szCs w:val="24"/>
+              </w:rPr>
+              <w:t>}</w:t>
             </w:r>
           </w:p>
         </w:tc>
@@ -3006,7 +2984,7 @@
                 <w:rFonts w:cs="Times New Roman"/>
                 <w:szCs w:val="24"/>
               </w:rPr>
-              <w:t>ENTRADA</w:t>
+              <w:t>COSIM</w:t>
             </w:r>
           </w:p>
         </w:tc>
@@ -3027,15 +3005,29 @@
                 <w:szCs w:val="24"/>
               </w:rPr>
             </w:pPr>
+            <w:r>
+              <w:rPr>
+                <w:rFonts w:cs="Times New Roman"/>
+                <w:szCs w:val="24"/>
+              </w:rPr>
+              <w:t>&lt;</w:t>
+            </w:r>
             <w:proofErr w:type="spellStart"/>
             <w:r>
               <w:rPr>
                 <w:rFonts w:cs="Times New Roman"/>
                 <w:szCs w:val="24"/>
               </w:rPr>
-              <w:t>for</w:t>
+              <w:t>nomb_entrada</w:t>
             </w:r>
             <w:proofErr w:type="spellEnd"/>
+            <w:r>
+              <w:rPr>
+                <w:rFonts w:cs="Times New Roman"/>
+                <w:szCs w:val="24"/>
+              </w:rPr>
+              <w:t>&gt;</w:t>
+            </w:r>
           </w:p>
         </w:tc>
         <w:tc>
@@ -3058,7 +3050,7 @@
                 <w:rFonts w:cs="Times New Roman"/>
                 <w:szCs w:val="24"/>
               </w:rPr>
-              <w:t xml:space="preserve">{ </w:t>
+              <w:t>{&lt;</w:t>
             </w:r>
             <w:proofErr w:type="spellStart"/>
             <w:r>
@@ -3066,7 +3058,7 @@
                 <w:rFonts w:cs="Times New Roman"/>
                 <w:szCs w:val="24"/>
               </w:rPr>
-              <w:t>for</w:t>
+              <w:t>nomb_entrada</w:t>
             </w:r>
             <w:proofErr w:type="spellEnd"/>
             <w:r>
@@ -3074,7 +3066,7 @@
                 <w:rFonts w:cs="Times New Roman"/>
                 <w:szCs w:val="24"/>
               </w:rPr>
-              <w:t xml:space="preserve"> }</w:t>
+              <w:t>&gt;}</w:t>
             </w:r>
           </w:p>
         </w:tc>
@@ -3099,7 +3091,7 @@
                 <w:rFonts w:cs="Times New Roman"/>
                 <w:szCs w:val="24"/>
               </w:rPr>
-              <w:t>FOR</w:t>
+              <w:t>ENTRADA</w:t>
             </w:r>
           </w:p>
         </w:tc>
@@ -3120,13 +3112,15 @@
                 <w:szCs w:val="24"/>
               </w:rPr>
             </w:pPr>
-            <w:r>
-              <w:rPr>
-                <w:rFonts w:cs="Times New Roman"/>
-                <w:szCs w:val="24"/>
-              </w:rPr>
-              <w:t>:=</w:t>
-            </w:r>
+            <w:proofErr w:type="spellStart"/>
+            <w:r>
+              <w:rPr>
+                <w:rFonts w:cs="Times New Roman"/>
+                <w:szCs w:val="24"/>
+              </w:rPr>
+              <w:t>for</w:t>
+            </w:r>
+            <w:proofErr w:type="spellEnd"/>
           </w:p>
         </w:tc>
         <w:tc>
@@ -3149,7 +3143,23 @@
                 <w:rFonts w:cs="Times New Roman"/>
                 <w:szCs w:val="24"/>
               </w:rPr>
-              <w:t>{:=}</w:t>
+              <w:t xml:space="preserve">{ </w:t>
+            </w:r>
+            <w:proofErr w:type="spellStart"/>
+            <w:r>
+              <w:rPr>
+                <w:rFonts w:cs="Times New Roman"/>
+                <w:szCs w:val="24"/>
+              </w:rPr>
+              <w:t>for</w:t>
+            </w:r>
+            <w:proofErr w:type="spellEnd"/>
+            <w:r>
+              <w:rPr>
+                <w:rFonts w:cs="Times New Roman"/>
+                <w:szCs w:val="24"/>
+              </w:rPr>
+              <w:t xml:space="preserve"> }</w:t>
             </w:r>
           </w:p>
         </w:tc>
@@ -3174,7 +3184,7 @@
                 <w:rFonts w:cs="Times New Roman"/>
                 <w:szCs w:val="24"/>
               </w:rPr>
-              <w:t>IGUAL</w:t>
+              <w:t>FOR</w:t>
             </w:r>
           </w:p>
         </w:tc>
@@ -3195,15 +3205,13 @@
                 <w:szCs w:val="24"/>
               </w:rPr>
             </w:pPr>
-            <w:proofErr w:type="spellStart"/>
-            <w:r>
-              <w:rPr>
-                <w:rFonts w:cs="Times New Roman"/>
-                <w:szCs w:val="24"/>
-              </w:rPr>
-              <w:t>to</w:t>
-            </w:r>
-            <w:proofErr w:type="spellEnd"/>
+            <w:r>
+              <w:rPr>
+                <w:rFonts w:cs="Times New Roman"/>
+                <w:szCs w:val="24"/>
+              </w:rPr>
+              <w:t>:=</w:t>
+            </w:r>
           </w:p>
         </w:tc>
         <w:tc>
@@ -3226,23 +3234,7 @@
                 <w:rFonts w:cs="Times New Roman"/>
                 <w:szCs w:val="24"/>
               </w:rPr>
-              <w:t xml:space="preserve">{ </w:t>
-            </w:r>
-            <w:proofErr w:type="spellStart"/>
-            <w:r>
-              <w:rPr>
-                <w:rFonts w:cs="Times New Roman"/>
-                <w:szCs w:val="24"/>
-              </w:rPr>
-              <w:t>to</w:t>
-            </w:r>
-            <w:proofErr w:type="spellEnd"/>
-            <w:r>
-              <w:rPr>
-                <w:rFonts w:cs="Times New Roman"/>
-                <w:szCs w:val="24"/>
-              </w:rPr>
-              <w:t xml:space="preserve"> }</w:t>
+              <w:t>{:=}</w:t>
             </w:r>
           </w:p>
         </w:tc>
@@ -3267,7 +3259,7 @@
                 <w:rFonts w:cs="Times New Roman"/>
                 <w:szCs w:val="24"/>
               </w:rPr>
-              <w:t>TO</w:t>
+              <w:t>IGUAL</w:t>
             </w:r>
           </w:p>
         </w:tc>
@@ -3288,13 +3280,17 @@
                 <w:szCs w:val="24"/>
               </w:rPr>
             </w:pPr>
-            <w:r>
-              <w:rPr>
-                <w:rFonts w:cs="Times New Roman"/>
-                <w:szCs w:val="24"/>
-              </w:rPr>
-              <w:t>do</w:t>
-            </w:r>
+            <w:bookmarkStart w:id="0" w:name="_GoBack"/>
+            <w:proofErr w:type="spellStart"/>
+            <w:r>
+              <w:rPr>
+                <w:rFonts w:cs="Times New Roman"/>
+                <w:szCs w:val="24"/>
+              </w:rPr>
+              <w:t>to</w:t>
+            </w:r>
+            <w:bookmarkEnd w:id="0"/>
+            <w:proofErr w:type="spellEnd"/>
           </w:p>
         </w:tc>
         <w:tc>
@@ -3317,7 +3313,23 @@
                 <w:rFonts w:cs="Times New Roman"/>
                 <w:szCs w:val="24"/>
               </w:rPr>
-              <w:t>{ do }</w:t>
+              <w:t xml:space="preserve">{ </w:t>
+            </w:r>
+            <w:proofErr w:type="spellStart"/>
+            <w:r>
+              <w:rPr>
+                <w:rFonts w:cs="Times New Roman"/>
+                <w:szCs w:val="24"/>
+              </w:rPr>
+              <w:t>to</w:t>
+            </w:r>
+            <w:proofErr w:type="spellEnd"/>
+            <w:r>
+              <w:rPr>
+                <w:rFonts w:cs="Times New Roman"/>
+                <w:szCs w:val="24"/>
+              </w:rPr>
+              <w:t xml:space="preserve"> }</w:t>
             </w:r>
           </w:p>
         </w:tc>
@@ -3342,7 +3354,7 @@
                 <w:rFonts w:cs="Times New Roman"/>
                 <w:szCs w:val="24"/>
               </w:rPr>
-              <w:t>DO</w:t>
+              <w:t>TO</w:t>
             </w:r>
           </w:p>
         </w:tc>
@@ -3363,15 +3375,13 @@
                 <w:szCs w:val="24"/>
               </w:rPr>
             </w:pPr>
-            <w:proofErr w:type="spellStart"/>
-            <w:r>
-              <w:rPr>
-                <w:rFonts w:cs="Times New Roman"/>
-                <w:szCs w:val="24"/>
-              </w:rPr>
-              <w:t>while</w:t>
-            </w:r>
-            <w:proofErr w:type="spellEnd"/>
+            <w:r>
+              <w:rPr>
+                <w:rFonts w:cs="Times New Roman"/>
+                <w:szCs w:val="24"/>
+              </w:rPr>
+              <w:t>do</w:t>
+            </w:r>
           </w:p>
         </w:tc>
         <w:tc>
@@ -3394,23 +3404,7 @@
                 <w:rFonts w:cs="Times New Roman"/>
                 <w:szCs w:val="24"/>
               </w:rPr>
-              <w:t xml:space="preserve">{ </w:t>
-            </w:r>
-            <w:proofErr w:type="spellStart"/>
-            <w:r>
-              <w:rPr>
-                <w:rFonts w:cs="Times New Roman"/>
-                <w:szCs w:val="24"/>
-              </w:rPr>
-              <w:t>while</w:t>
-            </w:r>
-            <w:proofErr w:type="spellEnd"/>
-            <w:r>
-              <w:rPr>
-                <w:rFonts w:cs="Times New Roman"/>
-                <w:szCs w:val="24"/>
-              </w:rPr>
-              <w:t xml:space="preserve"> }</w:t>
+              <w:t>{ do }</w:t>
             </w:r>
           </w:p>
         </w:tc>
@@ -3435,7 +3429,7 @@
                 <w:rFonts w:cs="Times New Roman"/>
                 <w:szCs w:val="24"/>
               </w:rPr>
-              <w:t>WHILE</w:t>
+              <w:t>DO</w:t>
             </w:r>
           </w:p>
         </w:tc>
@@ -3462,7 +3456,7 @@
                 <w:rFonts w:cs="Times New Roman"/>
                 <w:szCs w:val="24"/>
               </w:rPr>
-              <w:t>if</w:t>
+              <w:t>while</w:t>
             </w:r>
             <w:proofErr w:type="spellEnd"/>
           </w:p>
@@ -3495,7 +3489,7 @@
                 <w:rFonts w:cs="Times New Roman"/>
                 <w:szCs w:val="24"/>
               </w:rPr>
-              <w:t>if</w:t>
+              <w:t>while</w:t>
             </w:r>
             <w:proofErr w:type="spellEnd"/>
             <w:r>
@@ -3528,7 +3522,7 @@
                 <w:rFonts w:cs="Times New Roman"/>
                 <w:szCs w:val="24"/>
               </w:rPr>
-              <w:t>IF</w:t>
+              <w:t>WHILE</w:t>
             </w:r>
           </w:p>
         </w:tc>
@@ -3555,7 +3549,7 @@
                 <w:rFonts w:cs="Times New Roman"/>
                 <w:szCs w:val="24"/>
               </w:rPr>
-              <w:t>then</w:t>
+              <w:t>if</w:t>
             </w:r>
             <w:proofErr w:type="spellEnd"/>
           </w:p>
@@ -3588,7 +3582,7 @@
                 <w:rFonts w:cs="Times New Roman"/>
                 <w:szCs w:val="24"/>
               </w:rPr>
-              <w:t>then</w:t>
+              <w:t>if</w:t>
             </w:r>
             <w:proofErr w:type="spellEnd"/>
             <w:r>
@@ -3621,7 +3615,7 @@
                 <w:rFonts w:cs="Times New Roman"/>
                 <w:szCs w:val="24"/>
               </w:rPr>
-              <w:t>THEM</w:t>
+              <w:t>IF</w:t>
             </w:r>
           </w:p>
         </w:tc>
@@ -3648,7 +3642,7 @@
                 <w:rFonts w:cs="Times New Roman"/>
                 <w:szCs w:val="24"/>
               </w:rPr>
-              <w:t>else</w:t>
+              <w:t>then</w:t>
             </w:r>
             <w:proofErr w:type="spellEnd"/>
           </w:p>
@@ -3681,7 +3675,7 @@
                 <w:rFonts w:cs="Times New Roman"/>
                 <w:szCs w:val="24"/>
               </w:rPr>
-              <w:t>else</w:t>
+              <w:t>then</w:t>
             </w:r>
             <w:proofErr w:type="spellEnd"/>
             <w:r>
@@ -3714,7 +3708,7 @@
                 <w:rFonts w:cs="Times New Roman"/>
                 <w:szCs w:val="24"/>
               </w:rPr>
-              <w:t>ELSE</w:t>
+              <w:t>THEM</w:t>
             </w:r>
           </w:p>
         </w:tc>
@@ -3744,12 +3738,29 @@
               <w:t>else</w:t>
             </w:r>
             <w:proofErr w:type="spellEnd"/>
-            <w:r>
-              <w:rPr>
-                <w:rFonts w:cs="Times New Roman"/>
-                <w:szCs w:val="24"/>
-              </w:rPr>
-              <w:t xml:space="preserve"> </w:t>
+          </w:p>
+        </w:tc>
+        <w:tc>
+          <w:tcPr>
+            <w:tcW w:w="3284" w:type="dxa"/>
+            <w:tcBorders>
+              <w:right w:val="single" w:sz="4" w:space="0" w:color="auto"/>
+            </w:tcBorders>
+            <w:shd w:val="clear" w:color="auto" w:fill="F2F2F2" w:themeFill="background1" w:themeFillShade="F2"/>
+          </w:tcPr>
+          <w:p>
+            <w:pPr>
+              <w:rPr>
+                <w:rFonts w:cs="Times New Roman"/>
+                <w:szCs w:val="24"/>
+              </w:rPr>
+            </w:pPr>
+            <w:r>
+              <w:rPr>
+                <w:rFonts w:cs="Times New Roman"/>
+                <w:szCs w:val="24"/>
+              </w:rPr>
+              <w:t xml:space="preserve">{ </w:t>
             </w:r>
             <w:proofErr w:type="spellStart"/>
             <w:r>
@@ -3757,56 +3768,7 @@
                 <w:rFonts w:cs="Times New Roman"/>
                 <w:szCs w:val="24"/>
               </w:rPr>
-              <w:t>if</w:t>
-            </w:r>
-            <w:proofErr w:type="spellEnd"/>
-          </w:p>
-        </w:tc>
-        <w:tc>
-          <w:tcPr>
-            <w:tcW w:w="3284" w:type="dxa"/>
-            <w:tcBorders>
-              <w:right w:val="single" w:sz="4" w:space="0" w:color="auto"/>
-            </w:tcBorders>
-            <w:shd w:val="clear" w:color="auto" w:fill="F2F2F2" w:themeFill="background1" w:themeFillShade="F2"/>
-          </w:tcPr>
-          <w:p>
-            <w:pPr>
-              <w:rPr>
-                <w:rFonts w:cs="Times New Roman"/>
-                <w:szCs w:val="24"/>
-              </w:rPr>
-            </w:pPr>
-            <w:r>
-              <w:rPr>
-                <w:rFonts w:cs="Times New Roman"/>
-                <w:szCs w:val="24"/>
-              </w:rPr>
-              <w:t xml:space="preserve">{ </w:t>
-            </w:r>
-            <w:proofErr w:type="spellStart"/>
-            <w:r>
-              <w:rPr>
-                <w:rFonts w:cs="Times New Roman"/>
-                <w:szCs w:val="24"/>
-              </w:rPr>
               <w:t>else</w:t>
-            </w:r>
-            <w:proofErr w:type="spellEnd"/>
-            <w:r>
-              <w:rPr>
-                <w:rFonts w:cs="Times New Roman"/>
-                <w:szCs w:val="24"/>
-              </w:rPr>
-              <w:t xml:space="preserve"> </w:t>
-            </w:r>
-            <w:proofErr w:type="spellStart"/>
-            <w:r>
-              <w:rPr>
-                <w:rFonts w:cs="Times New Roman"/>
-                <w:szCs w:val="24"/>
-              </w:rPr>
-              <w:t>if</w:t>
             </w:r>
             <w:proofErr w:type="spellEnd"/>
             <w:r>
@@ -3839,7 +3801,7 @@
                 <w:rFonts w:cs="Times New Roman"/>
                 <w:szCs w:val="24"/>
               </w:rPr>
-              <w:t>ELIF</w:t>
+              <w:t>ELSE</w:t>
             </w:r>
           </w:p>
         </w:tc>
@@ -3860,13 +3822,31 @@
                 <w:szCs w:val="24"/>
               </w:rPr>
             </w:pPr>
-            <w:r>
-              <w:rPr>
-                <w:rFonts w:cs="Times New Roman"/>
-                <w:szCs w:val="24"/>
-              </w:rPr>
-              <w:t>;</w:t>
-            </w:r>
+            <w:proofErr w:type="spellStart"/>
+            <w:r>
+              <w:rPr>
+                <w:rFonts w:cs="Times New Roman"/>
+                <w:szCs w:val="24"/>
+              </w:rPr>
+              <w:t>else</w:t>
+            </w:r>
+            <w:proofErr w:type="spellEnd"/>
+            <w:r>
+              <w:rPr>
+                <w:rFonts w:cs="Times New Roman"/>
+                <w:szCs w:val="24"/>
+              </w:rPr>
+              <w:t xml:space="preserve"> </w:t>
+            </w:r>
+            <w:proofErr w:type="spellStart"/>
+            <w:r>
+              <w:rPr>
+                <w:rFonts w:cs="Times New Roman"/>
+                <w:szCs w:val="24"/>
+              </w:rPr>
+              <w:t>if</w:t>
+            </w:r>
+            <w:proofErr w:type="spellEnd"/>
           </w:p>
         </w:tc>
         <w:tc>
@@ -3889,7 +3869,39 @@
                 <w:rFonts w:cs="Times New Roman"/>
                 <w:szCs w:val="24"/>
               </w:rPr>
-              <w:t>{;}</w:t>
+              <w:t xml:space="preserve">{ </w:t>
+            </w:r>
+            <w:proofErr w:type="spellStart"/>
+            <w:r>
+              <w:rPr>
+                <w:rFonts w:cs="Times New Roman"/>
+                <w:szCs w:val="24"/>
+              </w:rPr>
+              <w:t>else</w:t>
+            </w:r>
+            <w:proofErr w:type="spellEnd"/>
+            <w:r>
+              <w:rPr>
+                <w:rFonts w:cs="Times New Roman"/>
+                <w:szCs w:val="24"/>
+              </w:rPr>
+              <w:t xml:space="preserve"> </w:t>
+            </w:r>
+            <w:proofErr w:type="spellStart"/>
+            <w:r>
+              <w:rPr>
+                <w:rFonts w:cs="Times New Roman"/>
+                <w:szCs w:val="24"/>
+              </w:rPr>
+              <w:t>if</w:t>
+            </w:r>
+            <w:proofErr w:type="spellEnd"/>
+            <w:r>
+              <w:rPr>
+                <w:rFonts w:cs="Times New Roman"/>
+                <w:szCs w:val="24"/>
+              </w:rPr>
+              <w:t xml:space="preserve"> }</w:t>
             </w:r>
           </w:p>
         </w:tc>
@@ -3914,7 +3926,7 @@
                 <w:rFonts w:cs="Times New Roman"/>
                 <w:szCs w:val="24"/>
               </w:rPr>
-              <w:t>PUNCO</w:t>
+              <w:t>ELIF</w:t>
             </w:r>
           </w:p>
         </w:tc>
@@ -3935,15 +3947,13 @@
                 <w:szCs w:val="24"/>
               </w:rPr>
             </w:pPr>
-            <w:proofErr w:type="spellStart"/>
-            <w:r>
-              <w:rPr>
-                <w:rFonts w:cs="Times New Roman"/>
-                <w:szCs w:val="24"/>
-              </w:rPr>
-              <w:t>function</w:t>
-            </w:r>
-            <w:proofErr w:type="spellEnd"/>
+            <w:r>
+              <w:rPr>
+                <w:rFonts w:cs="Times New Roman"/>
+                <w:szCs w:val="24"/>
+              </w:rPr>
+              <w:t>;</w:t>
+            </w:r>
           </w:p>
         </w:tc>
         <w:tc>
@@ -3966,23 +3976,7 @@
                 <w:rFonts w:cs="Times New Roman"/>
                 <w:szCs w:val="24"/>
               </w:rPr>
-              <w:t xml:space="preserve">{ </w:t>
-            </w:r>
-            <w:proofErr w:type="spellStart"/>
-            <w:r>
-              <w:rPr>
-                <w:rFonts w:cs="Times New Roman"/>
-                <w:szCs w:val="24"/>
-              </w:rPr>
-              <w:t>function</w:t>
-            </w:r>
-            <w:proofErr w:type="spellEnd"/>
-            <w:r>
-              <w:rPr>
-                <w:rFonts w:cs="Times New Roman"/>
-                <w:szCs w:val="24"/>
-              </w:rPr>
-              <w:t xml:space="preserve"> }</w:t>
+              <w:t>{;}</w:t>
             </w:r>
           </w:p>
         </w:tc>
@@ -4007,7 +4001,7 @@
                 <w:rFonts w:cs="Times New Roman"/>
                 <w:szCs w:val="24"/>
               </w:rPr>
-              <w:t>FUNCION</w:t>
+              <w:t>PUNCO</w:t>
             </w:r>
           </w:p>
         </w:tc>
@@ -4034,7 +4028,7 @@
                 <w:rFonts w:cs="Times New Roman"/>
                 <w:szCs w:val="24"/>
               </w:rPr>
-              <w:t>begin</w:t>
+              <w:t>function</w:t>
             </w:r>
             <w:proofErr w:type="spellEnd"/>
           </w:p>
@@ -4067,7 +4061,7 @@
                 <w:rFonts w:cs="Times New Roman"/>
                 <w:szCs w:val="24"/>
               </w:rPr>
-              <w:t>begin</w:t>
+              <w:t>function</w:t>
             </w:r>
             <w:proofErr w:type="spellEnd"/>
             <w:r>
@@ -4100,7 +4094,7 @@
                 <w:rFonts w:cs="Times New Roman"/>
                 <w:szCs w:val="24"/>
               </w:rPr>
-              <w:t>BEGIN</w:t>
+              <w:t>FUNCION</w:t>
             </w:r>
           </w:p>
         </w:tc>
@@ -4128,6 +4122,99 @@
                 <w:szCs w:val="24"/>
               </w:rPr>
               <w:lastRenderedPageBreak/>
+              <w:t>begin</w:t>
+            </w:r>
+            <w:proofErr w:type="spellEnd"/>
+          </w:p>
+        </w:tc>
+        <w:tc>
+          <w:tcPr>
+            <w:tcW w:w="3284" w:type="dxa"/>
+            <w:tcBorders>
+              <w:right w:val="single" w:sz="4" w:space="0" w:color="auto"/>
+            </w:tcBorders>
+            <w:shd w:val="clear" w:color="auto" w:fill="F2F2F2" w:themeFill="background1" w:themeFillShade="F2"/>
+          </w:tcPr>
+          <w:p>
+            <w:pPr>
+              <w:rPr>
+                <w:rFonts w:cs="Times New Roman"/>
+                <w:szCs w:val="24"/>
+              </w:rPr>
+            </w:pPr>
+            <w:r>
+              <w:rPr>
+                <w:rFonts w:cs="Times New Roman"/>
+                <w:szCs w:val="24"/>
+              </w:rPr>
+              <w:t xml:space="preserve">{ </w:t>
+            </w:r>
+            <w:proofErr w:type="spellStart"/>
+            <w:r>
+              <w:rPr>
+                <w:rFonts w:cs="Times New Roman"/>
+                <w:szCs w:val="24"/>
+              </w:rPr>
+              <w:t>begin</w:t>
+            </w:r>
+            <w:proofErr w:type="spellEnd"/>
+            <w:r>
+              <w:rPr>
+                <w:rFonts w:cs="Times New Roman"/>
+                <w:szCs w:val="24"/>
+              </w:rPr>
+              <w:t xml:space="preserve"> }</w:t>
+            </w:r>
+          </w:p>
+        </w:tc>
+        <w:tc>
+          <w:tcPr>
+            <w:tcW w:w="2268" w:type="dxa"/>
+            <w:tcBorders>
+              <w:left w:val="single" w:sz="4" w:space="0" w:color="auto"/>
+              <w:right w:val="single" w:sz="12" w:space="0" w:color="auto"/>
+            </w:tcBorders>
+            <w:shd w:val="clear" w:color="auto" w:fill="F2F2F2" w:themeFill="background1" w:themeFillShade="F2"/>
+          </w:tcPr>
+          <w:p>
+            <w:pPr>
+              <w:rPr>
+                <w:rFonts w:cs="Times New Roman"/>
+                <w:szCs w:val="24"/>
+              </w:rPr>
+            </w:pPr>
+            <w:r>
+              <w:rPr>
+                <w:rFonts w:cs="Times New Roman"/>
+                <w:szCs w:val="24"/>
+              </w:rPr>
+              <w:t>BEGIN</w:t>
+            </w:r>
+          </w:p>
+        </w:tc>
+      </w:tr>
+      <w:tr>
+        <w:tc>
+          <w:tcPr>
+            <w:tcW w:w="3168" w:type="dxa"/>
+            <w:tcBorders>
+              <w:left w:val="single" w:sz="12" w:space="0" w:color="auto"/>
+            </w:tcBorders>
+            <w:shd w:val="clear" w:color="auto" w:fill="F2F2F2" w:themeFill="background1" w:themeFillShade="F2"/>
+          </w:tcPr>
+          <w:p>
+            <w:pPr>
+              <w:rPr>
+                <w:rFonts w:cs="Times New Roman"/>
+                <w:szCs w:val="24"/>
+              </w:rPr>
+            </w:pPr>
+            <w:proofErr w:type="spellStart"/>
+            <w:r>
+              <w:rPr>
+                <w:rFonts w:cs="Times New Roman"/>
+                <w:szCs w:val="24"/>
+              </w:rPr>
               <w:t>end</w:t>
             </w:r>
             <w:proofErr w:type="spellEnd"/>
@@ -4685,8 +4772,6 @@
               </w:rPr>
               <w:t>CORC</w:t>
             </w:r>
-            <w:bookmarkStart w:id="0" w:name="_GoBack"/>
-            <w:bookmarkEnd w:id="0"/>
           </w:p>
         </w:tc>
       </w:tr>

</xml_diff>

<commit_message>
Practica 2 Tabla tokens
</commit_message>
<xml_diff>
--- a/Practica1/tablaDeTokens.docx
+++ b/Practica1/tablaDeTokens.docx
@@ -1,12 +1,12 @@
 
 <file path=word/document.xml><?xml version="1.0" encoding="utf-8"?>
-<w:document xmlns:wpc="http://schemas.microsoft.com/office/word/2010/wordprocessingCanvas" xmlns:mc="http://schemas.openxmlformats.org/markup-compatibility/2006" xmlns:o="urn:schemas-microsoft-com:office:office" xmlns:r="http://schemas.openxmlformats.org/officeDocument/2006/relationships" xmlns:m="http://schemas.openxmlformats.org/officeDocument/2006/math" xmlns:v="urn:schemas-microsoft-com:vml" xmlns:wp14="http://schemas.microsoft.com/office/word/2010/wordprocessingDrawing" xmlns:wp="http://schemas.openxmlformats.org/drawingml/2006/wordprocessingDrawing" xmlns:w10="urn:schemas-microsoft-com:office:word" xmlns:w="http://schemas.openxmlformats.org/wordprocessingml/2006/main" xmlns:w14="http://schemas.microsoft.com/office/word/2010/wordml" xmlns:wpg="http://schemas.microsoft.com/office/word/2010/wordprocessingGroup" xmlns:wpi="http://schemas.microsoft.com/office/word/2010/wordprocessingInk" xmlns:wne="http://schemas.microsoft.com/office/word/2006/wordml" xmlns:wps="http://schemas.microsoft.com/office/word/2010/wordprocessingShape" mc:Ignorable="w14 wp14">
+<w:document xmlns:ve="http://schemas.openxmlformats.org/markup-compatibility/2006" xmlns:o="urn:schemas-microsoft-com:office:office" xmlns:r="http://schemas.openxmlformats.org/officeDocument/2006/relationships" xmlns:m="http://schemas.openxmlformats.org/officeDocument/2006/math" xmlns:v="urn:schemas-microsoft-com:vml" xmlns:wp="http://schemas.openxmlformats.org/drawingml/2006/wordprocessingDrawing" xmlns:w10="urn:schemas-microsoft-com:office:word" xmlns:w="http://schemas.openxmlformats.org/wordprocessingml/2006/main" xmlns:wne="http://schemas.microsoft.com/office/word/2006/wordml">
   <w:body>
     <w:tbl>
       <w:tblPr>
         <w:tblStyle w:val="Tablaconcuadrcula"/>
         <w:tblW w:w="0" w:type="auto"/>
-        <w:tblLook w:val="04A0" w:firstRow="1" w:lastRow="0" w:firstColumn="1" w:lastColumn="0" w:noHBand="0" w:noVBand="1"/>
+        <w:tblLook w:val="04A0"/>
       </w:tblPr>
       <w:tblGrid>
         <w:gridCol w:w="3168"/>
@@ -47,7 +47,7 @@
           </w:tcPr>
           <w:p>
             <w:r>
-              <w:t>Token</w:t>
+              <w:t>Atributos</w:t>
             </w:r>
           </w:p>
         </w:tc>
@@ -64,7 +64,7 @@
           </w:tcPr>
           <w:p>
             <w:r>
-              <w:t>Gramática Abstracta</w:t>
+              <w:t>Token</w:t>
             </w:r>
           </w:p>
         </w:tc>
@@ -91,8 +91,17 @@
                 <w:rFonts w:cs="Times New Roman"/>
                 <w:szCs w:val="24"/>
               </w:rPr>
-              <w:t>: set of integer</w:t>
-            </w:r>
+              <w:t xml:space="preserve">: set of </w:t>
+            </w:r>
+            <w:proofErr w:type="spellStart"/>
+            <w:r>
+              <w:rPr>
+                <w:rFonts w:cs="Times New Roman"/>
+                <w:szCs w:val="24"/>
+              </w:rPr>
+              <w:t>integer</w:t>
+            </w:r>
+            <w:proofErr w:type="spellEnd"/>
           </w:p>
         </w:tc>
         <w:tc>
@@ -152,22 +161,32 @@
                 <w:szCs w:val="24"/>
                 <w:lang w:val="en-US"/>
               </w:rPr>
-              <w:t>: set of boolean</w:t>
-            </w:r>
-          </w:p>
-          <w:p>
-            <w:pPr>
-              <w:rPr>
-                <w:rFonts w:cs="Times New Roman"/>
-                <w:szCs w:val="24"/>
-              </w:rPr>
-            </w:pPr>
+              <w:t xml:space="preserve">: set of </w:t>
+            </w:r>
+            <w:proofErr w:type="spellStart"/>
             <w:r>
               <w:rPr>
                 <w:rFonts w:cs="Times New Roman"/>
                 <w:szCs w:val="24"/>
                 <w:lang w:val="en-US"/>
               </w:rPr>
+              <w:t>boolean</w:t>
+            </w:r>
+            <w:proofErr w:type="spellEnd"/>
+          </w:p>
+          <w:p>
+            <w:pPr>
+              <w:rPr>
+                <w:rFonts w:cs="Times New Roman"/>
+                <w:szCs w:val="24"/>
+              </w:rPr>
+            </w:pPr>
+            <w:r>
+              <w:rPr>
+                <w:rFonts w:cs="Times New Roman"/>
+                <w:szCs w:val="24"/>
+                <w:lang w:val="en-US"/>
+              </w:rPr>
               <w:t>: integer</w:t>
             </w:r>
             <w:r>
@@ -215,8 +234,17 @@
                 <w:rFonts w:cs="Times New Roman"/>
                 <w:szCs w:val="24"/>
               </w:rPr>
-              <w:t>: boolean</w:t>
-            </w:r>
+              <w:t xml:space="preserve">: </w:t>
+            </w:r>
+            <w:proofErr w:type="spellStart"/>
+            <w:r>
+              <w:rPr>
+                <w:rFonts w:cs="Times New Roman"/>
+                <w:szCs w:val="24"/>
+              </w:rPr>
+              <w:t>boolean</w:t>
+            </w:r>
+            <w:proofErr w:type="spellEnd"/>
             <w:r>
               <w:rPr>
                 <w:rFonts w:cs="Times New Roman"/>
@@ -354,8 +382,17 @@
                 <w:rFonts w:cs="Times New Roman"/>
                 <w:szCs w:val="24"/>
               </w:rPr>
-              <w:t>set of character</w:t>
-            </w:r>
+              <w:t xml:space="preserve">set of </w:t>
+            </w:r>
+            <w:proofErr w:type="spellStart"/>
+            <w:r>
+              <w:rPr>
+                <w:rFonts w:cs="Times New Roman"/>
+                <w:szCs w:val="24"/>
+              </w:rPr>
+              <w:t>character</w:t>
+            </w:r>
+            <w:proofErr w:type="spellEnd"/>
           </w:p>
         </w:tc>
         <w:tc>
@@ -424,8 +461,17 @@
                 <w:rFonts w:cs="Times New Roman"/>
                 <w:szCs w:val="24"/>
               </w:rPr>
-              <w:t>set of boolean</w:t>
-            </w:r>
+              <w:t xml:space="preserve">set of </w:t>
+            </w:r>
+            <w:proofErr w:type="spellStart"/>
+            <w:r>
+              <w:rPr>
+                <w:rFonts w:cs="Times New Roman"/>
+                <w:szCs w:val="24"/>
+              </w:rPr>
+              <w:t>boolean</w:t>
+            </w:r>
+            <w:proofErr w:type="spellEnd"/>
           </w:p>
         </w:tc>
         <w:tc>
@@ -489,6 +535,7 @@
               </w:rPr>
               <w:t xml:space="preserve">: </w:t>
             </w:r>
+            <w:proofErr w:type="spellStart"/>
             <w:r>
               <w:rPr>
                 <w:rFonts w:cs="Times New Roman"/>
@@ -496,6 +543,7 @@
               </w:rPr>
               <w:t>integer</w:t>
             </w:r>
+            <w:proofErr w:type="spellEnd"/>
           </w:p>
         </w:tc>
         <w:tc>
@@ -629,6 +677,7 @@
               </w:rPr>
               <w:t xml:space="preserve">: </w:t>
             </w:r>
+            <w:proofErr w:type="spellStart"/>
             <w:r>
               <w:rPr>
                 <w:rFonts w:cs="Times New Roman"/>
@@ -636,6 +685,7 @@
               </w:rPr>
               <w:t>character</w:t>
             </w:r>
+            <w:proofErr w:type="spellEnd"/>
           </w:p>
         </w:tc>
         <w:tc>
@@ -699,6 +749,7 @@
               </w:rPr>
               <w:t xml:space="preserve">: </w:t>
             </w:r>
+            <w:proofErr w:type="spellStart"/>
             <w:r>
               <w:rPr>
                 <w:rFonts w:cs="Times New Roman"/>
@@ -706,6 +757,7 @@
               </w:rPr>
               <w:t>boolean</w:t>
             </w:r>
+            <w:proofErr w:type="spellEnd"/>
           </w:p>
         </w:tc>
         <w:tc>
@@ -904,7 +956,15 @@
                 <w:rFonts w:cs="Times New Roman"/>
                 <w:szCs w:val="24"/>
               </w:rPr>
-              <w:t>, o</w:t>
+              <w:t xml:space="preserve">, </w:t>
+            </w:r>
+            <w:proofErr w:type="spellStart"/>
+            <w:r>
+              <w:rPr>
+                <w:rFonts w:cs="Times New Roman"/>
+                <w:szCs w:val="24"/>
+              </w:rPr>
+              <w:t>o</w:t>
             </w:r>
             <w:r>
               <w:rPr>
@@ -913,6 +973,7 @@
               </w:rPr>
               <w:t>r</w:t>
             </w:r>
+            <w:proofErr w:type="spellEnd"/>
             <w:r>
               <w:rPr>
                 <w:rFonts w:cs="Times New Roman"/>
@@ -920,6 +981,7 @@
               </w:rPr>
               <w:t xml:space="preserve">, </w:t>
             </w:r>
+            <w:proofErr w:type="spellStart"/>
             <w:r>
               <w:rPr>
                 <w:rFonts w:cs="Times New Roman"/>
@@ -927,6 +989,7 @@
               </w:rPr>
               <w:t>xor</w:t>
             </w:r>
+            <w:proofErr w:type="spellEnd"/>
             <w:r>
               <w:rPr>
                 <w:rFonts w:cs="Times New Roman"/>
@@ -1435,6 +1498,7 @@
                 <w:szCs w:val="24"/>
               </w:rPr>
             </w:pPr>
+            <w:proofErr w:type="spellStart"/>
             <w:r>
               <w:rPr>
                 <w:rFonts w:cs="Times New Roman"/>
@@ -1442,6 +1506,7 @@
               </w:rPr>
               <w:t>or</w:t>
             </w:r>
+            <w:proofErr w:type="spellEnd"/>
           </w:p>
         </w:tc>
         <w:tc>
@@ -1498,6 +1563,7 @@
                 <w:szCs w:val="24"/>
               </w:rPr>
             </w:pPr>
+            <w:proofErr w:type="spellStart"/>
             <w:r>
               <w:rPr>
                 <w:rFonts w:cs="Times New Roman"/>
@@ -1505,6 +1571,7 @@
               </w:rPr>
               <w:t>xor</w:t>
             </w:r>
+            <w:proofErr w:type="spellEnd"/>
           </w:p>
         </w:tc>
         <w:tc>
@@ -1955,7 +2022,23 @@
                 <w:rFonts w:cs="Times New Roman"/>
                 <w:szCs w:val="24"/>
               </w:rPr>
-              <w:t>&lt;constanteReal&gt;</w:t>
+              <w:t>&lt;</w:t>
+            </w:r>
+            <w:proofErr w:type="spellStart"/>
+            <w:r>
+              <w:rPr>
+                <w:rFonts w:cs="Times New Roman"/>
+                <w:szCs w:val="24"/>
+              </w:rPr>
+              <w:t>constanteReal</w:t>
+            </w:r>
+            <w:proofErr w:type="spellEnd"/>
+            <w:r>
+              <w:rPr>
+                <w:rFonts w:cs="Times New Roman"/>
+                <w:szCs w:val="24"/>
+              </w:rPr>
+              <w:t>&gt;</w:t>
             </w:r>
             <w:r>
               <w:rPr>
@@ -2077,7 +2160,23 @@
                 <w:rFonts w:cs="Times New Roman"/>
                 <w:szCs w:val="24"/>
               </w:rPr>
-              <w:t>&lt;constanteReal&gt;</w:t>
+              <w:t>&lt;</w:t>
+            </w:r>
+            <w:proofErr w:type="spellStart"/>
+            <w:r>
+              <w:rPr>
+                <w:rFonts w:cs="Times New Roman"/>
+                <w:szCs w:val="24"/>
+              </w:rPr>
+              <w:t>constanteReal</w:t>
+            </w:r>
+            <w:proofErr w:type="spellEnd"/>
+            <w:r>
+              <w:rPr>
+                <w:rFonts w:cs="Times New Roman"/>
+                <w:szCs w:val="24"/>
+              </w:rPr>
+              <w:t>&gt;</w:t>
             </w:r>
           </w:p>
         </w:tc>
@@ -2140,7 +2239,23 @@
                 <w:rFonts w:cs="Times New Roman"/>
                 <w:szCs w:val="24"/>
               </w:rPr>
-              <w:t>&lt;constanteEntera&gt;</w:t>
+              <w:t>&lt;</w:t>
+            </w:r>
+            <w:proofErr w:type="spellStart"/>
+            <w:r>
+              <w:rPr>
+                <w:rFonts w:cs="Times New Roman"/>
+                <w:szCs w:val="24"/>
+              </w:rPr>
+              <w:t>constanteEntera</w:t>
+            </w:r>
+            <w:proofErr w:type="spellEnd"/>
+            <w:r>
+              <w:rPr>
+                <w:rFonts w:cs="Times New Roman"/>
+                <w:szCs w:val="24"/>
+              </w:rPr>
+              <w:t>&gt;</w:t>
             </w:r>
           </w:p>
         </w:tc>
@@ -2164,7 +2279,23 @@
                 <w:rFonts w:cs="Times New Roman"/>
                 <w:szCs w:val="24"/>
               </w:rPr>
-              <w:t>{&lt;constanteEntera&gt;}</w:t>
+              <w:t>{&lt;</w:t>
+            </w:r>
+            <w:proofErr w:type="spellStart"/>
+            <w:r>
+              <w:rPr>
+                <w:rFonts w:cs="Times New Roman"/>
+                <w:szCs w:val="24"/>
+              </w:rPr>
+              <w:t>constanteEntera</w:t>
+            </w:r>
+            <w:proofErr w:type="spellEnd"/>
+            <w:r>
+              <w:rPr>
+                <w:rFonts w:cs="Times New Roman"/>
+                <w:szCs w:val="24"/>
+              </w:rPr>
+              <w:t>&gt;}</w:t>
             </w:r>
           </w:p>
         </w:tc>
@@ -2285,6 +2416,7 @@
                 <w:szCs w:val="24"/>
               </w:rPr>
             </w:pPr>
+            <w:proofErr w:type="spellStart"/>
             <w:r>
               <w:rPr>
                 <w:rFonts w:cs="Times New Roman"/>
@@ -2292,6 +2424,7 @@
               </w:rPr>
               <w:t>not</w:t>
             </w:r>
+            <w:proofErr w:type="spellEnd"/>
           </w:p>
         </w:tc>
         <w:tc>
@@ -2314,7 +2447,23 @@
                 <w:rFonts w:cs="Times New Roman"/>
                 <w:szCs w:val="24"/>
               </w:rPr>
-              <w:t>{not}</w:t>
+              <w:t>{</w:t>
+            </w:r>
+            <w:proofErr w:type="spellStart"/>
+            <w:r>
+              <w:rPr>
+                <w:rFonts w:cs="Times New Roman"/>
+                <w:szCs w:val="24"/>
+              </w:rPr>
+              <w:t>not</w:t>
+            </w:r>
+            <w:proofErr w:type="spellEnd"/>
+            <w:r>
+              <w:rPr>
+                <w:rFonts w:cs="Times New Roman"/>
+                <w:szCs w:val="24"/>
+              </w:rPr>
+              <w:t>}</w:t>
             </w:r>
           </w:p>
         </w:tc>
@@ -2590,7 +2739,23 @@
                 <w:rFonts w:cs="Times New Roman"/>
                 <w:szCs w:val="24"/>
               </w:rPr>
-              <w:t>&lt;nomb_salida&gt;</w:t>
+              <w:t>&lt;</w:t>
+            </w:r>
+            <w:proofErr w:type="spellStart"/>
+            <w:r>
+              <w:rPr>
+                <w:rFonts w:cs="Times New Roman"/>
+                <w:szCs w:val="24"/>
+              </w:rPr>
+              <w:t>nomb_salida</w:t>
+            </w:r>
+            <w:proofErr w:type="spellEnd"/>
+            <w:r>
+              <w:rPr>
+                <w:rFonts w:cs="Times New Roman"/>
+                <w:szCs w:val="24"/>
+              </w:rPr>
+              <w:t>&gt;</w:t>
             </w:r>
           </w:p>
         </w:tc>
@@ -2614,7 +2779,23 @@
                 <w:rFonts w:cs="Times New Roman"/>
                 <w:szCs w:val="24"/>
               </w:rPr>
-              <w:t>{&lt;nomb_salida&gt;}</w:t>
+              <w:t>{&lt;</w:t>
+            </w:r>
+            <w:proofErr w:type="spellStart"/>
+            <w:r>
+              <w:rPr>
+                <w:rFonts w:cs="Times New Roman"/>
+                <w:szCs w:val="24"/>
+              </w:rPr>
+              <w:t>nomb_salida</w:t>
+            </w:r>
+            <w:proofErr w:type="spellEnd"/>
+            <w:r>
+              <w:rPr>
+                <w:rFonts w:cs="Times New Roman"/>
+                <w:szCs w:val="24"/>
+              </w:rPr>
+              <w:t>&gt;}</w:t>
             </w:r>
           </w:p>
         </w:tc>
@@ -2906,7 +3087,23 @@
                 <w:rFonts w:cs="Times New Roman"/>
                 <w:szCs w:val="24"/>
               </w:rPr>
-              <w:t>&lt;nomb_entrada&gt;</w:t>
+              <w:t>&lt;</w:t>
+            </w:r>
+            <w:proofErr w:type="spellStart"/>
+            <w:r>
+              <w:rPr>
+                <w:rFonts w:cs="Times New Roman"/>
+                <w:szCs w:val="24"/>
+              </w:rPr>
+              <w:t>nomb_entrada</w:t>
+            </w:r>
+            <w:proofErr w:type="spellEnd"/>
+            <w:r>
+              <w:rPr>
+                <w:rFonts w:cs="Times New Roman"/>
+                <w:szCs w:val="24"/>
+              </w:rPr>
+              <w:t>&gt;</w:t>
             </w:r>
           </w:p>
         </w:tc>
@@ -2930,7 +3127,23 @@
                 <w:rFonts w:cs="Times New Roman"/>
                 <w:szCs w:val="24"/>
               </w:rPr>
-              <w:t>{&lt;nomb_entrada&gt;}</w:t>
+              <w:t>{&lt;</w:t>
+            </w:r>
+            <w:proofErr w:type="spellStart"/>
+            <w:r>
+              <w:rPr>
+                <w:rFonts w:cs="Times New Roman"/>
+                <w:szCs w:val="24"/>
+              </w:rPr>
+              <w:t>nomb_entrada</w:t>
+            </w:r>
+            <w:proofErr w:type="spellEnd"/>
+            <w:r>
+              <w:rPr>
+                <w:rFonts w:cs="Times New Roman"/>
+                <w:szCs w:val="24"/>
+              </w:rPr>
+              <w:t>&gt;}</w:t>
             </w:r>
           </w:p>
         </w:tc>
@@ -2976,6 +3189,7 @@
                 <w:szCs w:val="24"/>
               </w:rPr>
             </w:pPr>
+            <w:proofErr w:type="spellStart"/>
             <w:r>
               <w:rPr>
                 <w:rFonts w:cs="Times New Roman"/>
@@ -2983,6 +3197,7 @@
               </w:rPr>
               <w:t>for</w:t>
             </w:r>
+            <w:proofErr w:type="spellEnd"/>
           </w:p>
         </w:tc>
         <w:tc>
@@ -3005,7 +3220,23 @@
                 <w:rFonts w:cs="Times New Roman"/>
                 <w:szCs w:val="24"/>
               </w:rPr>
-              <w:t>{ for }</w:t>
+              <w:t xml:space="preserve">{ </w:t>
+            </w:r>
+            <w:proofErr w:type="spellStart"/>
+            <w:r>
+              <w:rPr>
+                <w:rFonts w:cs="Times New Roman"/>
+                <w:szCs w:val="24"/>
+              </w:rPr>
+              <w:t>for</w:t>
+            </w:r>
+            <w:proofErr w:type="spellEnd"/>
+            <w:r>
+              <w:rPr>
+                <w:rFonts w:cs="Times New Roman"/>
+                <w:szCs w:val="24"/>
+              </w:rPr>
+              <w:t xml:space="preserve"> }</w:t>
             </w:r>
           </w:p>
         </w:tc>
@@ -3126,6 +3357,7 @@
                 <w:szCs w:val="24"/>
               </w:rPr>
             </w:pPr>
+            <w:proofErr w:type="spellStart"/>
             <w:r>
               <w:rPr>
                 <w:rFonts w:cs="Times New Roman"/>
@@ -3133,6 +3365,7 @@
               </w:rPr>
               <w:t>to</w:t>
             </w:r>
+            <w:proofErr w:type="spellEnd"/>
           </w:p>
         </w:tc>
         <w:tc>
@@ -3155,7 +3388,23 @@
                 <w:rFonts w:cs="Times New Roman"/>
                 <w:szCs w:val="24"/>
               </w:rPr>
-              <w:t>{ to }</w:t>
+              <w:t xml:space="preserve">{ </w:t>
+            </w:r>
+            <w:proofErr w:type="spellStart"/>
+            <w:r>
+              <w:rPr>
+                <w:rFonts w:cs="Times New Roman"/>
+                <w:szCs w:val="24"/>
+              </w:rPr>
+              <w:t>to</w:t>
+            </w:r>
+            <w:proofErr w:type="spellEnd"/>
+            <w:r>
+              <w:rPr>
+                <w:rFonts w:cs="Times New Roman"/>
+                <w:szCs w:val="24"/>
+              </w:rPr>
+              <w:t xml:space="preserve"> }</w:t>
             </w:r>
           </w:p>
         </w:tc>
@@ -3276,6 +3525,7 @@
                 <w:szCs w:val="24"/>
               </w:rPr>
             </w:pPr>
+            <w:proofErr w:type="spellStart"/>
             <w:r>
               <w:rPr>
                 <w:rFonts w:cs="Times New Roman"/>
@@ -3283,6 +3533,7 @@
               </w:rPr>
               <w:t>while</w:t>
             </w:r>
+            <w:proofErr w:type="spellEnd"/>
           </w:p>
         </w:tc>
         <w:tc>
@@ -3305,7 +3556,23 @@
                 <w:rFonts w:cs="Times New Roman"/>
                 <w:szCs w:val="24"/>
               </w:rPr>
-              <w:t>{ while }</w:t>
+              <w:t xml:space="preserve">{ </w:t>
+            </w:r>
+            <w:proofErr w:type="spellStart"/>
+            <w:r>
+              <w:rPr>
+                <w:rFonts w:cs="Times New Roman"/>
+                <w:szCs w:val="24"/>
+              </w:rPr>
+              <w:t>while</w:t>
+            </w:r>
+            <w:proofErr w:type="spellEnd"/>
+            <w:r>
+              <w:rPr>
+                <w:rFonts w:cs="Times New Roman"/>
+                <w:szCs w:val="24"/>
+              </w:rPr>
+              <w:t xml:space="preserve"> }</w:t>
             </w:r>
           </w:p>
         </w:tc>
@@ -3351,6 +3618,7 @@
                 <w:szCs w:val="24"/>
               </w:rPr>
             </w:pPr>
+            <w:proofErr w:type="spellStart"/>
             <w:r>
               <w:rPr>
                 <w:rFonts w:cs="Times New Roman"/>
@@ -3358,6 +3626,7 @@
               </w:rPr>
               <w:t>if</w:t>
             </w:r>
+            <w:proofErr w:type="spellEnd"/>
           </w:p>
         </w:tc>
         <w:tc>
@@ -3380,7 +3649,23 @@
                 <w:rFonts w:cs="Times New Roman"/>
                 <w:szCs w:val="24"/>
               </w:rPr>
-              <w:t>{ if }</w:t>
+              <w:t xml:space="preserve">{ </w:t>
+            </w:r>
+            <w:proofErr w:type="spellStart"/>
+            <w:r>
+              <w:rPr>
+                <w:rFonts w:cs="Times New Roman"/>
+                <w:szCs w:val="24"/>
+              </w:rPr>
+              <w:t>if</w:t>
+            </w:r>
+            <w:proofErr w:type="spellEnd"/>
+            <w:r>
+              <w:rPr>
+                <w:rFonts w:cs="Times New Roman"/>
+                <w:szCs w:val="24"/>
+              </w:rPr>
+              <w:t xml:space="preserve"> }</w:t>
             </w:r>
           </w:p>
         </w:tc>
@@ -3426,6 +3711,7 @@
                 <w:szCs w:val="24"/>
               </w:rPr>
             </w:pPr>
+            <w:proofErr w:type="spellStart"/>
             <w:r>
               <w:rPr>
                 <w:rFonts w:cs="Times New Roman"/>
@@ -3433,6 +3719,7 @@
               </w:rPr>
               <w:t>then</w:t>
             </w:r>
+            <w:proofErr w:type="spellEnd"/>
           </w:p>
         </w:tc>
         <w:tc>
@@ -3455,7 +3742,23 @@
                 <w:rFonts w:cs="Times New Roman"/>
                 <w:szCs w:val="24"/>
               </w:rPr>
-              <w:t>{ then }</w:t>
+              <w:t xml:space="preserve">{ </w:t>
+            </w:r>
+            <w:proofErr w:type="spellStart"/>
+            <w:r>
+              <w:rPr>
+                <w:rFonts w:cs="Times New Roman"/>
+                <w:szCs w:val="24"/>
+              </w:rPr>
+              <w:t>then</w:t>
+            </w:r>
+            <w:proofErr w:type="spellEnd"/>
+            <w:r>
+              <w:rPr>
+                <w:rFonts w:cs="Times New Roman"/>
+                <w:szCs w:val="24"/>
+              </w:rPr>
+              <w:t xml:space="preserve"> }</w:t>
             </w:r>
           </w:p>
         </w:tc>
@@ -3501,6 +3804,7 @@
                 <w:szCs w:val="24"/>
               </w:rPr>
             </w:pPr>
+            <w:proofErr w:type="spellStart"/>
             <w:r>
               <w:rPr>
                 <w:rFonts w:cs="Times New Roman"/>
@@ -3508,6 +3812,7 @@
               </w:rPr>
               <w:t>else</w:t>
             </w:r>
+            <w:proofErr w:type="spellEnd"/>
           </w:p>
         </w:tc>
         <w:tc>
@@ -3530,7 +3835,23 @@
                 <w:rFonts w:cs="Times New Roman"/>
                 <w:szCs w:val="24"/>
               </w:rPr>
-              <w:t>{ else }</w:t>
+              <w:t xml:space="preserve">{ </w:t>
+            </w:r>
+            <w:proofErr w:type="spellStart"/>
+            <w:r>
+              <w:rPr>
+                <w:rFonts w:cs="Times New Roman"/>
+                <w:szCs w:val="24"/>
+              </w:rPr>
+              <w:t>else</w:t>
+            </w:r>
+            <w:proofErr w:type="spellEnd"/>
+            <w:r>
+              <w:rPr>
+                <w:rFonts w:cs="Times New Roman"/>
+                <w:szCs w:val="24"/>
+              </w:rPr>
+              <w:t xml:space="preserve"> }</w:t>
             </w:r>
           </w:p>
         </w:tc>
@@ -3576,13 +3897,31 @@
                 <w:szCs w:val="24"/>
               </w:rPr>
             </w:pPr>
-            <w:r>
-              <w:rPr>
-                <w:rFonts w:cs="Times New Roman"/>
-                <w:szCs w:val="24"/>
-              </w:rPr>
-              <w:t>else if</w:t>
-            </w:r>
+            <w:proofErr w:type="spellStart"/>
+            <w:r>
+              <w:rPr>
+                <w:rFonts w:cs="Times New Roman"/>
+                <w:szCs w:val="24"/>
+              </w:rPr>
+              <w:t>else</w:t>
+            </w:r>
+            <w:proofErr w:type="spellEnd"/>
+            <w:r>
+              <w:rPr>
+                <w:rFonts w:cs="Times New Roman"/>
+                <w:szCs w:val="24"/>
+              </w:rPr>
+              <w:t xml:space="preserve"> </w:t>
+            </w:r>
+            <w:proofErr w:type="spellStart"/>
+            <w:r>
+              <w:rPr>
+                <w:rFonts w:cs="Times New Roman"/>
+                <w:szCs w:val="24"/>
+              </w:rPr>
+              <w:t>if</w:t>
+            </w:r>
+            <w:proofErr w:type="spellEnd"/>
           </w:p>
         </w:tc>
         <w:tc>
@@ -3605,7 +3944,39 @@
                 <w:rFonts w:cs="Times New Roman"/>
                 <w:szCs w:val="24"/>
               </w:rPr>
-              <w:t>{ else if }</w:t>
+              <w:t xml:space="preserve">{ </w:t>
+            </w:r>
+            <w:proofErr w:type="spellStart"/>
+            <w:r>
+              <w:rPr>
+                <w:rFonts w:cs="Times New Roman"/>
+                <w:szCs w:val="24"/>
+              </w:rPr>
+              <w:t>else</w:t>
+            </w:r>
+            <w:proofErr w:type="spellEnd"/>
+            <w:r>
+              <w:rPr>
+                <w:rFonts w:cs="Times New Roman"/>
+                <w:szCs w:val="24"/>
+              </w:rPr>
+              <w:t xml:space="preserve"> </w:t>
+            </w:r>
+            <w:proofErr w:type="spellStart"/>
+            <w:r>
+              <w:rPr>
+                <w:rFonts w:cs="Times New Roman"/>
+                <w:szCs w:val="24"/>
+              </w:rPr>
+              <w:t>if</w:t>
+            </w:r>
+            <w:proofErr w:type="spellEnd"/>
+            <w:r>
+              <w:rPr>
+                <w:rFonts w:cs="Times New Roman"/>
+                <w:szCs w:val="24"/>
+              </w:rPr>
+              <w:t xml:space="preserve"> }</w:t>
             </w:r>
           </w:p>
         </w:tc>
@@ -3726,14 +4097,15 @@
                 <w:szCs w:val="24"/>
               </w:rPr>
             </w:pPr>
-            <w:r>
-              <w:rPr>
-                <w:rFonts w:cs="Times New Roman"/>
-                <w:szCs w:val="24"/>
-              </w:rPr>
-              <w:lastRenderedPageBreak/>
+            <w:proofErr w:type="spellStart"/>
+            <w:r>
+              <w:rPr>
+                <w:rFonts w:cs="Times New Roman"/>
+                <w:szCs w:val="24"/>
+              </w:rPr>
               <w:t>function</w:t>
             </w:r>
+            <w:proofErr w:type="spellEnd"/>
           </w:p>
         </w:tc>
         <w:tc>
@@ -3756,7 +4128,23 @@
                 <w:rFonts w:cs="Times New Roman"/>
                 <w:szCs w:val="24"/>
               </w:rPr>
-              <w:t>{ function }</w:t>
+              <w:t xml:space="preserve">{ </w:t>
+            </w:r>
+            <w:proofErr w:type="spellStart"/>
+            <w:r>
+              <w:rPr>
+                <w:rFonts w:cs="Times New Roman"/>
+                <w:szCs w:val="24"/>
+              </w:rPr>
+              <w:t>function</w:t>
+            </w:r>
+            <w:proofErr w:type="spellEnd"/>
+            <w:r>
+              <w:rPr>
+                <w:rFonts w:cs="Times New Roman"/>
+                <w:szCs w:val="24"/>
+              </w:rPr>
+              <w:t xml:space="preserve"> }</w:t>
             </w:r>
           </w:p>
         </w:tc>
@@ -3802,6 +4190,7 @@
                 <w:szCs w:val="24"/>
               </w:rPr>
             </w:pPr>
+            <w:proofErr w:type="spellStart"/>
             <w:r>
               <w:rPr>
                 <w:rFonts w:cs="Times New Roman"/>
@@ -3809,6 +4198,7 @@
               </w:rPr>
               <w:t>begin</w:t>
             </w:r>
+            <w:proofErr w:type="spellEnd"/>
           </w:p>
         </w:tc>
         <w:tc>
@@ -3831,7 +4221,23 @@
                 <w:rFonts w:cs="Times New Roman"/>
                 <w:szCs w:val="24"/>
               </w:rPr>
-              <w:t>{ begin }</w:t>
+              <w:t xml:space="preserve">{ </w:t>
+            </w:r>
+            <w:proofErr w:type="spellStart"/>
+            <w:r>
+              <w:rPr>
+                <w:rFonts w:cs="Times New Roman"/>
+                <w:szCs w:val="24"/>
+              </w:rPr>
+              <w:t>begin</w:t>
+            </w:r>
+            <w:proofErr w:type="spellEnd"/>
+            <w:r>
+              <w:rPr>
+                <w:rFonts w:cs="Times New Roman"/>
+                <w:szCs w:val="24"/>
+              </w:rPr>
+              <w:t xml:space="preserve"> }</w:t>
             </w:r>
           </w:p>
         </w:tc>
@@ -3877,6 +4283,7 @@
                 <w:szCs w:val="24"/>
               </w:rPr>
             </w:pPr>
+            <w:proofErr w:type="spellStart"/>
             <w:r>
               <w:rPr>
                 <w:rFonts w:cs="Times New Roman"/>
@@ -3884,6 +4291,7 @@
               </w:rPr>
               <w:t>end</w:t>
             </w:r>
+            <w:proofErr w:type="spellEnd"/>
           </w:p>
         </w:tc>
         <w:tc>
@@ -3906,7 +4314,23 @@
                 <w:rFonts w:cs="Times New Roman"/>
                 <w:szCs w:val="24"/>
               </w:rPr>
-              <w:t>{ end }</w:t>
+              <w:t xml:space="preserve">{ </w:t>
+            </w:r>
+            <w:proofErr w:type="spellStart"/>
+            <w:r>
+              <w:rPr>
+                <w:rFonts w:cs="Times New Roman"/>
+                <w:szCs w:val="24"/>
+              </w:rPr>
+              <w:t>end</w:t>
+            </w:r>
+            <w:proofErr w:type="spellEnd"/>
+            <w:r>
+              <w:rPr>
+                <w:rFonts w:cs="Times New Roman"/>
+                <w:szCs w:val="24"/>
+              </w:rPr>
+              <w:t xml:space="preserve"> }</w:t>
             </w:r>
           </w:p>
         </w:tc>
@@ -3952,6 +4376,7 @@
                 <w:szCs w:val="24"/>
               </w:rPr>
             </w:pPr>
+            <w:proofErr w:type="spellStart"/>
             <w:r>
               <w:rPr>
                 <w:rFonts w:cs="Times New Roman"/>
@@ -3959,6 +4384,7 @@
               </w:rPr>
               <w:t>var</w:t>
             </w:r>
+            <w:proofErr w:type="spellEnd"/>
           </w:p>
         </w:tc>
         <w:tc>
@@ -3981,7 +4407,23 @@
                 <w:rFonts w:cs="Times New Roman"/>
                 <w:szCs w:val="24"/>
               </w:rPr>
-              <w:t>{var}</w:t>
+              <w:t>{</w:t>
+            </w:r>
+            <w:proofErr w:type="spellStart"/>
+            <w:r>
+              <w:rPr>
+                <w:rFonts w:cs="Times New Roman"/>
+                <w:szCs w:val="24"/>
+              </w:rPr>
+              <w:t>var</w:t>
+            </w:r>
+            <w:proofErr w:type="spellEnd"/>
+            <w:r>
+              <w:rPr>
+                <w:rFonts w:cs="Times New Roman"/>
+                <w:szCs w:val="24"/>
+              </w:rPr>
+              <w:t>}</w:t>
             </w:r>
           </w:p>
         </w:tc>
@@ -4027,13 +4469,16 @@
                 <w:szCs w:val="24"/>
               </w:rPr>
             </w:pPr>
-            <w:r>
-              <w:rPr>
-                <w:rFonts w:cs="Times New Roman"/>
-                <w:szCs w:val="24"/>
-              </w:rPr>
+            <w:proofErr w:type="spellStart"/>
+            <w:r>
+              <w:rPr>
+                <w:rFonts w:cs="Times New Roman"/>
+                <w:szCs w:val="24"/>
+              </w:rPr>
+              <w:lastRenderedPageBreak/>
               <w:t>program</w:t>
             </w:r>
+            <w:proofErr w:type="spellEnd"/>
           </w:p>
         </w:tc>
         <w:tc>
@@ -4056,7 +4501,23 @@
                 <w:rFonts w:cs="Times New Roman"/>
                 <w:szCs w:val="24"/>
               </w:rPr>
-              <w:t>{program}</w:t>
+              <w:t>{</w:t>
+            </w:r>
+            <w:proofErr w:type="spellStart"/>
+            <w:r>
+              <w:rPr>
+                <w:rFonts w:cs="Times New Roman"/>
+                <w:szCs w:val="24"/>
+              </w:rPr>
+              <w:t>program</w:t>
+            </w:r>
+            <w:proofErr w:type="spellEnd"/>
+            <w:r>
+              <w:rPr>
+                <w:rFonts w:cs="Times New Roman"/>
+                <w:szCs w:val="24"/>
+              </w:rPr>
+              <w:t>}</w:t>
             </w:r>
           </w:p>
         </w:tc>
@@ -4402,7 +4863,7 @@
 </file>
 
 <file path=word/styles.xml><?xml version="1.0" encoding="utf-8"?>
-<w:styles xmlns:mc="http://schemas.openxmlformats.org/markup-compatibility/2006" xmlns:r="http://schemas.openxmlformats.org/officeDocument/2006/relationships" xmlns:w="http://schemas.openxmlformats.org/wordprocessingml/2006/main" xmlns:w14="http://schemas.microsoft.com/office/word/2010/wordml" mc:Ignorable="w14">
+<w:styles xmlns:r="http://schemas.openxmlformats.org/officeDocument/2006/relationships" xmlns:w="http://schemas.openxmlformats.org/wordprocessingml/2006/main">
   <w:docDefaults>
     <w:rPrDefault>
       <w:rPr>
@@ -4625,6 +5086,7 @@
     <w:uiPriority w:val="99"/>
     <w:semiHidden/>
     <w:unhideWhenUsed/>
+    <w:qFormat/>
     <w:tblPr>
       <w:tblInd w:w="0" w:type="dxa"/>
       <w:tblCellMar>

</xml_diff>